<commit_message>
adding new results, new scripts, new images
</commit_message>
<xml_diff>
--- a/Paper/Materials and Methods.docx
+++ b/Paper/Materials and Methods.docx
@@ -122,27 +122,7 @@
           <w:szCs w:val="22"/>
           <w:lang w:val="en-US"/>
         </w:rPr>
-        <w:t xml:space="preserve">from </w:t>
-      </w:r>
-      <w:proofErr w:type="spellStart"/>
-      <w:r>
-        <w:rPr>
-          <w:rFonts w:ascii="Arial" w:hAnsi="Arial" w:cs="Arial"/>
-          <w:sz w:val="22"/>
-          <w:szCs w:val="22"/>
-          <w:lang w:val="en-US"/>
-        </w:rPr>
-        <w:t>Liow</w:t>
-      </w:r>
-      <w:proofErr w:type="spellEnd"/>
-      <w:r>
-        <w:rPr>
-          <w:rFonts w:ascii="Arial" w:hAnsi="Arial" w:cs="Arial"/>
-          <w:sz w:val="22"/>
-          <w:szCs w:val="22"/>
-          <w:lang w:val="en-US"/>
-        </w:rPr>
-        <w:t xml:space="preserve"> et al. </w:t>
+        <w:t xml:space="preserve">from Liow et al. </w:t>
       </w:r>
       <w:r>
         <w:rPr>
@@ -169,25 +149,14 @@
           <w:lang w:val="en-US"/>
         </w:rPr>
       </w:pPr>
-      <w:proofErr w:type="spellStart"/>
-      <w:r>
-        <w:rPr>
-          <w:rFonts w:ascii="Arial" w:hAnsi="Arial" w:cs="Arial"/>
-          <w:sz w:val="22"/>
-          <w:szCs w:val="22"/>
-          <w:lang w:val="en-US"/>
-        </w:rPr>
-        <w:t>Cheilostome</w:t>
-      </w:r>
-      <w:proofErr w:type="spellEnd"/>
-      <w:r>
-        <w:rPr>
-          <w:rFonts w:ascii="Arial" w:hAnsi="Arial" w:cs="Arial"/>
-          <w:sz w:val="22"/>
-          <w:szCs w:val="22"/>
-          <w:lang w:val="en-US"/>
-        </w:rPr>
-        <w:t xml:space="preserve"> bryozoan-encrusted bivalves</w:t>
+      <w:r>
+        <w:rPr>
+          <w:rFonts w:ascii="Arial" w:hAnsi="Arial" w:cs="Arial"/>
+          <w:sz w:val="22"/>
+          <w:szCs w:val="22"/>
+          <w:lang w:val="en-US"/>
+        </w:rPr>
+        <w:t>Cheilostome bryozoan-encrusted bivalves</w:t>
       </w:r>
     </w:p>
     <w:p>
@@ -212,27 +181,7 @@
           <w:szCs w:val="22"/>
           <w:lang w:val="en-US"/>
         </w:rPr>
-        <w:t xml:space="preserve">from </w:t>
-      </w:r>
-      <w:proofErr w:type="spellStart"/>
-      <w:r>
-        <w:rPr>
-          <w:rFonts w:ascii="Arial" w:hAnsi="Arial" w:cs="Arial"/>
-          <w:sz w:val="22"/>
-          <w:szCs w:val="22"/>
-          <w:lang w:val="en-US"/>
-        </w:rPr>
-        <w:t>Liow</w:t>
-      </w:r>
-      <w:proofErr w:type="spellEnd"/>
-      <w:r>
-        <w:rPr>
-          <w:rFonts w:ascii="Arial" w:hAnsi="Arial" w:cs="Arial"/>
-          <w:sz w:val="22"/>
-          <w:szCs w:val="22"/>
-          <w:lang w:val="en-US"/>
-        </w:rPr>
-        <w:t xml:space="preserve"> et al. </w:t>
+        <w:t xml:space="preserve">from Liow et al. </w:t>
       </w:r>
       <w:r>
         <w:rPr>
@@ -291,27 +240,7 @@
           <w:szCs w:val="22"/>
           <w:lang w:val="en-US"/>
         </w:rPr>
-        <w:t xml:space="preserve">Carter &amp; </w:t>
-      </w:r>
-      <w:proofErr w:type="spellStart"/>
-      <w:r>
-        <w:rPr>
-          <w:rFonts w:ascii="Arial" w:hAnsi="Arial" w:cs="Arial"/>
-          <w:sz w:val="22"/>
-          <w:szCs w:val="22"/>
-          <w:lang w:val="en-US"/>
-        </w:rPr>
-        <w:t>Naish</w:t>
-      </w:r>
-      <w:proofErr w:type="spellEnd"/>
-      <w:r>
-        <w:rPr>
-          <w:rFonts w:ascii="Arial" w:hAnsi="Arial" w:cs="Arial"/>
-          <w:sz w:val="22"/>
-          <w:szCs w:val="22"/>
-          <w:lang w:val="en-US"/>
-        </w:rPr>
-        <w:t xml:space="preserve"> 1998</w:t>
+        <w:t>Carter &amp; Naish 1998</w:t>
       </w:r>
     </w:p>
     <w:p>
@@ -336,19 +265,8 @@
           <w:szCs w:val="22"/>
           <w:lang w:val="en-US"/>
         </w:rPr>
-        <w:t xml:space="preserve">Shells are </w:t>
-      </w:r>
-      <w:proofErr w:type="gramStart"/>
-      <w:r>
-        <w:rPr>
-          <w:rFonts w:ascii="Arial" w:hAnsi="Arial" w:cs="Arial"/>
-          <w:sz w:val="22"/>
-          <w:szCs w:val="22"/>
-          <w:lang w:val="en-US"/>
-        </w:rPr>
-        <w:t>abundant</w:t>
-      </w:r>
-      <w:proofErr w:type="gramEnd"/>
+        <w:t>Shells are abundant</w:t>
+      </w:r>
     </w:p>
     <w:p>
       <w:pPr>
@@ -415,19 +333,8 @@
           <w:szCs w:val="22"/>
           <w:lang w:val="en-US"/>
         </w:rPr>
-        <w:t xml:space="preserve">ie et al. 1998 discussed TST areas and areas that have </w:t>
-      </w:r>
-      <w:proofErr w:type="gramStart"/>
-      <w:r>
-        <w:rPr>
-          <w:rFonts w:ascii="Arial" w:hAnsi="Arial" w:cs="Arial"/>
-          <w:sz w:val="22"/>
-          <w:szCs w:val="22"/>
-          <w:lang w:val="en-US"/>
-        </w:rPr>
-        <w:t>bryozoans</w:t>
-      </w:r>
-      <w:proofErr w:type="gramEnd"/>
+        <w:t>ie et al. 1998 discussed TST areas and areas that have bryozoans</w:t>
+      </w:r>
     </w:p>
     <w:p>
       <w:pPr>
@@ -476,27 +383,7 @@
           <w:szCs w:val="22"/>
           <w:lang w:val="en-US"/>
         </w:rPr>
-        <w:t xml:space="preserve">Pleistocene (2.3 </w:t>
-      </w:r>
-      <w:proofErr w:type="spellStart"/>
-      <w:r>
-        <w:rPr>
-          <w:rFonts w:ascii="Arial" w:hAnsi="Arial" w:cs="Arial"/>
-          <w:sz w:val="22"/>
-          <w:szCs w:val="22"/>
-          <w:lang w:val="en-US"/>
-        </w:rPr>
-        <w:t>mya</w:t>
-      </w:r>
-      <w:proofErr w:type="spellEnd"/>
-      <w:r>
-        <w:rPr>
-          <w:rFonts w:ascii="Arial" w:hAnsi="Arial" w:cs="Arial"/>
-          <w:sz w:val="22"/>
-          <w:szCs w:val="22"/>
-          <w:lang w:val="en-US"/>
-        </w:rPr>
-        <w:t>)</w:t>
+        <w:t>Pleistocene (2.3 mya)</w:t>
       </w:r>
       <w:r>
         <w:rPr>
@@ -532,65 +419,23 @@
           <w:lang w:val="en-US"/>
         </w:rPr>
       </w:pPr>
-      <w:proofErr w:type="spellStart"/>
-      <w:r>
-        <w:rPr>
-          <w:rFonts w:ascii="Arial" w:hAnsi="Arial" w:cs="Arial"/>
-          <w:sz w:val="22"/>
-          <w:szCs w:val="22"/>
-          <w:lang w:val="en-US"/>
-        </w:rPr>
-        <w:t>Liow</w:t>
-      </w:r>
-      <w:proofErr w:type="spellEnd"/>
-      <w:r>
-        <w:rPr>
-          <w:rFonts w:ascii="Arial" w:hAnsi="Arial" w:cs="Arial"/>
-          <w:sz w:val="22"/>
-          <w:szCs w:val="22"/>
-          <w:lang w:val="en-US"/>
-        </w:rPr>
-        <w:t xml:space="preserve"> et al. 2017; cites Carter &amp; </w:t>
-      </w:r>
-      <w:proofErr w:type="spellStart"/>
-      <w:r>
-        <w:rPr>
-          <w:rFonts w:ascii="Arial" w:hAnsi="Arial" w:cs="Arial"/>
-          <w:sz w:val="22"/>
-          <w:szCs w:val="22"/>
-          <w:lang w:val="en-US"/>
-        </w:rPr>
-        <w:t>Naish</w:t>
-      </w:r>
-      <w:proofErr w:type="spellEnd"/>
-      <w:r>
-        <w:rPr>
-          <w:rFonts w:ascii="Arial" w:hAnsi="Arial" w:cs="Arial"/>
-          <w:sz w:val="22"/>
-          <w:szCs w:val="22"/>
-          <w:lang w:val="en-US"/>
-        </w:rPr>
-        <w:t xml:space="preserve"> 1998. </w:t>
-      </w:r>
-      <w:proofErr w:type="spellStart"/>
-      <w:r>
-        <w:rPr>
-          <w:rFonts w:ascii="Arial" w:hAnsi="Arial" w:cs="Arial"/>
-          <w:sz w:val="22"/>
-          <w:szCs w:val="22"/>
-          <w:lang w:val="en-US"/>
-        </w:rPr>
-        <w:t>Naish</w:t>
-      </w:r>
-      <w:proofErr w:type="spellEnd"/>
-      <w:r>
-        <w:rPr>
-          <w:rFonts w:ascii="Arial" w:hAnsi="Arial" w:cs="Arial"/>
-          <w:sz w:val="22"/>
-          <w:szCs w:val="22"/>
-          <w:lang w:val="en-US"/>
-        </w:rPr>
-        <w:t xml:space="preserve"> et al. 1998, Abbott et al. 2005 &lt;NEED TO READ&gt;</w:t>
+      <w:r>
+        <w:rPr>
+          <w:rFonts w:ascii="Arial" w:hAnsi="Arial" w:cs="Arial"/>
+          <w:sz w:val="22"/>
+          <w:szCs w:val="22"/>
+          <w:lang w:val="en-US"/>
+        </w:rPr>
+        <w:t xml:space="preserve">Liow et al. 2017; cites Carter &amp; Naish 1998. </w:t>
+      </w:r>
+      <w:r>
+        <w:rPr>
+          <w:rFonts w:ascii="Arial" w:hAnsi="Arial" w:cs="Arial"/>
+          <w:sz w:val="22"/>
+          <w:szCs w:val="22"/>
+          <w:lang w:val="en-US"/>
+        </w:rPr>
+        <w:t>Naish et al. 1998, Abbott et al. 2005 &lt;NEED TO READ&gt;</w:t>
       </w:r>
     </w:p>
     <w:p>
@@ -658,20 +503,8 @@
           <w:szCs w:val="22"/>
           <w:shd w:val="clear" w:color="auto" w:fill="FFFFFF"/>
         </w:rPr>
-        <w:t xml:space="preserve"> 2 Myr with a well-established, high-resolution </w:t>
-      </w:r>
-      <w:proofErr w:type="gramStart"/>
-      <w:r>
-        <w:rPr>
-          <w:rFonts w:ascii="Arial" w:hAnsi="Arial" w:cs="Arial"/>
-          <w:color w:val="000000" w:themeColor="text1"/>
-          <w:sz w:val="22"/>
-          <w:szCs w:val="22"/>
-          <w:shd w:val="clear" w:color="auto" w:fill="FFFFFF"/>
-        </w:rPr>
-        <w:t>chronostratigraphy</w:t>
-      </w:r>
-      <w:proofErr w:type="gramEnd"/>
+        <w:t> 2 Myr with a well-established, high-resolution chronostratigraphy</w:t>
+      </w:r>
     </w:p>
     <w:p>
       <w:pPr>
@@ -689,7 +522,6 @@
           <w:lang w:val="en-US"/>
         </w:rPr>
       </w:pPr>
-      <w:proofErr w:type="spellStart"/>
       <w:r>
         <w:rPr>
           <w:rFonts w:ascii="Arial" w:hAnsi="Arial" w:cs="Arial"/>
@@ -699,9 +531,8 @@
           <w:shd w:val="clear" w:color="auto" w:fill="FFFFFF"/>
           <w:lang w:val="en-US"/>
         </w:rPr>
-        <w:t>Liow</w:t>
-      </w:r>
-      <w:proofErr w:type="spellEnd"/>
+        <w:t xml:space="preserve">Liow et al. 2016; cites </w:t>
+      </w:r>
       <w:r>
         <w:rPr>
           <w:rFonts w:ascii="Arial" w:hAnsi="Arial" w:cs="Arial"/>
@@ -711,80 +542,8 @@
           <w:shd w:val="clear" w:color="auto" w:fill="FFFFFF"/>
           <w:lang w:val="en-US"/>
         </w:rPr>
-        <w:t xml:space="preserve"> et al. 2016; cites </w:t>
-      </w:r>
-      <w:r>
-        <w:rPr>
-          <w:rFonts w:ascii="Arial" w:hAnsi="Arial" w:cs="Arial"/>
-          <w:color w:val="000000" w:themeColor="text1"/>
-          <w:sz w:val="22"/>
-          <w:szCs w:val="22"/>
-          <w:shd w:val="clear" w:color="auto" w:fill="FFFFFF"/>
-          <w:lang w:val="en-US"/>
-        </w:rPr>
-        <w:t xml:space="preserve">Carter &amp; </w:t>
-      </w:r>
-      <w:proofErr w:type="spellStart"/>
-      <w:r>
-        <w:rPr>
-          <w:rFonts w:ascii="Arial" w:hAnsi="Arial" w:cs="Arial"/>
-          <w:color w:val="000000" w:themeColor="text1"/>
-          <w:sz w:val="22"/>
-          <w:szCs w:val="22"/>
-          <w:shd w:val="clear" w:color="auto" w:fill="FFFFFF"/>
-          <w:lang w:val="en-US"/>
-        </w:rPr>
-        <w:t>Naish</w:t>
-      </w:r>
-      <w:proofErr w:type="spellEnd"/>
-      <w:r>
-        <w:rPr>
-          <w:rFonts w:ascii="Arial" w:hAnsi="Arial" w:cs="Arial"/>
-          <w:color w:val="000000" w:themeColor="text1"/>
-          <w:sz w:val="22"/>
-          <w:szCs w:val="22"/>
-          <w:shd w:val="clear" w:color="auto" w:fill="FFFFFF"/>
-          <w:lang w:val="en-US"/>
-        </w:rPr>
-        <w:t xml:space="preserve"> 1998; Abbott et al. 2005; </w:t>
-      </w:r>
-      <w:proofErr w:type="spellStart"/>
-      <w:r>
-        <w:rPr>
-          <w:rFonts w:ascii="Arial" w:hAnsi="Arial" w:cs="Arial"/>
-          <w:color w:val="000000" w:themeColor="text1"/>
-          <w:sz w:val="22"/>
-          <w:szCs w:val="22"/>
-          <w:shd w:val="clear" w:color="auto" w:fill="FFFFFF"/>
-          <w:lang w:val="en-US"/>
-        </w:rPr>
-        <w:t>Naish</w:t>
-      </w:r>
-      <w:proofErr w:type="spellEnd"/>
-      <w:r>
-        <w:rPr>
-          <w:rFonts w:ascii="Arial" w:hAnsi="Arial" w:cs="Arial"/>
-          <w:color w:val="000000" w:themeColor="text1"/>
-          <w:sz w:val="22"/>
-          <w:szCs w:val="22"/>
-          <w:shd w:val="clear" w:color="auto" w:fill="FFFFFF"/>
-          <w:lang w:val="en-US"/>
-        </w:rPr>
-        <w:t xml:space="preserve"> et al. 2005; Proust et al. </w:t>
-      </w:r>
-      <w:proofErr w:type="gramStart"/>
-      <w:r>
-        <w:rPr>
-          <w:rFonts w:ascii="Arial" w:hAnsi="Arial" w:cs="Arial"/>
-          <w:color w:val="000000" w:themeColor="text1"/>
-          <w:sz w:val="22"/>
-          <w:szCs w:val="22"/>
-          <w:shd w:val="clear" w:color="auto" w:fill="FFFFFF"/>
-          <w:lang w:val="en-US"/>
-        </w:rPr>
-        <w:t>2005</w:t>
-      </w:r>
-      <w:proofErr w:type="gramEnd"/>
+        <w:t>Carter &amp; Naish 1998; Abbott et al. 2005; Naish et al. 2005; Proust et al. 2005</w:t>
+      </w:r>
     </w:p>
     <w:p>
       <w:pPr>
@@ -811,31 +570,7 @@
           <w:shd w:val="clear" w:color="auto" w:fill="FFFFFF"/>
           <w:lang w:val="en-US"/>
         </w:rPr>
-        <w:t xml:space="preserve">Collected from </w:t>
-      </w:r>
-      <w:proofErr w:type="spellStart"/>
-      <w:r>
-        <w:rPr>
-          <w:rFonts w:ascii="Arial" w:hAnsi="Arial" w:cs="Arial"/>
-          <w:color w:val="000000" w:themeColor="text1"/>
-          <w:sz w:val="22"/>
-          <w:szCs w:val="22"/>
-          <w:shd w:val="clear" w:color="auto" w:fill="FFFFFF"/>
-          <w:lang w:val="en-US"/>
-        </w:rPr>
-        <w:t>shellbeds</w:t>
-      </w:r>
-      <w:proofErr w:type="spellEnd"/>
-      <w:r>
-        <w:rPr>
-          <w:rFonts w:ascii="Arial" w:hAnsi="Arial" w:cs="Arial"/>
-          <w:color w:val="000000" w:themeColor="text1"/>
-          <w:sz w:val="22"/>
-          <w:szCs w:val="22"/>
-          <w:shd w:val="clear" w:color="auto" w:fill="FFFFFF"/>
-          <w:lang w:val="en-US"/>
-        </w:rPr>
-        <w:t xml:space="preserve"> with transgressive systems tracts (TST)</w:t>
+        <w:t>Collected from shellbeds with transgressive systems tracts (TST)</w:t>
       </w:r>
     </w:p>
     <w:p>
@@ -854,7 +589,6 @@
           <w:lang w:val="en-US"/>
         </w:rPr>
       </w:pPr>
-      <w:proofErr w:type="spellStart"/>
       <w:r>
         <w:rPr>
           <w:rFonts w:ascii="Arial" w:hAnsi="Arial" w:cs="Arial"/>
@@ -864,19 +598,7 @@
           <w:shd w:val="clear" w:color="auto" w:fill="FFFFFF"/>
           <w:lang w:val="en-US"/>
         </w:rPr>
-        <w:t>Liow</w:t>
-      </w:r>
-      <w:proofErr w:type="spellEnd"/>
-      <w:r>
-        <w:rPr>
-          <w:rFonts w:ascii="Arial" w:hAnsi="Arial" w:cs="Arial"/>
-          <w:color w:val="000000" w:themeColor="text1"/>
-          <w:sz w:val="22"/>
-          <w:szCs w:val="22"/>
-          <w:shd w:val="clear" w:color="auto" w:fill="FFFFFF"/>
-          <w:lang w:val="en-US"/>
-        </w:rPr>
-        <w:t xml:space="preserve"> et al. 2016</w:t>
+        <w:t>Liow et al. 2016</w:t>
       </w:r>
     </w:p>
     <w:p>
@@ -901,27 +623,7 @@
           <w:szCs w:val="22"/>
           <w:lang w:val="en-US"/>
         </w:rPr>
-        <w:t xml:space="preserve">Carter &amp; </w:t>
-      </w:r>
-      <w:proofErr w:type="spellStart"/>
-      <w:r>
-        <w:rPr>
-          <w:rFonts w:ascii="Arial" w:hAnsi="Arial" w:cs="Arial"/>
-          <w:sz w:val="22"/>
-          <w:szCs w:val="22"/>
-          <w:lang w:val="en-US"/>
-        </w:rPr>
-        <w:t>Naish</w:t>
-      </w:r>
-      <w:proofErr w:type="spellEnd"/>
-      <w:r>
-        <w:rPr>
-          <w:rFonts w:ascii="Arial" w:hAnsi="Arial" w:cs="Arial"/>
-          <w:sz w:val="22"/>
-          <w:szCs w:val="22"/>
-          <w:lang w:val="en-US"/>
-        </w:rPr>
-        <w:t xml:space="preserve"> 1998</w:t>
+        <w:t>Carter &amp; Naish 1998</w:t>
       </w:r>
     </w:p>
     <w:p>
@@ -939,25 +641,14 @@
           <w:lang w:val="en-US"/>
         </w:rPr>
       </w:pPr>
-      <w:proofErr w:type="spellStart"/>
-      <w:r>
-        <w:rPr>
-          <w:rFonts w:ascii="Arial" w:hAnsi="Arial" w:cs="Arial"/>
-          <w:sz w:val="22"/>
-          <w:szCs w:val="22"/>
-          <w:lang w:val="en-US"/>
-        </w:rPr>
-        <w:t>Nukumaru</w:t>
-      </w:r>
-      <w:proofErr w:type="spellEnd"/>
-      <w:r>
-        <w:rPr>
-          <w:rFonts w:ascii="Arial" w:hAnsi="Arial" w:cs="Arial"/>
-          <w:sz w:val="22"/>
-          <w:szCs w:val="22"/>
-          <w:lang w:val="en-US"/>
-        </w:rPr>
-        <w:t xml:space="preserve"> Limestone (</w:t>
+      <w:r>
+        <w:rPr>
+          <w:rFonts w:ascii="Arial" w:hAnsi="Arial" w:cs="Arial"/>
+          <w:sz w:val="22"/>
+          <w:szCs w:val="22"/>
+          <w:lang w:val="en-US"/>
+        </w:rPr>
+        <w:t>Nukumaru Limestone (</w:t>
       </w:r>
       <w:r>
         <w:rPr>
@@ -1011,25 +702,14 @@
           <w:lang w:val="en-US"/>
         </w:rPr>
       </w:pPr>
-      <w:proofErr w:type="gramStart"/>
-      <w:r>
-        <w:rPr>
-          <w:rFonts w:ascii="Arial" w:hAnsi="Arial" w:cs="Arial"/>
-          <w:sz w:val="22"/>
-          <w:szCs w:val="22"/>
-          <w:lang w:val="en-US"/>
-        </w:rPr>
-        <w:t>Oldest;</w:t>
-      </w:r>
-      <w:proofErr w:type="gramEnd"/>
-      <w:r>
-        <w:rPr>
-          <w:rFonts w:ascii="Arial" w:hAnsi="Arial" w:cs="Arial"/>
-          <w:sz w:val="22"/>
-          <w:szCs w:val="22"/>
-          <w:lang w:val="en-US"/>
-        </w:rPr>
-        <w:t xml:space="preserve"> </w:t>
+      <w:r>
+        <w:rPr>
+          <w:rFonts w:ascii="Arial" w:hAnsi="Arial" w:cs="Arial"/>
+          <w:sz w:val="22"/>
+          <w:szCs w:val="22"/>
+          <w:lang w:val="en-US"/>
+        </w:rPr>
+        <w:t xml:space="preserve">Oldest; </w:t>
       </w:r>
     </w:p>
     <w:p>
@@ -1079,27 +759,7 @@
           <w:szCs w:val="22"/>
           <w:lang w:val="en-US"/>
         </w:rPr>
-        <w:t>MIS 79 is top of limestone (</w:t>
-      </w:r>
-      <w:proofErr w:type="spellStart"/>
-      <w:r>
-        <w:rPr>
-          <w:rFonts w:ascii="Arial" w:hAnsi="Arial" w:cs="Arial"/>
-          <w:sz w:val="22"/>
-          <w:szCs w:val="22"/>
-          <w:lang w:val="en-US"/>
-        </w:rPr>
-        <w:t>Naish</w:t>
-      </w:r>
-      <w:proofErr w:type="spellEnd"/>
-      <w:r>
-        <w:rPr>
-          <w:rFonts w:ascii="Arial" w:hAnsi="Arial" w:cs="Arial"/>
-          <w:sz w:val="22"/>
-          <w:szCs w:val="22"/>
-          <w:lang w:val="en-US"/>
-        </w:rPr>
-        <w:t xml:space="preserve"> et al 2005)</w:t>
+        <w:t>MIS 79 is top of limestone (Naish et al 2005)</w:t>
       </w:r>
     </w:p>
     <w:p>
@@ -1117,25 +777,14 @@
           <w:lang w:val="en-US"/>
         </w:rPr>
       </w:pPr>
-      <w:proofErr w:type="spellStart"/>
-      <w:r>
-        <w:rPr>
-          <w:rFonts w:ascii="Arial" w:hAnsi="Arial" w:cs="Arial"/>
-          <w:sz w:val="22"/>
-          <w:szCs w:val="22"/>
-          <w:lang w:val="en-US"/>
-        </w:rPr>
-        <w:t>Nukumaru</w:t>
-      </w:r>
-      <w:proofErr w:type="spellEnd"/>
-      <w:r>
-        <w:rPr>
-          <w:rFonts w:ascii="Arial" w:hAnsi="Arial" w:cs="Arial"/>
-          <w:sz w:val="22"/>
-          <w:szCs w:val="22"/>
-          <w:lang w:val="en-US"/>
-        </w:rPr>
-        <w:t xml:space="preserve"> Brown Sand (</w:t>
+      <w:r>
+        <w:rPr>
+          <w:rFonts w:ascii="Arial" w:hAnsi="Arial" w:cs="Arial"/>
+          <w:sz w:val="22"/>
+          <w:szCs w:val="22"/>
+          <w:lang w:val="en-US"/>
+        </w:rPr>
+        <w:t>Nukumaru Brown Sand (</w:t>
       </w:r>
       <w:r>
         <w:rPr>
@@ -1223,25 +872,7 @@
           <w:szCs w:val="22"/>
           <w:lang w:val="en-US"/>
         </w:rPr>
-        <w:t xml:space="preserve"> (</w:t>
-      </w:r>
-      <w:r>
-        <w:rPr>
-          <w:rFonts w:ascii="Arial" w:hAnsi="Arial" w:cs="Arial"/>
-          <w:sz w:val="22"/>
-          <w:szCs w:val="22"/>
-          <w:lang w:val="en-US"/>
-        </w:rPr>
-        <w:t>Abbott et al. 2005</w:t>
-      </w:r>
-      <w:r>
-        <w:rPr>
-          <w:rFonts w:ascii="Arial" w:hAnsi="Arial" w:cs="Arial"/>
-          <w:sz w:val="22"/>
-          <w:szCs w:val="22"/>
-          <w:lang w:val="en-US"/>
-        </w:rPr>
-        <w:t>)</w:t>
+        <w:t xml:space="preserve"> (Abbott et al. 2005)</w:t>
       </w:r>
     </w:p>
     <w:p>
@@ -1300,16 +931,7 @@
           <w:szCs w:val="22"/>
           <w:lang w:val="en-US"/>
         </w:rPr>
-        <w:t xml:space="preserve">Oxygen isotope stages 67, 69, 71 </w:t>
-      </w:r>
-      <w:r>
-        <w:rPr>
-          <w:rFonts w:ascii="Arial" w:hAnsi="Arial" w:cs="Arial"/>
-          <w:sz w:val="22"/>
-          <w:szCs w:val="22"/>
-          <w:lang w:val="en-US"/>
-        </w:rPr>
-        <w:t>(Abbott et al. 2005)</w:t>
+        <w:t>Oxygen isotope stages 67, 69, 71 (Abbott et al. 2005)</w:t>
       </w:r>
     </w:p>
     <w:p>
@@ -1327,7 +949,6 @@
           <w:lang w:val="en-US"/>
         </w:rPr>
       </w:pPr>
-      <w:proofErr w:type="spellStart"/>
       <w:r>
         <w:rPr>
           <w:rFonts w:ascii="Arial" w:hAnsi="Arial" w:cs="Arial"/>
@@ -1337,7 +958,6 @@
         </w:rPr>
         <w:t>Waipuru</w:t>
       </w:r>
-      <w:proofErr w:type="spellEnd"/>
     </w:p>
     <w:p>
       <w:pPr>
@@ -1354,25 +974,14 @@
           <w:lang w:val="en-US"/>
         </w:rPr>
       </w:pPr>
-      <w:proofErr w:type="spellStart"/>
-      <w:r>
-        <w:rPr>
-          <w:rFonts w:ascii="Arial" w:hAnsi="Arial" w:cs="Arial"/>
-          <w:sz w:val="22"/>
-          <w:szCs w:val="22"/>
-          <w:lang w:val="en-US"/>
-        </w:rPr>
-        <w:t>Cyclothem</w:t>
-      </w:r>
-      <w:proofErr w:type="spellEnd"/>
-      <w:r>
-        <w:rPr>
-          <w:rFonts w:ascii="Arial" w:hAnsi="Arial" w:cs="Arial"/>
-          <w:sz w:val="22"/>
-          <w:szCs w:val="22"/>
-          <w:lang w:val="en-US"/>
-        </w:rPr>
-        <w:t xml:space="preserve"> 15, 68-70 isotope stage (Abbott et al. 1998)</w:t>
+      <w:r>
+        <w:rPr>
+          <w:rFonts w:ascii="Arial" w:hAnsi="Arial" w:cs="Arial"/>
+          <w:sz w:val="22"/>
+          <w:szCs w:val="22"/>
+          <w:lang w:val="en-US"/>
+        </w:rPr>
+        <w:t>Cyclothem 15, 68-70 isotope stage (Abbott et al. 1998)</w:t>
       </w:r>
     </w:p>
     <w:p>
@@ -1438,27 +1047,7 @@
           <w:szCs w:val="22"/>
           <w:lang w:val="en-US"/>
         </w:rPr>
-        <w:t>Basin cycle 23-34 (</w:t>
-      </w:r>
-      <w:proofErr w:type="spellStart"/>
-      <w:r>
-        <w:rPr>
-          <w:rFonts w:ascii="Arial" w:hAnsi="Arial" w:cs="Arial"/>
-          <w:sz w:val="22"/>
-          <w:szCs w:val="22"/>
-          <w:lang w:val="en-US"/>
-        </w:rPr>
-        <w:t>Naish</w:t>
-      </w:r>
-      <w:proofErr w:type="spellEnd"/>
-      <w:r>
-        <w:rPr>
-          <w:rFonts w:ascii="Arial" w:hAnsi="Arial" w:cs="Arial"/>
-          <w:sz w:val="22"/>
-          <w:szCs w:val="22"/>
-          <w:lang w:val="en-US"/>
-        </w:rPr>
-        <w:t xml:space="preserve"> et al 2005)</w:t>
+        <w:t>Basin cycle 23-34 (Naish et al 2005)</w:t>
       </w:r>
     </w:p>
     <w:p>
@@ -1483,36 +1072,7 @@
           <w:szCs w:val="22"/>
           <w:lang w:val="en-US"/>
         </w:rPr>
-        <w:t>Sequence 38</w:t>
-      </w:r>
-      <w:r>
-        <w:rPr>
-          <w:rFonts w:ascii="Arial" w:hAnsi="Arial" w:cs="Arial"/>
-          <w:sz w:val="22"/>
-          <w:szCs w:val="22"/>
-          <w:lang w:val="en-US"/>
-        </w:rPr>
-        <w:t xml:space="preserve"> (</w:t>
-      </w:r>
-      <w:proofErr w:type="spellStart"/>
-      <w:r>
-        <w:rPr>
-          <w:rFonts w:ascii="Arial" w:hAnsi="Arial" w:cs="Arial"/>
-          <w:sz w:val="22"/>
-          <w:szCs w:val="22"/>
-          <w:lang w:val="en-US"/>
-        </w:rPr>
-        <w:t>Naish</w:t>
-      </w:r>
-      <w:proofErr w:type="spellEnd"/>
-      <w:r>
-        <w:rPr>
-          <w:rFonts w:ascii="Arial" w:hAnsi="Arial" w:cs="Arial"/>
-          <w:sz w:val="22"/>
-          <w:szCs w:val="22"/>
-          <w:lang w:val="en-US"/>
-        </w:rPr>
-        <w:t xml:space="preserve"> et al 2005)</w:t>
+        <w:t>Sequence 38 (Naish et al 2005)</w:t>
       </w:r>
     </w:p>
     <w:p>
@@ -1537,36 +1097,7 @@
           <w:szCs w:val="22"/>
           <w:lang w:val="en-US"/>
         </w:rPr>
-        <w:t>MIS 17</w:t>
-      </w:r>
-      <w:r>
-        <w:rPr>
-          <w:rFonts w:ascii="Arial" w:hAnsi="Arial" w:cs="Arial"/>
-          <w:sz w:val="22"/>
-          <w:szCs w:val="22"/>
-          <w:lang w:val="en-US"/>
-        </w:rPr>
-        <w:t xml:space="preserve"> (</w:t>
-      </w:r>
-      <w:proofErr w:type="spellStart"/>
-      <w:r>
-        <w:rPr>
-          <w:rFonts w:ascii="Arial" w:hAnsi="Arial" w:cs="Arial"/>
-          <w:sz w:val="22"/>
-          <w:szCs w:val="22"/>
-          <w:lang w:val="en-US"/>
-        </w:rPr>
-        <w:t>Naish</w:t>
-      </w:r>
-      <w:proofErr w:type="spellEnd"/>
-      <w:r>
-        <w:rPr>
-          <w:rFonts w:ascii="Arial" w:hAnsi="Arial" w:cs="Arial"/>
-          <w:sz w:val="22"/>
-          <w:szCs w:val="22"/>
-          <w:lang w:val="en-US"/>
-        </w:rPr>
-        <w:t xml:space="preserve"> et al 2005)</w:t>
+        <w:t>MIS 17 (Naish et al 2005)</w:t>
       </w:r>
     </w:p>
     <w:p>
@@ -1591,36 +1122,7 @@
           <w:szCs w:val="22"/>
           <w:lang w:val="en-US"/>
         </w:rPr>
-        <w:t xml:space="preserve">TST </w:t>
-      </w:r>
-      <w:r>
-        <w:rPr>
-          <w:rFonts w:ascii="Arial" w:hAnsi="Arial" w:cs="Arial"/>
-          <w:sz w:val="22"/>
-          <w:szCs w:val="22"/>
-          <w:lang w:val="en-US"/>
-        </w:rPr>
-        <w:t>(</w:t>
-      </w:r>
-      <w:proofErr w:type="spellStart"/>
-      <w:r>
-        <w:rPr>
-          <w:rFonts w:ascii="Arial" w:hAnsi="Arial" w:cs="Arial"/>
-          <w:sz w:val="22"/>
-          <w:szCs w:val="22"/>
-          <w:lang w:val="en-US"/>
-        </w:rPr>
-        <w:t>Naish</w:t>
-      </w:r>
-      <w:proofErr w:type="spellEnd"/>
-      <w:r>
-        <w:rPr>
-          <w:rFonts w:ascii="Arial" w:hAnsi="Arial" w:cs="Arial"/>
-          <w:sz w:val="22"/>
-          <w:szCs w:val="22"/>
-          <w:lang w:val="en-US"/>
-        </w:rPr>
-        <w:t xml:space="preserve"> et al 2005)</w:t>
+        <w:t>TST (Naish et al 2005)</w:t>
       </w:r>
     </w:p>
     <w:p>
@@ -1681,27 +1183,7 @@
           <w:szCs w:val="22"/>
           <w:lang w:val="en-US"/>
         </w:rPr>
-        <w:t>; sequence/</w:t>
-      </w:r>
-      <w:proofErr w:type="spellStart"/>
-      <w:r>
-        <w:rPr>
-          <w:rFonts w:ascii="Arial" w:hAnsi="Arial" w:cs="Arial"/>
-          <w:sz w:val="22"/>
-          <w:szCs w:val="22"/>
-          <w:lang w:val="en-US"/>
-        </w:rPr>
-        <w:t>cyclothem</w:t>
-      </w:r>
-      <w:proofErr w:type="spellEnd"/>
-      <w:r>
-        <w:rPr>
-          <w:rFonts w:ascii="Arial" w:hAnsi="Arial" w:cs="Arial"/>
-          <w:sz w:val="22"/>
-          <w:szCs w:val="22"/>
-          <w:lang w:val="en-US"/>
-        </w:rPr>
-        <w:t xml:space="preserve"> </w:t>
+        <w:t xml:space="preserve">; sequence/cyclothem </w:t>
       </w:r>
       <w:r>
         <w:rPr>
@@ -1762,47 +1244,7 @@
           <w:szCs w:val="22"/>
           <w:lang w:val="en-US"/>
         </w:rPr>
-        <w:t xml:space="preserve">MIS 17 starts around 712 </w:t>
-      </w:r>
-      <w:proofErr w:type="spellStart"/>
-      <w:r>
-        <w:rPr>
-          <w:rFonts w:ascii="Arial" w:hAnsi="Arial" w:cs="Arial"/>
-          <w:sz w:val="22"/>
-          <w:szCs w:val="22"/>
-          <w:lang w:val="en-US"/>
-        </w:rPr>
-        <w:t>kya</w:t>
-      </w:r>
-      <w:proofErr w:type="spellEnd"/>
-      <w:r>
-        <w:rPr>
-          <w:rFonts w:ascii="Arial" w:hAnsi="Arial" w:cs="Arial"/>
-          <w:sz w:val="22"/>
-          <w:szCs w:val="22"/>
-          <w:lang w:val="en-US"/>
-        </w:rPr>
-        <w:t xml:space="preserve"> (</w:t>
-      </w:r>
-      <w:proofErr w:type="gramStart"/>
-      <w:r>
-        <w:rPr>
-          <w:rFonts w:ascii="Arial" w:hAnsi="Arial" w:cs="Arial"/>
-          <w:sz w:val="22"/>
-          <w:szCs w:val="22"/>
-          <w:lang w:val="en-US"/>
-        </w:rPr>
-        <w:t>wiki;</w:t>
-      </w:r>
-      <w:proofErr w:type="gramEnd"/>
-      <w:r>
-        <w:rPr>
-          <w:rFonts w:ascii="Arial" w:hAnsi="Arial" w:cs="Arial"/>
-          <w:sz w:val="22"/>
-          <w:szCs w:val="22"/>
-          <w:lang w:val="en-US"/>
-        </w:rPr>
-        <w:t xml:space="preserve"> check)</w:t>
+        <w:t>MIS 17 starts around 712 kya (wiki; check)</w:t>
       </w:r>
     </w:p>
     <w:p>
@@ -1854,45 +1296,14 @@
           <w:lang w:val="en-US"/>
         </w:rPr>
       </w:pPr>
-      <w:proofErr w:type="gramStart"/>
-      <w:r>
-        <w:rPr>
-          <w:rFonts w:ascii="Arial" w:hAnsi="Arial" w:cs="Arial"/>
-          <w:sz w:val="22"/>
-          <w:szCs w:val="22"/>
-          <w:lang w:val="en-US"/>
-        </w:rPr>
-        <w:t xml:space="preserve">HST </w:t>
-      </w:r>
-      <w:r>
-        <w:rPr>
-          <w:rFonts w:ascii="Arial" w:hAnsi="Arial" w:cs="Arial"/>
-          <w:sz w:val="22"/>
-          <w:szCs w:val="22"/>
-          <w:lang w:val="en-US"/>
-        </w:rPr>
-        <w:t xml:space="preserve"> (</w:t>
-      </w:r>
-      <w:proofErr w:type="spellStart"/>
-      <w:proofErr w:type="gramEnd"/>
-      <w:r>
-        <w:rPr>
-          <w:rFonts w:ascii="Arial" w:hAnsi="Arial" w:cs="Arial"/>
-          <w:sz w:val="22"/>
-          <w:szCs w:val="22"/>
-          <w:lang w:val="en-US"/>
-        </w:rPr>
-        <w:t>Naish</w:t>
-      </w:r>
-      <w:proofErr w:type="spellEnd"/>
-      <w:r>
-        <w:rPr>
-          <w:rFonts w:ascii="Arial" w:hAnsi="Arial" w:cs="Arial"/>
-          <w:sz w:val="22"/>
-          <w:szCs w:val="22"/>
-          <w:lang w:val="en-US"/>
-        </w:rPr>
-        <w:t xml:space="preserve"> et al 2005)</w:t>
+      <w:r>
+        <w:rPr>
+          <w:rFonts w:ascii="Arial" w:hAnsi="Arial" w:cs="Arial"/>
+          <w:sz w:val="22"/>
+          <w:szCs w:val="22"/>
+          <w:lang w:val="en-US"/>
+        </w:rPr>
+        <w:t>HST  (Naish et al 2005)</w:t>
       </w:r>
     </w:p>
     <w:p>
@@ -1917,27 +1328,7 @@
           <w:szCs w:val="22"/>
           <w:lang w:val="en-US"/>
         </w:rPr>
-        <w:t>MIS 13-12 (</w:t>
-      </w:r>
-      <w:proofErr w:type="spellStart"/>
-      <w:r>
-        <w:rPr>
-          <w:rFonts w:ascii="Arial" w:hAnsi="Arial" w:cs="Arial"/>
-          <w:sz w:val="22"/>
-          <w:szCs w:val="22"/>
-          <w:lang w:val="en-US"/>
-        </w:rPr>
-        <w:t>Naish</w:t>
-      </w:r>
-      <w:proofErr w:type="spellEnd"/>
-      <w:r>
-        <w:rPr>
-          <w:rFonts w:ascii="Arial" w:hAnsi="Arial" w:cs="Arial"/>
-          <w:sz w:val="22"/>
-          <w:szCs w:val="22"/>
-          <w:lang w:val="en-US"/>
-        </w:rPr>
-        <w:t xml:space="preserve"> et al 2005)</w:t>
+        <w:t>MIS 13-12 (Naish et al 2005)</w:t>
       </w:r>
     </w:p>
     <w:p>
@@ -1962,27 +1353,7 @@
           <w:szCs w:val="22"/>
           <w:lang w:val="en-US"/>
         </w:rPr>
-        <w:t>Oxygen isotope stage 11; basin sequence 43; sequence/</w:t>
-      </w:r>
-      <w:proofErr w:type="spellStart"/>
-      <w:r>
-        <w:rPr>
-          <w:rFonts w:ascii="Arial" w:hAnsi="Arial" w:cs="Arial"/>
-          <w:sz w:val="22"/>
-          <w:szCs w:val="22"/>
-          <w:lang w:val="en-US"/>
-        </w:rPr>
-        <w:t>cyclothem</w:t>
-      </w:r>
-      <w:proofErr w:type="spellEnd"/>
-      <w:r>
-        <w:rPr>
-          <w:rFonts w:ascii="Arial" w:hAnsi="Arial" w:cs="Arial"/>
-          <w:sz w:val="22"/>
-          <w:szCs w:val="22"/>
-          <w:lang w:val="en-US"/>
-        </w:rPr>
-        <w:t xml:space="preserve"> 10 (</w:t>
+        <w:t>Oxygen isotope stage 11; basin sequence 43; sequence/cyclothem 10 (</w:t>
       </w:r>
       <w:r>
         <w:rPr>
@@ -2050,36 +1421,7 @@
           <w:szCs w:val="22"/>
           <w:lang w:val="en-US"/>
         </w:rPr>
-        <w:t>TST</w:t>
-      </w:r>
-      <w:r>
-        <w:rPr>
-          <w:rFonts w:ascii="Arial" w:hAnsi="Arial" w:cs="Arial"/>
-          <w:sz w:val="22"/>
-          <w:szCs w:val="22"/>
-          <w:lang w:val="en-US"/>
-        </w:rPr>
-        <w:t xml:space="preserve"> (</w:t>
-      </w:r>
-      <w:proofErr w:type="spellStart"/>
-      <w:r>
-        <w:rPr>
-          <w:rFonts w:ascii="Arial" w:hAnsi="Arial" w:cs="Arial"/>
-          <w:sz w:val="22"/>
-          <w:szCs w:val="22"/>
-          <w:lang w:val="en-US"/>
-        </w:rPr>
-        <w:t>Naish</w:t>
-      </w:r>
-      <w:proofErr w:type="spellEnd"/>
-      <w:r>
-        <w:rPr>
-          <w:rFonts w:ascii="Arial" w:hAnsi="Arial" w:cs="Arial"/>
-          <w:sz w:val="22"/>
-          <w:szCs w:val="22"/>
-          <w:lang w:val="en-US"/>
-        </w:rPr>
-        <w:t xml:space="preserve"> et al 2005)</w:t>
+        <w:t>TST (Naish et al 2005)</w:t>
       </w:r>
     </w:p>
     <w:p>
@@ -2104,27 +1446,7 @@
           <w:szCs w:val="22"/>
           <w:lang w:val="en-US"/>
         </w:rPr>
-        <w:t>MIS 13-12 (</w:t>
-      </w:r>
-      <w:proofErr w:type="spellStart"/>
-      <w:r>
-        <w:rPr>
-          <w:rFonts w:ascii="Arial" w:hAnsi="Arial" w:cs="Arial"/>
-          <w:sz w:val="22"/>
-          <w:szCs w:val="22"/>
-          <w:lang w:val="en-US"/>
-        </w:rPr>
-        <w:t>Naish</w:t>
-      </w:r>
-      <w:proofErr w:type="spellEnd"/>
-      <w:r>
-        <w:rPr>
-          <w:rFonts w:ascii="Arial" w:hAnsi="Arial" w:cs="Arial"/>
-          <w:sz w:val="22"/>
-          <w:szCs w:val="22"/>
-          <w:lang w:val="en-US"/>
-        </w:rPr>
-        <w:t xml:space="preserve"> et al 2005)</w:t>
+        <w:t>MIS 13-12 (Naish et al 2005)</w:t>
       </w:r>
     </w:p>
     <w:p>
@@ -2175,81 +1497,7 @@
           <w:szCs w:val="22"/>
           <w:lang w:val="en-US"/>
         </w:rPr>
-        <w:t xml:space="preserve">Oxygen isotope stage </w:t>
-      </w:r>
-      <w:r>
-        <w:rPr>
-          <w:rFonts w:ascii="Arial" w:hAnsi="Arial" w:cs="Arial"/>
-          <w:sz w:val="22"/>
-          <w:szCs w:val="22"/>
-          <w:lang w:val="en-US"/>
-        </w:rPr>
-        <w:t>13</w:t>
-      </w:r>
-      <w:r>
-        <w:rPr>
-          <w:rFonts w:ascii="Arial" w:hAnsi="Arial" w:cs="Arial"/>
-          <w:sz w:val="22"/>
-          <w:szCs w:val="22"/>
-          <w:lang w:val="en-US"/>
-        </w:rPr>
-        <w:t>; basin sequence 4</w:t>
-      </w:r>
-      <w:r>
-        <w:rPr>
-          <w:rFonts w:ascii="Arial" w:hAnsi="Arial" w:cs="Arial"/>
-          <w:sz w:val="22"/>
-          <w:szCs w:val="22"/>
-          <w:lang w:val="en-US"/>
-        </w:rPr>
-        <w:t>2</w:t>
-      </w:r>
-      <w:r>
-        <w:rPr>
-          <w:rFonts w:ascii="Arial" w:hAnsi="Arial" w:cs="Arial"/>
-          <w:sz w:val="22"/>
-          <w:szCs w:val="22"/>
-          <w:lang w:val="en-US"/>
-        </w:rPr>
-        <w:t>; sequence/</w:t>
-      </w:r>
-      <w:proofErr w:type="spellStart"/>
-      <w:r>
-        <w:rPr>
-          <w:rFonts w:ascii="Arial" w:hAnsi="Arial" w:cs="Arial"/>
-          <w:sz w:val="22"/>
-          <w:szCs w:val="22"/>
-          <w:lang w:val="en-US"/>
-        </w:rPr>
-        <w:t>cyclothem</w:t>
-      </w:r>
-      <w:proofErr w:type="spellEnd"/>
-      <w:r>
-        <w:rPr>
-          <w:rFonts w:ascii="Arial" w:hAnsi="Arial" w:cs="Arial"/>
-          <w:sz w:val="22"/>
-          <w:szCs w:val="22"/>
-          <w:lang w:val="en-US"/>
-        </w:rPr>
-        <w:t xml:space="preserve"> </w:t>
-      </w:r>
-      <w:r>
-        <w:rPr>
-          <w:rFonts w:ascii="Arial" w:hAnsi="Arial" w:cs="Arial"/>
-          <w:sz w:val="22"/>
-          <w:szCs w:val="22"/>
-          <w:lang w:val="en-US"/>
-        </w:rPr>
-        <w:t>9</w:t>
-      </w:r>
-      <w:r>
-        <w:rPr>
-          <w:rFonts w:ascii="Arial" w:hAnsi="Arial" w:cs="Arial"/>
-          <w:sz w:val="22"/>
-          <w:szCs w:val="22"/>
-          <w:lang w:val="en-US"/>
-        </w:rPr>
-        <w:t xml:space="preserve"> (</w:t>
+        <w:t>Oxygen isotope stage 13; basin sequence 42; sequence/cyclothem 9 (</w:t>
       </w:r>
       <w:r>
         <w:rPr>
@@ -2335,27 +1583,7 @@
           <w:szCs w:val="22"/>
           <w:lang w:val="en-US"/>
         </w:rPr>
-        <w:t xml:space="preserve"> 524 </w:t>
-      </w:r>
-      <w:proofErr w:type="spellStart"/>
-      <w:r>
-        <w:rPr>
-          <w:rFonts w:ascii="Arial" w:hAnsi="Arial" w:cs="Arial"/>
-          <w:sz w:val="22"/>
-          <w:szCs w:val="22"/>
-          <w:lang w:val="en-US"/>
-        </w:rPr>
-        <w:t>kya</w:t>
-      </w:r>
-      <w:proofErr w:type="spellEnd"/>
-      <w:r>
-        <w:rPr>
-          <w:rFonts w:ascii="Arial" w:hAnsi="Arial" w:cs="Arial"/>
-          <w:sz w:val="22"/>
-          <w:szCs w:val="22"/>
-          <w:lang w:val="en-US"/>
-        </w:rPr>
-        <w:t xml:space="preserve">; MIS 12 </w:t>
+        <w:t xml:space="preserve"> 524 kya; MIS 12 </w:t>
       </w:r>
       <w:r>
         <w:rPr>
@@ -2373,27 +1601,7 @@
           <w:szCs w:val="22"/>
           <w:lang w:val="en-US"/>
         </w:rPr>
-        <w:t xml:space="preserve">478 </w:t>
-      </w:r>
-      <w:proofErr w:type="spellStart"/>
-      <w:r>
-        <w:rPr>
-          <w:rFonts w:ascii="Arial" w:hAnsi="Arial" w:cs="Arial"/>
-          <w:sz w:val="22"/>
-          <w:szCs w:val="22"/>
-          <w:lang w:val="en-US"/>
-        </w:rPr>
-        <w:t>kya</w:t>
-      </w:r>
-      <w:proofErr w:type="spellEnd"/>
-      <w:r>
-        <w:rPr>
-          <w:rFonts w:ascii="Arial" w:hAnsi="Arial" w:cs="Arial"/>
-          <w:sz w:val="22"/>
-          <w:szCs w:val="22"/>
-          <w:lang w:val="en-US"/>
-        </w:rPr>
-        <w:t xml:space="preserve"> (wiki; check)</w:t>
+        <w:t>478 kya (wiki; check)</w:t>
       </w:r>
     </w:p>
     <w:p>
@@ -2438,47 +1646,7 @@
           <w:szCs w:val="22"/>
           <w:lang w:val="en-US"/>
         </w:rPr>
-        <w:t xml:space="preserve">Basin </w:t>
-      </w:r>
-      <w:proofErr w:type="spellStart"/>
-      <w:r>
-        <w:rPr>
-          <w:rFonts w:ascii="Arial" w:hAnsi="Arial" w:cs="Arial"/>
-          <w:sz w:val="22"/>
-          <w:szCs w:val="22"/>
-          <w:lang w:val="en-US"/>
-        </w:rPr>
-        <w:t>cylces</w:t>
-      </w:r>
-      <w:proofErr w:type="spellEnd"/>
-      <w:r>
-        <w:rPr>
-          <w:rFonts w:ascii="Arial" w:hAnsi="Arial" w:cs="Arial"/>
-          <w:sz w:val="22"/>
-          <w:szCs w:val="22"/>
-          <w:lang w:val="en-US"/>
-        </w:rPr>
-        <w:t xml:space="preserve"> 11-12 correspond to MIS 78-57 (</w:t>
-      </w:r>
-      <w:proofErr w:type="spellStart"/>
-      <w:r>
-        <w:rPr>
-          <w:rFonts w:ascii="Arial" w:hAnsi="Arial" w:cs="Arial"/>
-          <w:sz w:val="22"/>
-          <w:szCs w:val="22"/>
-          <w:lang w:val="en-US"/>
-        </w:rPr>
-        <w:t>abbott</w:t>
-      </w:r>
-      <w:proofErr w:type="spellEnd"/>
-      <w:r>
-        <w:rPr>
-          <w:rFonts w:ascii="Arial" w:hAnsi="Arial" w:cs="Arial"/>
-          <w:sz w:val="22"/>
-          <w:szCs w:val="22"/>
-          <w:lang w:val="en-US"/>
-        </w:rPr>
-        <w:t xml:space="preserve"> 2005)</w:t>
+        <w:t>Basin cylces 11-12 correspond to MIS 78-57 (abbott 2005)</w:t>
       </w:r>
     </w:p>
     <w:p>
@@ -2493,7 +1661,6 @@
           <w:lang w:val="en-US"/>
         </w:rPr>
       </w:pPr>
-      <w:proofErr w:type="spellStart"/>
       <w:r>
         <w:rPr>
           <w:rFonts w:ascii="Arial" w:hAnsi="Arial" w:cs="Arial"/>
@@ -2503,9 +1670,88 @@
           <w:szCs w:val="22"/>
           <w:lang w:val="en-US"/>
         </w:rPr>
-        <w:t>Steginoporella</w:t>
-      </w:r>
-      <w:proofErr w:type="spellEnd"/>
+        <w:t>Steginoporella magnifica processing</w:t>
+      </w:r>
+    </w:p>
+    <w:p>
+      <w:pPr>
+        <w:pStyle w:val="ListParagraph"/>
+        <w:numPr>
+          <w:ilvl w:val="0"/>
+          <w:numId w:val="2"/>
+        </w:numPr>
+        <w:spacing w:after="120"/>
+        <w:rPr>
+          <w:rFonts w:ascii="Arial" w:hAnsi="Arial" w:cs="Arial"/>
+          <w:color w:val="000000" w:themeColor="text1"/>
+          <w:sz w:val="22"/>
+          <w:szCs w:val="22"/>
+          <w:lang w:val="en-US"/>
+        </w:rPr>
+      </w:pPr>
+      <w:r>
+        <w:rPr>
+          <w:rFonts w:ascii="Arial" w:hAnsi="Arial" w:cs="Arial"/>
+          <w:color w:val="000000" w:themeColor="text1"/>
+          <w:sz w:val="22"/>
+          <w:szCs w:val="22"/>
+          <w:shd w:val="clear" w:color="auto" w:fill="FFFFFF"/>
+        </w:rPr>
+        <w:t>shell substrates were cleaned using one or a combination of the following techniques depending on fragility: tapping to remove sediment, gentle washing under running water, scrubbing with a soft toothbrush and washing in an ultrasonic bath.</w:t>
+      </w:r>
+    </w:p>
+    <w:p>
+      <w:pPr>
+        <w:pStyle w:val="ListParagraph"/>
+        <w:numPr>
+          <w:ilvl w:val="1"/>
+          <w:numId w:val="2"/>
+        </w:numPr>
+        <w:spacing w:after="120"/>
+        <w:rPr>
+          <w:rFonts w:ascii="Arial" w:hAnsi="Arial" w:cs="Arial"/>
+          <w:color w:val="000000" w:themeColor="text1"/>
+          <w:sz w:val="22"/>
+          <w:szCs w:val="22"/>
+          <w:lang w:val="en-US"/>
+        </w:rPr>
+      </w:pPr>
+      <w:r>
+        <w:rPr>
+          <w:rFonts w:ascii="Arial" w:hAnsi="Arial" w:cs="Arial"/>
+          <w:color w:val="000000" w:themeColor="text1"/>
+          <w:sz w:val="22"/>
+          <w:szCs w:val="22"/>
+          <w:shd w:val="clear" w:color="auto" w:fill="FFFFFF"/>
+          <w:lang w:val="en-US"/>
+        </w:rPr>
+        <w:t>Liow et al. 2016</w:t>
+      </w:r>
+    </w:p>
+    <w:p>
+      <w:pPr>
+        <w:pStyle w:val="ListParagraph"/>
+        <w:numPr>
+          <w:ilvl w:val="0"/>
+          <w:numId w:val="2"/>
+        </w:numPr>
+        <w:spacing w:after="120"/>
+        <w:rPr>
+          <w:rFonts w:ascii="Arial" w:hAnsi="Arial" w:cs="Arial"/>
+          <w:sz w:val="22"/>
+          <w:szCs w:val="22"/>
+          <w:lang w:val="en-US"/>
+        </w:rPr>
+      </w:pPr>
+      <w:r>
+        <w:rPr>
+          <w:rFonts w:ascii="Arial" w:hAnsi="Arial" w:cs="Arial"/>
+          <w:sz w:val="22"/>
+          <w:szCs w:val="22"/>
+          <w:lang w:val="en-US"/>
+        </w:rPr>
+        <w:t>Specimens were collected, cleaned, and stored. &lt;</w:t>
+      </w:r>
       <w:r>
         <w:rPr>
           <w:rFonts w:ascii="Arial" w:hAnsi="Arial" w:cs="Arial"/>
@@ -2515,10 +1761,175 @@
           <w:szCs w:val="22"/>
           <w:lang w:val="en-US"/>
         </w:rPr>
-        <w:t xml:space="preserve"> </w:t>
-      </w:r>
-      <w:proofErr w:type="spellStart"/>
-      <w:r>
+        <w:t>probably need more detail here</w:t>
+      </w:r>
+      <w:r>
+        <w:rPr>
+          <w:rFonts w:ascii="Arial" w:hAnsi="Arial" w:cs="Arial"/>
+          <w:sz w:val="22"/>
+          <w:szCs w:val="22"/>
+          <w:lang w:val="en-US"/>
+        </w:rPr>
+        <w:t xml:space="preserve">&gt; </w:t>
+      </w:r>
+    </w:p>
+    <w:p>
+      <w:pPr>
+        <w:pStyle w:val="ListParagraph"/>
+        <w:numPr>
+          <w:ilvl w:val="0"/>
+          <w:numId w:val="2"/>
+        </w:numPr>
+        <w:spacing w:after="120"/>
+        <w:rPr>
+          <w:rFonts w:ascii="Arial" w:hAnsi="Arial" w:cs="Arial"/>
+          <w:sz w:val="22"/>
+          <w:szCs w:val="22"/>
+          <w:lang w:val="en-US"/>
+        </w:rPr>
+      </w:pPr>
+      <w:r>
+        <w:rPr>
+          <w:rFonts w:ascii="Arial" w:hAnsi="Arial" w:cs="Arial"/>
+          <w:sz w:val="22"/>
+          <w:szCs w:val="22"/>
+          <w:lang w:val="en-US"/>
+        </w:rPr>
+        <w:t>Specimens were given a specimenID and imageID. The specimenID is a number, whose range corresponds with a geologic site, and description of the facet of encrustation (CC = concave, CV = convex). The imageID is a number in sequential order always starting from 1, followed by the AV, magnification, and backscatter. The final code may look like: ###_CC/CV_1/n_15v_x30_BSE.</w:t>
+      </w:r>
+    </w:p>
+    <w:p>
+      <w:pPr>
+        <w:pStyle w:val="ListParagraph"/>
+        <w:numPr>
+          <w:ilvl w:val="0"/>
+          <w:numId w:val="2"/>
+        </w:numPr>
+        <w:spacing w:after="120"/>
+        <w:rPr>
+          <w:rFonts w:ascii="Arial" w:hAnsi="Arial" w:cs="Arial"/>
+          <w:sz w:val="22"/>
+          <w:szCs w:val="22"/>
+          <w:lang w:val="en-US"/>
+        </w:rPr>
+      </w:pPr>
+      <w:r>
+        <w:rPr>
+          <w:rFonts w:ascii="Arial" w:hAnsi="Arial" w:cs="Arial"/>
+          <w:sz w:val="22"/>
+          <w:szCs w:val="22"/>
+          <w:lang w:val="en-US"/>
+        </w:rPr>
+        <w:t xml:space="preserve">The images are saved as .tif files. </w:t>
+      </w:r>
+      <w:r>
+        <w:rPr>
+          <w:rFonts w:ascii="Arial" w:hAnsi="Arial" w:cs="Arial"/>
+          <w:sz w:val="22"/>
+          <w:szCs w:val="22"/>
+          <w:lang w:val="en-US"/>
+        </w:rPr>
+        <w:t xml:space="preserve">Every image has </w:t>
+      </w:r>
+      <w:r>
+        <w:rPr>
+          <w:rFonts w:ascii="Arial" w:hAnsi="Arial" w:cs="Arial"/>
+          <w:sz w:val="22"/>
+          <w:szCs w:val="22"/>
+          <w:lang w:val="en-US"/>
+        </w:rPr>
+        <w:t>an associated .</w:t>
+      </w:r>
+      <w:r>
+        <w:rPr>
+          <w:rFonts w:ascii="Arial" w:hAnsi="Arial" w:cs="Arial"/>
+          <w:sz w:val="22"/>
+          <w:szCs w:val="22"/>
+          <w:lang w:val="en-US"/>
+        </w:rPr>
+        <w:t>txt</w:t>
+      </w:r>
+      <w:r>
+        <w:rPr>
+          <w:rFonts w:ascii="Arial" w:hAnsi="Arial" w:cs="Arial"/>
+          <w:sz w:val="22"/>
+          <w:szCs w:val="22"/>
+          <w:lang w:val="en-US"/>
+        </w:rPr>
+        <w:t xml:space="preserve"> file with metadata, which was used for cross referencing and checking.</w:t>
+      </w:r>
+    </w:p>
+    <w:p>
+      <w:pPr>
+        <w:pStyle w:val="ListParagraph"/>
+        <w:numPr>
+          <w:ilvl w:val="0"/>
+          <w:numId w:val="2"/>
+        </w:numPr>
+        <w:spacing w:after="120"/>
+        <w:rPr>
+          <w:rFonts w:ascii="Arial" w:hAnsi="Arial" w:cs="Arial"/>
+          <w:sz w:val="22"/>
+          <w:szCs w:val="22"/>
+          <w:lang w:val="en-US"/>
+        </w:rPr>
+      </w:pPr>
+      <w:r>
+        <w:rPr>
+          <w:rFonts w:ascii="Arial" w:hAnsi="Arial" w:cs="Arial"/>
+          <w:sz w:val="22"/>
+          <w:szCs w:val="22"/>
+          <w:lang w:val="en-US"/>
+        </w:rPr>
+        <w:t>The .tif files were turned into .jpg files for later processing.</w:t>
+      </w:r>
+    </w:p>
+    <w:p>
+      <w:pPr>
+        <w:pStyle w:val="ListParagraph"/>
+        <w:numPr>
+          <w:ilvl w:val="0"/>
+          <w:numId w:val="2"/>
+        </w:numPr>
+        <w:spacing w:after="120"/>
+        <w:rPr>
+          <w:rFonts w:ascii="Arial" w:hAnsi="Arial" w:cs="Arial"/>
+          <w:sz w:val="22"/>
+          <w:szCs w:val="22"/>
+          <w:lang w:val="en-US"/>
+        </w:rPr>
+      </w:pPr>
+      <w:r>
+        <w:rPr>
+          <w:rFonts w:ascii="Arial" w:hAnsi="Arial" w:cs="Arial"/>
+          <w:sz w:val="22"/>
+          <w:szCs w:val="22"/>
+          <w:lang w:val="en-US"/>
+        </w:rPr>
+        <w:t xml:space="preserve">The scale for x30 magnification is 0.606 pixels per 1 </w:t>
+      </w:r>
+      <w:r>
+        <w:rPr>
+          <w:rFonts w:ascii="Arial" w:hAnsi="Arial" w:cs="Arial"/>
+          <w:sz w:val="22"/>
+          <w:szCs w:val="22"/>
+          <w:lang w:val="en-US"/>
+        </w:rPr>
+        <w:sym w:font="Symbol" w:char="F06D"/>
+      </w:r>
+      <w:r>
+        <w:rPr>
+          <w:rFonts w:ascii="Arial" w:hAnsi="Arial" w:cs="Arial"/>
+          <w:sz w:val="22"/>
+          <w:szCs w:val="22"/>
+          <w:lang w:val="en-US"/>
+        </w:rPr>
+        <w:t>m</w:t>
+      </w:r>
+    </w:p>
+    <w:p>
+      <w:pPr>
+        <w:spacing w:after="120"/>
         <w:rPr>
           <w:rFonts w:ascii="Arial" w:hAnsi="Arial" w:cs="Arial"/>
           <w:i/>
@@ -2527,9 +1938,7 @@
           <w:szCs w:val="22"/>
           <w:lang w:val="en-US"/>
         </w:rPr>
-        <w:t>magnifica</w:t>
-      </w:r>
-      <w:proofErr w:type="spellEnd"/>
+      </w:pPr>
       <w:r>
         <w:rPr>
           <w:rFonts w:ascii="Arial" w:hAnsi="Arial" w:cs="Arial"/>
@@ -2539,406 +1948,6 @@
           <w:szCs w:val="22"/>
           <w:lang w:val="en-US"/>
         </w:rPr>
-        <w:t xml:space="preserve"> processing</w:t>
-      </w:r>
-    </w:p>
-    <w:p>
-      <w:pPr>
-        <w:pStyle w:val="ListParagraph"/>
-        <w:numPr>
-          <w:ilvl w:val="0"/>
-          <w:numId w:val="2"/>
-        </w:numPr>
-        <w:spacing w:after="120"/>
-        <w:rPr>
-          <w:rFonts w:ascii="Arial" w:hAnsi="Arial" w:cs="Arial"/>
-          <w:color w:val="000000" w:themeColor="text1"/>
-          <w:sz w:val="22"/>
-          <w:szCs w:val="22"/>
-          <w:lang w:val="en-US"/>
-        </w:rPr>
-      </w:pPr>
-      <w:r>
-        <w:rPr>
-          <w:rFonts w:ascii="Arial" w:hAnsi="Arial" w:cs="Arial"/>
-          <w:color w:val="000000" w:themeColor="text1"/>
-          <w:sz w:val="22"/>
-          <w:szCs w:val="22"/>
-          <w:shd w:val="clear" w:color="auto" w:fill="FFFFFF"/>
-        </w:rPr>
-        <w:t>shell substrates were cleaned using one or a combination of the following techniques depending on fragility: tapping to remove sediment, gentle washing under running water, scrubbing with a soft toothbrush and washing in an ultrasonic bath.</w:t>
-      </w:r>
-    </w:p>
-    <w:p>
-      <w:pPr>
-        <w:pStyle w:val="ListParagraph"/>
-        <w:numPr>
-          <w:ilvl w:val="1"/>
-          <w:numId w:val="2"/>
-        </w:numPr>
-        <w:spacing w:after="120"/>
-        <w:rPr>
-          <w:rFonts w:ascii="Arial" w:hAnsi="Arial" w:cs="Arial"/>
-          <w:color w:val="000000" w:themeColor="text1"/>
-          <w:sz w:val="22"/>
-          <w:szCs w:val="22"/>
-          <w:lang w:val="en-US"/>
-        </w:rPr>
-      </w:pPr>
-      <w:r>
-        <w:rPr>
-          <w:rFonts w:ascii="Arial" w:hAnsi="Arial" w:cs="Arial"/>
-          <w:color w:val="000000" w:themeColor="text1"/>
-          <w:sz w:val="22"/>
-          <w:szCs w:val="22"/>
-          <w:shd w:val="clear" w:color="auto" w:fill="FFFFFF"/>
-          <w:lang w:val="en-US"/>
-        </w:rPr>
-        <w:t>Liow et al. 2016</w:t>
-      </w:r>
-    </w:p>
-    <w:p>
-      <w:pPr>
-        <w:pStyle w:val="ListParagraph"/>
-        <w:numPr>
-          <w:ilvl w:val="0"/>
-          <w:numId w:val="2"/>
-        </w:numPr>
-        <w:spacing w:after="120"/>
-        <w:rPr>
-          <w:rFonts w:ascii="Arial" w:hAnsi="Arial" w:cs="Arial"/>
-          <w:sz w:val="22"/>
-          <w:szCs w:val="22"/>
-          <w:lang w:val="en-US"/>
-        </w:rPr>
-      </w:pPr>
-      <w:r>
-        <w:rPr>
-          <w:rFonts w:ascii="Arial" w:hAnsi="Arial" w:cs="Arial"/>
-          <w:sz w:val="22"/>
-          <w:szCs w:val="22"/>
-          <w:lang w:val="en-US"/>
-        </w:rPr>
-        <w:t>Specimens were collected, cleaned, and stored. &lt;</w:t>
-      </w:r>
-      <w:r>
-        <w:rPr>
-          <w:rFonts w:ascii="Arial" w:hAnsi="Arial" w:cs="Arial"/>
-          <w:i/>
-          <w:iCs/>
-          <w:sz w:val="22"/>
-          <w:szCs w:val="22"/>
-          <w:lang w:val="en-US"/>
-        </w:rPr>
-        <w:t>probably need more detail here</w:t>
-      </w:r>
-      <w:r>
-        <w:rPr>
-          <w:rFonts w:ascii="Arial" w:hAnsi="Arial" w:cs="Arial"/>
-          <w:sz w:val="22"/>
-          <w:szCs w:val="22"/>
-          <w:lang w:val="en-US"/>
-        </w:rPr>
-        <w:t xml:space="preserve">&gt; </w:t>
-      </w:r>
-    </w:p>
-    <w:p>
-      <w:pPr>
-        <w:pStyle w:val="ListParagraph"/>
-        <w:numPr>
-          <w:ilvl w:val="0"/>
-          <w:numId w:val="2"/>
-        </w:numPr>
-        <w:spacing w:after="120"/>
-        <w:rPr>
-          <w:rFonts w:ascii="Arial" w:hAnsi="Arial" w:cs="Arial"/>
-          <w:sz w:val="22"/>
-          <w:szCs w:val="22"/>
-          <w:lang w:val="en-US"/>
-        </w:rPr>
-      </w:pPr>
-      <w:r>
-        <w:rPr>
-          <w:rFonts w:ascii="Arial" w:hAnsi="Arial" w:cs="Arial"/>
-          <w:sz w:val="22"/>
-          <w:szCs w:val="22"/>
-          <w:lang w:val="en-US"/>
-        </w:rPr>
-        <w:t xml:space="preserve">Specimens were given a </w:t>
-      </w:r>
-      <w:proofErr w:type="spellStart"/>
-      <w:r>
-        <w:rPr>
-          <w:rFonts w:ascii="Arial" w:hAnsi="Arial" w:cs="Arial"/>
-          <w:sz w:val="22"/>
-          <w:szCs w:val="22"/>
-          <w:lang w:val="en-US"/>
-        </w:rPr>
-        <w:t>specimenID</w:t>
-      </w:r>
-      <w:proofErr w:type="spellEnd"/>
-      <w:r>
-        <w:rPr>
-          <w:rFonts w:ascii="Arial" w:hAnsi="Arial" w:cs="Arial"/>
-          <w:sz w:val="22"/>
-          <w:szCs w:val="22"/>
-          <w:lang w:val="en-US"/>
-        </w:rPr>
-        <w:t xml:space="preserve"> and </w:t>
-      </w:r>
-      <w:proofErr w:type="spellStart"/>
-      <w:r>
-        <w:rPr>
-          <w:rFonts w:ascii="Arial" w:hAnsi="Arial" w:cs="Arial"/>
-          <w:sz w:val="22"/>
-          <w:szCs w:val="22"/>
-          <w:lang w:val="en-US"/>
-        </w:rPr>
-        <w:t>imageID</w:t>
-      </w:r>
-      <w:proofErr w:type="spellEnd"/>
-      <w:r>
-        <w:rPr>
-          <w:rFonts w:ascii="Arial" w:hAnsi="Arial" w:cs="Arial"/>
-          <w:sz w:val="22"/>
-          <w:szCs w:val="22"/>
-          <w:lang w:val="en-US"/>
-        </w:rPr>
-        <w:t xml:space="preserve">. The </w:t>
-      </w:r>
-      <w:proofErr w:type="spellStart"/>
-      <w:r>
-        <w:rPr>
-          <w:rFonts w:ascii="Arial" w:hAnsi="Arial" w:cs="Arial"/>
-          <w:sz w:val="22"/>
-          <w:szCs w:val="22"/>
-          <w:lang w:val="en-US"/>
-        </w:rPr>
-        <w:t>specimenID</w:t>
-      </w:r>
-      <w:proofErr w:type="spellEnd"/>
-      <w:r>
-        <w:rPr>
-          <w:rFonts w:ascii="Arial" w:hAnsi="Arial" w:cs="Arial"/>
-          <w:sz w:val="22"/>
-          <w:szCs w:val="22"/>
-          <w:lang w:val="en-US"/>
-        </w:rPr>
-        <w:t xml:space="preserve"> is a number, whose range corresponds with a geologic site, and description of the facet of encrustation (CC = concave, CV = convex). The </w:t>
-      </w:r>
-      <w:proofErr w:type="spellStart"/>
-      <w:r>
-        <w:rPr>
-          <w:rFonts w:ascii="Arial" w:hAnsi="Arial" w:cs="Arial"/>
-          <w:sz w:val="22"/>
-          <w:szCs w:val="22"/>
-          <w:lang w:val="en-US"/>
-        </w:rPr>
-        <w:t>imageID</w:t>
-      </w:r>
-      <w:proofErr w:type="spellEnd"/>
-      <w:r>
-        <w:rPr>
-          <w:rFonts w:ascii="Arial" w:hAnsi="Arial" w:cs="Arial"/>
-          <w:sz w:val="22"/>
-          <w:szCs w:val="22"/>
-          <w:lang w:val="en-US"/>
-        </w:rPr>
-        <w:t xml:space="preserve"> is a number in sequential order always starting from 1, followed by the AV, magnification, and backscatter. The final code may look like: ###_CC/CV_1/n_15v_x30_BSE.</w:t>
-      </w:r>
-    </w:p>
-    <w:p>
-      <w:pPr>
-        <w:pStyle w:val="ListParagraph"/>
-        <w:numPr>
-          <w:ilvl w:val="0"/>
-          <w:numId w:val="2"/>
-        </w:numPr>
-        <w:spacing w:after="120"/>
-        <w:rPr>
-          <w:rFonts w:ascii="Arial" w:hAnsi="Arial" w:cs="Arial"/>
-          <w:sz w:val="22"/>
-          <w:szCs w:val="22"/>
-          <w:lang w:val="en-US"/>
-        </w:rPr>
-      </w:pPr>
-      <w:r>
-        <w:rPr>
-          <w:rFonts w:ascii="Arial" w:hAnsi="Arial" w:cs="Arial"/>
-          <w:sz w:val="22"/>
-          <w:szCs w:val="22"/>
-          <w:lang w:val="en-US"/>
-        </w:rPr>
-        <w:t>The images are saved as .</w:t>
-      </w:r>
-      <w:proofErr w:type="spellStart"/>
-      <w:r>
-        <w:rPr>
-          <w:rFonts w:ascii="Arial" w:hAnsi="Arial" w:cs="Arial"/>
-          <w:sz w:val="22"/>
-          <w:szCs w:val="22"/>
-          <w:lang w:val="en-US"/>
-        </w:rPr>
-        <w:t>tif</w:t>
-      </w:r>
-      <w:proofErr w:type="spellEnd"/>
-      <w:r>
-        <w:rPr>
-          <w:rFonts w:ascii="Arial" w:hAnsi="Arial" w:cs="Arial"/>
-          <w:sz w:val="22"/>
-          <w:szCs w:val="22"/>
-          <w:lang w:val="en-US"/>
-        </w:rPr>
-        <w:t xml:space="preserve"> files. </w:t>
-      </w:r>
-      <w:r>
-        <w:rPr>
-          <w:rFonts w:ascii="Arial" w:hAnsi="Arial" w:cs="Arial"/>
-          <w:sz w:val="22"/>
-          <w:szCs w:val="22"/>
-          <w:lang w:val="en-US"/>
-        </w:rPr>
-        <w:t xml:space="preserve">Every image has </w:t>
-      </w:r>
-      <w:r>
-        <w:rPr>
-          <w:rFonts w:ascii="Arial" w:hAnsi="Arial" w:cs="Arial"/>
-          <w:sz w:val="22"/>
-          <w:szCs w:val="22"/>
-          <w:lang w:val="en-US"/>
-        </w:rPr>
-        <w:t>an associated .</w:t>
-      </w:r>
-      <w:r>
-        <w:rPr>
-          <w:rFonts w:ascii="Arial" w:hAnsi="Arial" w:cs="Arial"/>
-          <w:sz w:val="22"/>
-          <w:szCs w:val="22"/>
-          <w:lang w:val="en-US"/>
-        </w:rPr>
-        <w:t>txt</w:t>
-      </w:r>
-      <w:r>
-        <w:rPr>
-          <w:rFonts w:ascii="Arial" w:hAnsi="Arial" w:cs="Arial"/>
-          <w:sz w:val="22"/>
-          <w:szCs w:val="22"/>
-          <w:lang w:val="en-US"/>
-        </w:rPr>
-        <w:t xml:space="preserve"> file with metadata, which was used for cross referencing and checking.</w:t>
-      </w:r>
-    </w:p>
-    <w:p>
-      <w:pPr>
-        <w:pStyle w:val="ListParagraph"/>
-        <w:numPr>
-          <w:ilvl w:val="0"/>
-          <w:numId w:val="2"/>
-        </w:numPr>
-        <w:spacing w:after="120"/>
-        <w:rPr>
-          <w:rFonts w:ascii="Arial" w:hAnsi="Arial" w:cs="Arial"/>
-          <w:sz w:val="22"/>
-          <w:szCs w:val="22"/>
-          <w:lang w:val="en-US"/>
-        </w:rPr>
-      </w:pPr>
-      <w:r>
-        <w:rPr>
-          <w:rFonts w:ascii="Arial" w:hAnsi="Arial" w:cs="Arial"/>
-          <w:sz w:val="22"/>
-          <w:szCs w:val="22"/>
-          <w:lang w:val="en-US"/>
-        </w:rPr>
-        <w:t>The .</w:t>
-      </w:r>
-      <w:proofErr w:type="spellStart"/>
-      <w:r>
-        <w:rPr>
-          <w:rFonts w:ascii="Arial" w:hAnsi="Arial" w:cs="Arial"/>
-          <w:sz w:val="22"/>
-          <w:szCs w:val="22"/>
-          <w:lang w:val="en-US"/>
-        </w:rPr>
-        <w:t>tif</w:t>
-      </w:r>
-      <w:proofErr w:type="spellEnd"/>
-      <w:r>
-        <w:rPr>
-          <w:rFonts w:ascii="Arial" w:hAnsi="Arial" w:cs="Arial"/>
-          <w:sz w:val="22"/>
-          <w:szCs w:val="22"/>
-          <w:lang w:val="en-US"/>
-        </w:rPr>
-        <w:t xml:space="preserve"> files were turned into .jpg files for later processing.</w:t>
-      </w:r>
-    </w:p>
-    <w:p>
-      <w:pPr>
-        <w:pStyle w:val="ListParagraph"/>
-        <w:numPr>
-          <w:ilvl w:val="0"/>
-          <w:numId w:val="2"/>
-        </w:numPr>
-        <w:spacing w:after="120"/>
-        <w:rPr>
-          <w:rFonts w:ascii="Arial" w:hAnsi="Arial" w:cs="Arial"/>
-          <w:sz w:val="22"/>
-          <w:szCs w:val="22"/>
-          <w:lang w:val="en-US"/>
-        </w:rPr>
-      </w:pPr>
-      <w:r>
-        <w:rPr>
-          <w:rFonts w:ascii="Arial" w:hAnsi="Arial" w:cs="Arial"/>
-          <w:sz w:val="22"/>
-          <w:szCs w:val="22"/>
-          <w:lang w:val="en-US"/>
-        </w:rPr>
-        <w:t xml:space="preserve">The scale for x30 magnification is 0.606 pixels per 1 </w:t>
-      </w:r>
-      <w:r>
-        <w:rPr>
-          <w:rFonts w:ascii="Arial" w:hAnsi="Arial" w:cs="Arial"/>
-          <w:sz w:val="22"/>
-          <w:szCs w:val="22"/>
-          <w:lang w:val="en-US"/>
-        </w:rPr>
-        <w:sym w:font="Symbol" w:char="F06D"/>
-      </w:r>
-      <w:proofErr w:type="gramStart"/>
-      <w:r>
-        <w:rPr>
-          <w:rFonts w:ascii="Arial" w:hAnsi="Arial" w:cs="Arial"/>
-          <w:sz w:val="22"/>
-          <w:szCs w:val="22"/>
-          <w:lang w:val="en-US"/>
-        </w:rPr>
-        <w:t>m</w:t>
-      </w:r>
-      <w:proofErr w:type="gramEnd"/>
-    </w:p>
-    <w:p>
-      <w:pPr>
-        <w:spacing w:after="120"/>
-        <w:rPr>
-          <w:rFonts w:ascii="Arial" w:hAnsi="Arial" w:cs="Arial"/>
-          <w:i/>
-          <w:iCs/>
-          <w:sz w:val="22"/>
-          <w:szCs w:val="22"/>
-          <w:lang w:val="en-US"/>
-        </w:rPr>
-      </w:pPr>
-      <w:r>
-        <w:rPr>
-          <w:rFonts w:ascii="Arial" w:hAnsi="Arial" w:cs="Arial"/>
-          <w:i/>
-          <w:iCs/>
-          <w:sz w:val="22"/>
-          <w:szCs w:val="22"/>
-          <w:lang w:val="en-US"/>
-        </w:rPr>
         <w:t>Pipeline</w:t>
       </w:r>
     </w:p>
@@ -2973,56 +1982,16 @@
           <w:szCs w:val="22"/>
           <w:lang w:val="en-US"/>
         </w:rPr>
-        <w:t xml:space="preserve">within the </w:t>
-      </w:r>
-      <w:proofErr w:type="spellStart"/>
-      <w:r>
-        <w:rPr>
-          <w:rFonts w:ascii="Arial" w:hAnsi="Arial" w:cs="Arial"/>
-          <w:sz w:val="22"/>
-          <w:szCs w:val="22"/>
-          <w:lang w:val="en-US"/>
-        </w:rPr>
-        <w:t>Voje</w:t>
-      </w:r>
-      <w:proofErr w:type="spellEnd"/>
-      <w:r>
-        <w:rPr>
-          <w:rFonts w:ascii="Arial" w:hAnsi="Arial" w:cs="Arial"/>
-          <w:sz w:val="22"/>
-          <w:szCs w:val="22"/>
-          <w:lang w:val="en-US"/>
-        </w:rPr>
-        <w:t xml:space="preserve"> lab </w:t>
-      </w:r>
-      <w:r>
-        <w:rPr>
-          <w:rFonts w:ascii="Arial" w:hAnsi="Arial" w:cs="Arial"/>
-          <w:sz w:val="22"/>
-          <w:szCs w:val="22"/>
-          <w:lang w:val="en-US"/>
-        </w:rPr>
-        <w:t xml:space="preserve">(Porto &amp; </w:t>
-      </w:r>
-      <w:proofErr w:type="spellStart"/>
-      <w:r>
-        <w:rPr>
-          <w:rFonts w:ascii="Arial" w:hAnsi="Arial" w:cs="Arial"/>
-          <w:sz w:val="22"/>
-          <w:szCs w:val="22"/>
-          <w:lang w:val="en-US"/>
-        </w:rPr>
-        <w:t>Voje</w:t>
-      </w:r>
-      <w:proofErr w:type="spellEnd"/>
-      <w:r>
-        <w:rPr>
-          <w:rFonts w:ascii="Arial" w:hAnsi="Arial" w:cs="Arial"/>
-          <w:sz w:val="22"/>
-          <w:szCs w:val="22"/>
-          <w:lang w:val="en-US"/>
-        </w:rPr>
-        <w:t xml:space="preserve"> 2020; </w:t>
+        <w:t xml:space="preserve">within the Voje lab </w:t>
+      </w:r>
+      <w:r>
+        <w:rPr>
+          <w:rFonts w:ascii="Arial" w:hAnsi="Arial" w:cs="Arial"/>
+          <w:sz w:val="22"/>
+          <w:szCs w:val="22"/>
+          <w:lang w:val="en-US"/>
+        </w:rPr>
+        <w:t xml:space="preserve">(Porto &amp; Voje 2020; </w:t>
       </w:r>
       <w:r>
         <w:rPr>
@@ -3040,27 +2009,7 @@
           <w:szCs w:val="22"/>
           <w:lang w:val="en-US"/>
         </w:rPr>
-        <w:t xml:space="preserve"> to create “</w:t>
-      </w:r>
-      <w:proofErr w:type="spellStart"/>
-      <w:r>
-        <w:rPr>
-          <w:rFonts w:ascii="Arial" w:hAnsi="Arial" w:cs="Arial"/>
-          <w:sz w:val="22"/>
-          <w:szCs w:val="22"/>
-          <w:lang w:val="en-US"/>
-        </w:rPr>
-        <w:t>Steginator</w:t>
-      </w:r>
-      <w:proofErr w:type="spellEnd"/>
-      <w:r>
-        <w:rPr>
-          <w:rFonts w:ascii="Arial" w:hAnsi="Arial" w:cs="Arial"/>
-          <w:sz w:val="22"/>
-          <w:szCs w:val="22"/>
-          <w:lang w:val="en-US"/>
-        </w:rPr>
-        <w:t>” (</w:t>
+        <w:t xml:space="preserve"> to create “Steginator” (</w:t>
       </w:r>
       <w:hyperlink r:id="rId5" w:history="1">
         <w:r>
@@ -3127,29 +2076,8 @@
           <w:szCs w:val="22"/>
           <w:lang w:val="en-US"/>
         </w:rPr>
-        <w:t>This pipeline connects the identification of zooids (</w:t>
-      </w:r>
-      <w:proofErr w:type="spellStart"/>
-      <w:r>
-        <w:rPr>
-          <w:rFonts w:ascii="Arial" w:hAnsi="Arial" w:cs="Arial"/>
-          <w:sz w:val="22"/>
-          <w:szCs w:val="22"/>
-          <w:lang w:val="en-US"/>
-        </w:rPr>
-        <w:t>deepBryo</w:t>
-      </w:r>
-      <w:proofErr w:type="spellEnd"/>
-      <w:r>
-        <w:rPr>
-          <w:rFonts w:ascii="Arial" w:hAnsi="Arial" w:cs="Arial"/>
-          <w:sz w:val="22"/>
-          <w:szCs w:val="22"/>
-          <w:lang w:val="en-US"/>
-        </w:rPr>
-        <w:t xml:space="preserve">) of </w:t>
-      </w:r>
-      <w:proofErr w:type="spellStart"/>
+        <w:t xml:space="preserve">This pipeline connects the identification of zooids (deepBryo) of </w:t>
+      </w:r>
       <w:r>
         <w:rPr>
           <w:rFonts w:ascii="Arial" w:hAnsi="Arial" w:cs="Arial"/>
@@ -3159,9 +2087,78 @@
           <w:szCs w:val="22"/>
           <w:lang w:val="en-US"/>
         </w:rPr>
-        <w:t>Steginoporella</w:t>
-      </w:r>
-      <w:proofErr w:type="spellEnd"/>
+        <w:t>Steginoporella magnifica</w:t>
+      </w:r>
+      <w:r>
+        <w:rPr>
+          <w:rFonts w:ascii="Arial" w:hAnsi="Arial" w:cs="Arial"/>
+          <w:sz w:val="22"/>
+          <w:szCs w:val="22"/>
+          <w:lang w:val="en-US"/>
+        </w:rPr>
+        <w:t xml:space="preserve"> with the automatic landmarking by ML-Morph. (see Figure LM for landmarks). </w:t>
+      </w:r>
+    </w:p>
+    <w:p>
+      <w:pPr>
+        <w:pStyle w:val="ListParagraph"/>
+        <w:numPr>
+          <w:ilvl w:val="0"/>
+          <w:numId w:val="3"/>
+        </w:numPr>
+        <w:spacing w:after="120"/>
+        <w:rPr>
+          <w:rFonts w:ascii="Arial" w:hAnsi="Arial" w:cs="Arial"/>
+          <w:sz w:val="22"/>
+          <w:szCs w:val="22"/>
+          <w:lang w:val="en-US"/>
+        </w:rPr>
+      </w:pPr>
+      <w:r>
+        <w:rPr>
+          <w:rFonts w:ascii="Arial" w:hAnsi="Arial" w:cs="Arial"/>
+          <w:sz w:val="22"/>
+          <w:szCs w:val="22"/>
+          <w:lang w:val="en-US"/>
+        </w:rPr>
+        <w:t xml:space="preserve">MAB and Porto ran lab </w:t>
+      </w:r>
+      <w:r>
+        <w:rPr>
+          <w:rFonts w:ascii="Arial" w:hAnsi="Arial" w:cs="Arial"/>
+          <w:sz w:val="22"/>
+          <w:szCs w:val="22"/>
+          <w:lang w:val="en-US"/>
+        </w:rPr>
+        <w:t xml:space="preserve">SEM </w:t>
+      </w:r>
+      <w:r>
+        <w:rPr>
+          <w:rFonts w:ascii="Arial" w:hAnsi="Arial" w:cs="Arial"/>
+          <w:sz w:val="22"/>
+          <w:szCs w:val="22"/>
+          <w:lang w:val="en-US"/>
+        </w:rPr>
+        <w:t xml:space="preserve">images </w:t>
+      </w:r>
+      <w:r>
+        <w:rPr>
+          <w:rFonts w:ascii="Arial" w:hAnsi="Arial" w:cs="Arial"/>
+          <w:sz w:val="22"/>
+          <w:szCs w:val="22"/>
+          <w:lang w:val="en-US"/>
+        </w:rPr>
+        <w:t xml:space="preserve">(created by MHR and Sara) </w:t>
+      </w:r>
+      <w:r>
+        <w:rPr>
+          <w:rFonts w:ascii="Arial" w:hAnsi="Arial" w:cs="Arial"/>
+          <w:sz w:val="22"/>
+          <w:szCs w:val="22"/>
+          <w:lang w:val="en-US"/>
+        </w:rPr>
+        <w:t xml:space="preserve">of </w:t>
+      </w:r>
       <w:r>
         <w:rPr>
           <w:rFonts w:ascii="Arial" w:hAnsi="Arial" w:cs="Arial"/>
@@ -3171,10 +2168,39 @@
           <w:szCs w:val="22"/>
           <w:lang w:val="en-US"/>
         </w:rPr>
-        <w:t xml:space="preserve"> </w:t>
-      </w:r>
-      <w:proofErr w:type="spellStart"/>
-      <w:r>
+        <w:t>Steginoporella magnifica</w:t>
+      </w:r>
+      <w:r>
+        <w:rPr>
+          <w:rFonts w:ascii="Arial" w:hAnsi="Arial" w:cs="Arial"/>
+          <w:sz w:val="22"/>
+          <w:szCs w:val="22"/>
+          <w:lang w:val="en-US"/>
+        </w:rPr>
+        <w:t xml:space="preserve"> (see </w:t>
+      </w:r>
+      <w:r>
+        <w:rPr>
+          <w:rFonts w:ascii="Arial" w:hAnsi="Arial" w:cs="Arial"/>
+          <w:sz w:val="22"/>
+          <w:szCs w:val="22"/>
+          <w:lang w:val="en-US"/>
+        </w:rPr>
+        <w:t>above</w:t>
+      </w:r>
+      <w:r>
+        <w:rPr>
+          <w:rFonts w:ascii="Arial" w:hAnsi="Arial" w:cs="Arial"/>
+          <w:sz w:val="22"/>
+          <w:szCs w:val="22"/>
+          <w:lang w:val="en-US"/>
+        </w:rPr>
+        <w:t>) based on predetermined filtering (see below).</w:t>
+      </w:r>
+    </w:p>
+    <w:p>
+      <w:pPr>
+        <w:spacing w:after="120"/>
         <w:rPr>
           <w:rFonts w:ascii="Arial" w:hAnsi="Arial" w:cs="Arial"/>
           <w:i/>
@@ -3183,17 +2209,17 @@
           <w:szCs w:val="22"/>
           <w:lang w:val="en-US"/>
         </w:rPr>
-        <w:t>magnifica</w:t>
-      </w:r>
-      <w:proofErr w:type="spellEnd"/>
-      <w:r>
-        <w:rPr>
-          <w:rFonts w:ascii="Arial" w:hAnsi="Arial" w:cs="Arial"/>
-          <w:sz w:val="22"/>
-          <w:szCs w:val="22"/>
-          <w:lang w:val="en-US"/>
-        </w:rPr>
-        <w:t xml:space="preserve"> with the automatic landmarking by ML-Morph. (see Figure LM for landmarks). </w:t>
+      </w:pPr>
+      <w:r>
+        <w:rPr>
+          <w:rFonts w:ascii="Arial" w:hAnsi="Arial" w:cs="Arial"/>
+          <w:i/>
+          <w:iCs/>
+          <w:sz w:val="22"/>
+          <w:szCs w:val="22"/>
+          <w:lang w:val="en-US"/>
+        </w:rPr>
+        <w:t>Image selection</w:t>
       </w:r>
     </w:p>
     <w:p>
@@ -3218,45 +2244,42 @@
           <w:szCs w:val="22"/>
           <w:lang w:val="en-US"/>
         </w:rPr>
-        <w:t xml:space="preserve">MAB and Porto ran lab </w:t>
-      </w:r>
-      <w:r>
-        <w:rPr>
-          <w:rFonts w:ascii="Arial" w:hAnsi="Arial" w:cs="Arial"/>
-          <w:sz w:val="22"/>
-          <w:szCs w:val="22"/>
-          <w:lang w:val="en-US"/>
-        </w:rPr>
-        <w:t xml:space="preserve">SEM </w:t>
-      </w:r>
-      <w:r>
-        <w:rPr>
-          <w:rFonts w:ascii="Arial" w:hAnsi="Arial" w:cs="Arial"/>
-          <w:sz w:val="22"/>
-          <w:szCs w:val="22"/>
-          <w:lang w:val="en-US"/>
-        </w:rPr>
-        <w:t xml:space="preserve">images </w:t>
-      </w:r>
-      <w:r>
-        <w:rPr>
-          <w:rFonts w:ascii="Arial" w:hAnsi="Arial" w:cs="Arial"/>
-          <w:sz w:val="22"/>
-          <w:szCs w:val="22"/>
-          <w:lang w:val="en-US"/>
-        </w:rPr>
-        <w:t xml:space="preserve">(created by MHR and Sara) </w:t>
-      </w:r>
-      <w:r>
-        <w:rPr>
-          <w:rFonts w:ascii="Arial" w:hAnsi="Arial" w:cs="Arial"/>
-          <w:sz w:val="22"/>
-          <w:szCs w:val="22"/>
-          <w:lang w:val="en-US"/>
-        </w:rPr>
-        <w:t xml:space="preserve">of </w:t>
-      </w:r>
-      <w:proofErr w:type="spellStart"/>
+        <w:t xml:space="preserve">Images were filtered to include only those taken at 30 </w:t>
+      </w:r>
+      <w:r>
+        <w:rPr>
+          <w:rFonts w:ascii="Arial" w:hAnsi="Arial" w:cs="Arial"/>
+          <w:sz w:val="22"/>
+          <w:szCs w:val="22"/>
+          <w:lang w:val="en-US"/>
+        </w:rPr>
+        <w:t>magnification.</w:t>
+      </w:r>
+    </w:p>
+    <w:p>
+      <w:pPr>
+        <w:pStyle w:val="ListParagraph"/>
+        <w:numPr>
+          <w:ilvl w:val="0"/>
+          <w:numId w:val="3"/>
+        </w:numPr>
+        <w:spacing w:after="120"/>
+        <w:rPr>
+          <w:rFonts w:ascii="Arial" w:hAnsi="Arial" w:cs="Arial"/>
+          <w:sz w:val="22"/>
+          <w:szCs w:val="22"/>
+          <w:lang w:val="en-US"/>
+        </w:rPr>
+      </w:pPr>
+      <w:r>
+        <w:rPr>
+          <w:rFonts w:ascii="Arial" w:hAnsi="Arial" w:cs="Arial"/>
+          <w:sz w:val="22"/>
+          <w:szCs w:val="22"/>
+          <w:lang w:val="en-US"/>
+        </w:rPr>
+        <w:t xml:space="preserve">Images of only </w:t>
+      </w:r>
       <w:r>
         <w:rPr>
           <w:rFonts w:ascii="Arial" w:hAnsi="Arial" w:cs="Arial"/>
@@ -3266,9 +2289,78 @@
           <w:szCs w:val="22"/>
           <w:lang w:val="en-US"/>
         </w:rPr>
-        <w:t>Steginoporella</w:t>
-      </w:r>
-      <w:proofErr w:type="spellEnd"/>
+        <w:t>Steginoporella magnifica</w:t>
+      </w:r>
+      <w:r>
+        <w:rPr>
+          <w:rFonts w:ascii="Arial" w:hAnsi="Arial" w:cs="Arial"/>
+          <w:sz w:val="22"/>
+          <w:szCs w:val="22"/>
+          <w:lang w:val="en-US"/>
+        </w:rPr>
+        <w:t xml:space="preserve"> were examined; other species were identified and removed</w:t>
+      </w:r>
+    </w:p>
+    <w:p>
+      <w:pPr>
+        <w:pStyle w:val="ListParagraph"/>
+        <w:numPr>
+          <w:ilvl w:val="0"/>
+          <w:numId w:val="3"/>
+        </w:numPr>
+        <w:spacing w:after="120"/>
+        <w:rPr>
+          <w:rFonts w:ascii="Arial" w:hAnsi="Arial" w:cs="Arial"/>
+          <w:sz w:val="22"/>
+          <w:szCs w:val="22"/>
+          <w:lang w:val="en-US"/>
+        </w:rPr>
+      </w:pPr>
+      <w:r>
+        <w:rPr>
+          <w:rFonts w:ascii="Arial" w:hAnsi="Arial" w:cs="Arial"/>
+          <w:sz w:val="22"/>
+          <w:szCs w:val="22"/>
+          <w:lang w:val="en-US"/>
+        </w:rPr>
+        <w:t>Each image was examined by MAB to look for erroneous landmarking. Examples of “errors” are: broken or incomplete zooids, which alters linear measurements; distortion in the images since specimens were curved (concave or convex); inaccuracy in landmarking due to debris in the image or misidentification of a landmark.</w:t>
+      </w:r>
+    </w:p>
+    <w:p>
+      <w:pPr>
+        <w:pStyle w:val="ListParagraph"/>
+        <w:numPr>
+          <w:ilvl w:val="1"/>
+          <w:numId w:val="3"/>
+        </w:numPr>
+        <w:spacing w:after="120"/>
+        <w:rPr>
+          <w:rFonts w:ascii="Arial" w:hAnsi="Arial" w:cs="Arial"/>
+          <w:sz w:val="22"/>
+          <w:szCs w:val="22"/>
+          <w:lang w:val="en-US"/>
+        </w:rPr>
+      </w:pPr>
+      <w:r>
+        <w:rPr>
+          <w:rFonts w:ascii="Arial" w:hAnsi="Arial" w:cs="Arial"/>
+          <w:sz w:val="22"/>
+          <w:szCs w:val="22"/>
+          <w:lang w:val="en-US"/>
+        </w:rPr>
+        <w:t>MAB believes that we are likely underestimating variability within a colony. This is because zooids positioned orthogonal to vertical were often mis-landmarked and because it seems the ML defaults/assumes a round bottom for the zooid and so MAB found zooid bottoms often mis-landmarked and so excluded them from the study.</w:t>
+      </w:r>
+    </w:p>
+    <w:p>
+      <w:pPr>
+        <w:spacing w:after="120"/>
+        <w:rPr>
+          <w:rFonts w:ascii="Arial" w:hAnsi="Arial" w:cs="Arial"/>
+          <w:sz w:val="22"/>
+          <w:szCs w:val="22"/>
+          <w:lang w:val="en-US"/>
+        </w:rPr>
+      </w:pPr>
       <w:r>
         <w:rPr>
           <w:rFonts w:ascii="Arial" w:hAnsi="Arial" w:cs="Arial"/>
@@ -3278,71 +2370,7 @@
           <w:szCs w:val="22"/>
           <w:lang w:val="en-US"/>
         </w:rPr>
-        <w:t xml:space="preserve"> </w:t>
-      </w:r>
-      <w:proofErr w:type="spellStart"/>
-      <w:r>
-        <w:rPr>
-          <w:rFonts w:ascii="Arial" w:hAnsi="Arial" w:cs="Arial"/>
-          <w:i/>
-          <w:iCs/>
-          <w:sz w:val="22"/>
-          <w:szCs w:val="22"/>
-          <w:lang w:val="en-US"/>
-        </w:rPr>
-        <w:t>magnifica</w:t>
-      </w:r>
-      <w:proofErr w:type="spellEnd"/>
-      <w:r>
-        <w:rPr>
-          <w:rFonts w:ascii="Arial" w:hAnsi="Arial" w:cs="Arial"/>
-          <w:sz w:val="22"/>
-          <w:szCs w:val="22"/>
-          <w:lang w:val="en-US"/>
-        </w:rPr>
-        <w:t xml:space="preserve"> (see </w:t>
-      </w:r>
-      <w:r>
-        <w:rPr>
-          <w:rFonts w:ascii="Arial" w:hAnsi="Arial" w:cs="Arial"/>
-          <w:sz w:val="22"/>
-          <w:szCs w:val="22"/>
-          <w:lang w:val="en-US"/>
-        </w:rPr>
-        <w:t>above</w:t>
-      </w:r>
-      <w:r>
-        <w:rPr>
-          <w:rFonts w:ascii="Arial" w:hAnsi="Arial" w:cs="Arial"/>
-          <w:sz w:val="22"/>
-          <w:szCs w:val="22"/>
-          <w:lang w:val="en-US"/>
-        </w:rPr>
-        <w:t>) based on predetermined filtering (see below).</w:t>
-      </w:r>
-    </w:p>
-    <w:p>
-      <w:pPr>
-        <w:spacing w:after="120"/>
-        <w:rPr>
-          <w:rFonts w:ascii="Arial" w:hAnsi="Arial" w:cs="Arial"/>
-          <w:i/>
-          <w:iCs/>
-          <w:sz w:val="22"/>
-          <w:szCs w:val="22"/>
-          <w:lang w:val="en-US"/>
-        </w:rPr>
-      </w:pPr>
-      <w:r>
-        <w:rPr>
-          <w:rFonts w:ascii="Arial" w:hAnsi="Arial" w:cs="Arial"/>
-          <w:i/>
-          <w:iCs/>
-          <w:sz w:val="22"/>
-          <w:szCs w:val="22"/>
-          <w:lang w:val="en-US"/>
-        </w:rPr>
-        <w:t>Image selection</w:t>
+        <w:t>Analyses</w:t>
       </w:r>
     </w:p>
     <w:p>
@@ -3367,246 +2395,7 @@
           <w:szCs w:val="22"/>
           <w:lang w:val="en-US"/>
         </w:rPr>
-        <w:t xml:space="preserve">Images were filtered to include only those taken at 30 </w:t>
-      </w:r>
-      <w:proofErr w:type="gramStart"/>
-      <w:r>
-        <w:rPr>
-          <w:rFonts w:ascii="Arial" w:hAnsi="Arial" w:cs="Arial"/>
-          <w:sz w:val="22"/>
-          <w:szCs w:val="22"/>
-          <w:lang w:val="en-US"/>
-        </w:rPr>
-        <w:t>magnification</w:t>
-      </w:r>
-      <w:proofErr w:type="gramEnd"/>
-      <w:r>
-        <w:rPr>
-          <w:rFonts w:ascii="Arial" w:hAnsi="Arial" w:cs="Arial"/>
-          <w:sz w:val="22"/>
-          <w:szCs w:val="22"/>
-          <w:lang w:val="en-US"/>
-        </w:rPr>
-        <w:t>.</w:t>
-      </w:r>
-    </w:p>
-    <w:p>
-      <w:pPr>
-        <w:pStyle w:val="ListParagraph"/>
-        <w:numPr>
-          <w:ilvl w:val="0"/>
-          <w:numId w:val="3"/>
-        </w:numPr>
-        <w:spacing w:after="120"/>
-        <w:rPr>
-          <w:rFonts w:ascii="Arial" w:hAnsi="Arial" w:cs="Arial"/>
-          <w:sz w:val="22"/>
-          <w:szCs w:val="22"/>
-          <w:lang w:val="en-US"/>
-        </w:rPr>
-      </w:pPr>
-      <w:r>
-        <w:rPr>
-          <w:rFonts w:ascii="Arial" w:hAnsi="Arial" w:cs="Arial"/>
-          <w:sz w:val="22"/>
-          <w:szCs w:val="22"/>
-          <w:lang w:val="en-US"/>
-        </w:rPr>
-        <w:t xml:space="preserve">Images of only </w:t>
-      </w:r>
-      <w:proofErr w:type="spellStart"/>
-      <w:r>
-        <w:rPr>
-          <w:rFonts w:ascii="Arial" w:hAnsi="Arial" w:cs="Arial"/>
-          <w:i/>
-          <w:iCs/>
-          <w:sz w:val="22"/>
-          <w:szCs w:val="22"/>
-          <w:lang w:val="en-US"/>
-        </w:rPr>
-        <w:t>Steginoporella</w:t>
-      </w:r>
-      <w:proofErr w:type="spellEnd"/>
-      <w:r>
-        <w:rPr>
-          <w:rFonts w:ascii="Arial" w:hAnsi="Arial" w:cs="Arial"/>
-          <w:i/>
-          <w:iCs/>
-          <w:sz w:val="22"/>
-          <w:szCs w:val="22"/>
-          <w:lang w:val="en-US"/>
-        </w:rPr>
-        <w:t xml:space="preserve"> </w:t>
-      </w:r>
-      <w:proofErr w:type="spellStart"/>
-      <w:r>
-        <w:rPr>
-          <w:rFonts w:ascii="Arial" w:hAnsi="Arial" w:cs="Arial"/>
-          <w:i/>
-          <w:iCs/>
-          <w:sz w:val="22"/>
-          <w:szCs w:val="22"/>
-          <w:lang w:val="en-US"/>
-        </w:rPr>
-        <w:t>magnifica</w:t>
-      </w:r>
-      <w:proofErr w:type="spellEnd"/>
-      <w:r>
-        <w:rPr>
-          <w:rFonts w:ascii="Arial" w:hAnsi="Arial" w:cs="Arial"/>
-          <w:sz w:val="22"/>
-          <w:szCs w:val="22"/>
-          <w:lang w:val="en-US"/>
-        </w:rPr>
-        <w:t xml:space="preserve"> were examined; other species were identified and </w:t>
-      </w:r>
-      <w:proofErr w:type="gramStart"/>
-      <w:r>
-        <w:rPr>
-          <w:rFonts w:ascii="Arial" w:hAnsi="Arial" w:cs="Arial"/>
-          <w:sz w:val="22"/>
-          <w:szCs w:val="22"/>
-          <w:lang w:val="en-US"/>
-        </w:rPr>
-        <w:t>removed</w:t>
-      </w:r>
-      <w:proofErr w:type="gramEnd"/>
-    </w:p>
-    <w:p>
-      <w:pPr>
-        <w:pStyle w:val="ListParagraph"/>
-        <w:numPr>
-          <w:ilvl w:val="0"/>
-          <w:numId w:val="3"/>
-        </w:numPr>
-        <w:spacing w:after="120"/>
-        <w:rPr>
-          <w:rFonts w:ascii="Arial" w:hAnsi="Arial" w:cs="Arial"/>
-          <w:sz w:val="22"/>
-          <w:szCs w:val="22"/>
-          <w:lang w:val="en-US"/>
-        </w:rPr>
-      </w:pPr>
-      <w:r>
-        <w:rPr>
-          <w:rFonts w:ascii="Arial" w:hAnsi="Arial" w:cs="Arial"/>
-          <w:sz w:val="22"/>
-          <w:szCs w:val="22"/>
-          <w:lang w:val="en-US"/>
-        </w:rPr>
-        <w:t xml:space="preserve">Each image was examined by MAB to look for erroneous landmarking. Examples of “errors” </w:t>
-      </w:r>
-      <w:proofErr w:type="gramStart"/>
-      <w:r>
-        <w:rPr>
-          <w:rFonts w:ascii="Arial" w:hAnsi="Arial" w:cs="Arial"/>
-          <w:sz w:val="22"/>
-          <w:szCs w:val="22"/>
-          <w:lang w:val="en-US"/>
-        </w:rPr>
-        <w:t>are:</w:t>
-      </w:r>
-      <w:proofErr w:type="gramEnd"/>
-      <w:r>
-        <w:rPr>
-          <w:rFonts w:ascii="Arial" w:hAnsi="Arial" w:cs="Arial"/>
-          <w:sz w:val="22"/>
-          <w:szCs w:val="22"/>
-          <w:lang w:val="en-US"/>
-        </w:rPr>
-        <w:t xml:space="preserve"> broken or incomplete zooids, which alters linear measurements; distortion in the images since specimens were curved (concave or convex); inaccuracy in landmarking due to debris in the image or misidentification of a landmark.</w:t>
-      </w:r>
-    </w:p>
-    <w:p>
-      <w:pPr>
-        <w:pStyle w:val="ListParagraph"/>
-        <w:numPr>
-          <w:ilvl w:val="1"/>
-          <w:numId w:val="3"/>
-        </w:numPr>
-        <w:spacing w:after="120"/>
-        <w:rPr>
-          <w:rFonts w:ascii="Arial" w:hAnsi="Arial" w:cs="Arial"/>
-          <w:sz w:val="22"/>
-          <w:szCs w:val="22"/>
-          <w:lang w:val="en-US"/>
-        </w:rPr>
-      </w:pPr>
-      <w:r>
-        <w:rPr>
-          <w:rFonts w:ascii="Arial" w:hAnsi="Arial" w:cs="Arial"/>
-          <w:sz w:val="22"/>
-          <w:szCs w:val="22"/>
-          <w:lang w:val="en-US"/>
-        </w:rPr>
-        <w:t>MAB believes that we are likely underestimating variability within a colony. This is because zooids positioned orthogonal to vertical were often mis-landmarked and because it seems the ML defaults/assumes a round bottom for the zooid and so MAB found zooid bottoms often mis-landmarked and so excluded them from the study.</w:t>
-      </w:r>
-    </w:p>
-    <w:p>
-      <w:pPr>
-        <w:spacing w:after="120"/>
-        <w:rPr>
-          <w:rFonts w:ascii="Arial" w:hAnsi="Arial" w:cs="Arial"/>
-          <w:sz w:val="22"/>
-          <w:szCs w:val="22"/>
-          <w:lang w:val="en-US"/>
-        </w:rPr>
-      </w:pPr>
-      <w:r>
-        <w:rPr>
-          <w:rFonts w:ascii="Arial" w:hAnsi="Arial" w:cs="Arial"/>
-          <w:i/>
-          <w:iCs/>
-          <w:sz w:val="22"/>
-          <w:szCs w:val="22"/>
-          <w:lang w:val="en-US"/>
-        </w:rPr>
-        <w:t>Analyses</w:t>
-      </w:r>
-    </w:p>
-    <w:p>
-      <w:pPr>
-        <w:pStyle w:val="ListParagraph"/>
-        <w:numPr>
-          <w:ilvl w:val="0"/>
-          <w:numId w:val="3"/>
-        </w:numPr>
-        <w:spacing w:after="120"/>
-        <w:rPr>
-          <w:rFonts w:ascii="Arial" w:hAnsi="Arial" w:cs="Arial"/>
-          <w:sz w:val="22"/>
-          <w:szCs w:val="22"/>
-          <w:lang w:val="en-US"/>
-        </w:rPr>
-      </w:pPr>
-      <w:r>
-        <w:rPr>
-          <w:rFonts w:ascii="Arial" w:hAnsi="Arial" w:cs="Arial"/>
-          <w:sz w:val="22"/>
-          <w:szCs w:val="22"/>
-          <w:lang w:val="en-US"/>
-        </w:rPr>
-        <w:t xml:space="preserve">Created separate GitHub repository, </w:t>
-      </w:r>
-      <w:proofErr w:type="spellStart"/>
-      <w:r>
-        <w:rPr>
-          <w:rFonts w:ascii="Arial" w:hAnsi="Arial" w:cs="Arial"/>
-          <w:sz w:val="22"/>
-          <w:szCs w:val="22"/>
-          <w:lang w:val="en-US"/>
-        </w:rPr>
-        <w:t>magnifica</w:t>
-      </w:r>
-      <w:proofErr w:type="spellEnd"/>
-      <w:r>
-        <w:rPr>
-          <w:rFonts w:ascii="Arial" w:hAnsi="Arial" w:cs="Arial"/>
-          <w:sz w:val="22"/>
-          <w:szCs w:val="22"/>
-          <w:lang w:val="en-US"/>
-        </w:rPr>
-        <w:t xml:space="preserve"> (</w:t>
+        <w:t>Created separate GitHub repository, magnifica (</w:t>
       </w:r>
       <w:hyperlink r:id="rId7" w:history="1">
         <w:r>
@@ -3720,47 +2509,7 @@
           <w:szCs w:val="22"/>
           <w:lang w:val="en-US"/>
         </w:rPr>
-        <w:t xml:space="preserve">Use </w:t>
-      </w:r>
-      <w:proofErr w:type="spellStart"/>
-      <w:r>
-        <w:rPr>
-          <w:rFonts w:ascii="Arial" w:hAnsi="Arial" w:cs="Arial"/>
-          <w:sz w:val="22"/>
-          <w:szCs w:val="22"/>
-          <w:lang w:val="en-US"/>
-        </w:rPr>
-        <w:t>outputMetadata.R</w:t>
-      </w:r>
-      <w:proofErr w:type="spellEnd"/>
-      <w:r>
-        <w:rPr>
-          <w:rFonts w:ascii="Arial" w:hAnsi="Arial" w:cs="Arial"/>
-          <w:sz w:val="22"/>
-          <w:szCs w:val="22"/>
-          <w:lang w:val="en-US"/>
-        </w:rPr>
-        <w:t xml:space="preserve"> to combine output.csv from ML processing (</w:t>
-      </w:r>
-      <w:proofErr w:type="spellStart"/>
-      <w:r>
-        <w:rPr>
-          <w:rFonts w:ascii="Arial" w:hAnsi="Arial" w:cs="Arial"/>
-          <w:sz w:val="22"/>
-          <w:szCs w:val="22"/>
-          <w:lang w:val="en-US"/>
-        </w:rPr>
-        <w:t>Steingator-magnifica</w:t>
-      </w:r>
-      <w:proofErr w:type="spellEnd"/>
-      <w:r>
-        <w:rPr>
-          <w:rFonts w:ascii="Arial" w:hAnsi="Arial" w:cs="Arial"/>
-          <w:sz w:val="22"/>
-          <w:szCs w:val="22"/>
-          <w:lang w:val="en-US"/>
-        </w:rPr>
-        <w:t>) with metadata file (“</w:t>
+        <w:t>Use outputMetadata.R to combine output.csv from ML processing (Steingator-magnifica) with metadata file (“</w:t>
       </w:r>
       <w:r>
         <w:rPr>
@@ -3846,27 +2595,7 @@
           <w:szCs w:val="22"/>
           <w:lang w:val="en-US"/>
         </w:rPr>
-        <w:t xml:space="preserve">Use </w:t>
-      </w:r>
-      <w:proofErr w:type="spellStart"/>
-      <w:r>
-        <w:rPr>
-          <w:rFonts w:ascii="Arial" w:hAnsi="Arial" w:cs="Arial"/>
-          <w:sz w:val="22"/>
-          <w:szCs w:val="22"/>
-          <w:lang w:val="en-US"/>
-        </w:rPr>
-        <w:t>exploratoryAnalysis.R</w:t>
-      </w:r>
-      <w:proofErr w:type="spellEnd"/>
-      <w:r>
-        <w:rPr>
-          <w:rFonts w:ascii="Arial" w:hAnsi="Arial" w:cs="Arial"/>
-          <w:sz w:val="22"/>
-          <w:szCs w:val="22"/>
-          <w:lang w:val="en-US"/>
-        </w:rPr>
-        <w:t xml:space="preserve"> read in “</w:t>
+        <w:t>Use exploratoryAnalysis.R read in “</w:t>
       </w:r>
       <w:r>
         <w:rPr>
@@ -3884,19 +2613,8 @@
           <w:szCs w:val="22"/>
           <w:lang w:val="en-US"/>
         </w:rPr>
-        <w:t xml:space="preserve">” and calculate </w:t>
-      </w:r>
-      <w:proofErr w:type="gramStart"/>
-      <w:r>
-        <w:rPr>
-          <w:rFonts w:ascii="Arial" w:hAnsi="Arial" w:cs="Arial"/>
-          <w:sz w:val="22"/>
-          <w:szCs w:val="22"/>
-          <w:lang w:val="en-US"/>
-        </w:rPr>
-        <w:t>traits</w:t>
-      </w:r>
-      <w:proofErr w:type="gramEnd"/>
+        <w:t>” and calculate traits</w:t>
+      </w:r>
     </w:p>
     <w:p>
       <w:pPr>
@@ -3988,27 +2706,7 @@
           <w:szCs w:val="22"/>
           <w:lang w:val="en-US"/>
         </w:rPr>
-        <w:t>Zooid height (</w:t>
-      </w:r>
-      <w:proofErr w:type="spellStart"/>
-      <w:r>
-        <w:rPr>
-          <w:rFonts w:ascii="Arial" w:hAnsi="Arial" w:cs="Arial"/>
-          <w:sz w:val="22"/>
-          <w:szCs w:val="22"/>
-          <w:lang w:val="en-US"/>
-        </w:rPr>
-        <w:t>zh</w:t>
-      </w:r>
-      <w:proofErr w:type="spellEnd"/>
-      <w:r>
-        <w:rPr>
-          <w:rFonts w:ascii="Arial" w:hAnsi="Arial" w:cs="Arial"/>
-          <w:sz w:val="22"/>
-          <w:szCs w:val="22"/>
-          <w:lang w:val="en-US"/>
-        </w:rPr>
-        <w:t>) from 4 to 12</w:t>
+        <w:t>Zooid height (zh) from 4 to 12</w:t>
       </w:r>
     </w:p>
     <w:p>
@@ -4026,45 +2724,23 @@
           <w:lang w:val="en-US"/>
         </w:rPr>
       </w:pPr>
-      <w:proofErr w:type="gramStart"/>
-      <w:r>
-        <w:rPr>
-          <w:rFonts w:ascii="Arial" w:hAnsi="Arial" w:cs="Arial"/>
-          <w:sz w:val="22"/>
-          <w:szCs w:val="22"/>
-          <w:lang w:val="en-US"/>
-        </w:rPr>
-        <w:t>Similar to</w:t>
-      </w:r>
-      <w:proofErr w:type="gramEnd"/>
-      <w:r>
-        <w:rPr>
-          <w:rFonts w:ascii="Arial" w:hAnsi="Arial" w:cs="Arial"/>
-          <w:sz w:val="22"/>
-          <w:szCs w:val="22"/>
-          <w:lang w:val="en-US"/>
-        </w:rPr>
-        <w:t xml:space="preserve"> LZ in </w:t>
-      </w:r>
-      <w:proofErr w:type="spellStart"/>
-      <w:r>
-        <w:rPr>
-          <w:rFonts w:ascii="Arial" w:hAnsi="Arial" w:cs="Arial"/>
-          <w:sz w:val="22"/>
-          <w:szCs w:val="22"/>
-          <w:lang w:val="en-US"/>
-        </w:rPr>
-        <w:t>Voje</w:t>
-      </w:r>
-      <w:proofErr w:type="spellEnd"/>
-      <w:r>
-        <w:rPr>
-          <w:rFonts w:ascii="Arial" w:hAnsi="Arial" w:cs="Arial"/>
-          <w:sz w:val="22"/>
-          <w:szCs w:val="22"/>
-          <w:lang w:val="en-US"/>
-        </w:rPr>
-        <w:t xml:space="preserve"> et al. 20</w:t>
+      <w:r>
+        <w:rPr>
+          <w:rFonts w:ascii="Arial" w:hAnsi="Arial" w:cs="Arial"/>
+          <w:sz w:val="22"/>
+          <w:szCs w:val="22"/>
+          <w:lang w:val="en-US"/>
+        </w:rPr>
+        <w:t xml:space="preserve">Similar to LZ in </w:t>
+      </w:r>
+      <w:r>
+        <w:rPr>
+          <w:rFonts w:ascii="Arial" w:hAnsi="Arial" w:cs="Arial"/>
+          <w:sz w:val="22"/>
+          <w:szCs w:val="22"/>
+          <w:lang w:val="en-US"/>
+        </w:rPr>
+        <w:t>Voje et al. 20</w:t>
       </w:r>
       <w:r>
         <w:rPr>
@@ -4098,29 +2774,7 @@
           <w:szCs w:val="22"/>
           <w:lang w:val="en-US"/>
         </w:rPr>
-        <w:t>Median process width at the base (</w:t>
-      </w:r>
-      <w:proofErr w:type="spellStart"/>
-      <w:proofErr w:type="gramStart"/>
-      <w:r>
-        <w:rPr>
-          <w:rFonts w:ascii="Arial" w:hAnsi="Arial" w:cs="Arial"/>
-          <w:sz w:val="22"/>
-          <w:szCs w:val="22"/>
-          <w:lang w:val="en-US"/>
-        </w:rPr>
-        <w:t>mpw.b</w:t>
-      </w:r>
-      <w:proofErr w:type="spellEnd"/>
-      <w:proofErr w:type="gramEnd"/>
-      <w:r>
-        <w:rPr>
-          <w:rFonts w:ascii="Arial" w:hAnsi="Arial" w:cs="Arial"/>
-          <w:sz w:val="22"/>
-          <w:szCs w:val="22"/>
-          <w:lang w:val="en-US"/>
-        </w:rPr>
-        <w:t>) from 5 to 6</w:t>
+        <w:t>Median process width at the base (mpw.b) from 5 to 6</w:t>
       </w:r>
     </w:p>
     <w:p>
@@ -4138,45 +2792,14 @@
           <w:lang w:val="en-US"/>
         </w:rPr>
       </w:pPr>
-      <w:proofErr w:type="spellStart"/>
-      <w:r>
-        <w:rPr>
-          <w:rFonts w:ascii="Arial" w:hAnsi="Arial" w:cs="Arial"/>
-          <w:sz w:val="22"/>
-          <w:szCs w:val="22"/>
-          <w:lang w:val="en-US"/>
-        </w:rPr>
-        <w:t>Cryptocyst</w:t>
-      </w:r>
-      <w:proofErr w:type="spellEnd"/>
-      <w:r>
-        <w:rPr>
-          <w:rFonts w:ascii="Arial" w:hAnsi="Arial" w:cs="Arial"/>
-          <w:sz w:val="22"/>
-          <w:szCs w:val="22"/>
-          <w:lang w:val="en-US"/>
-        </w:rPr>
-        <w:t xml:space="preserve"> width at midline (</w:t>
-      </w:r>
-      <w:proofErr w:type="spellStart"/>
-      <w:r>
-        <w:rPr>
-          <w:rFonts w:ascii="Arial" w:hAnsi="Arial" w:cs="Arial"/>
-          <w:sz w:val="22"/>
-          <w:szCs w:val="22"/>
-          <w:lang w:val="en-US"/>
-        </w:rPr>
-        <w:t>cw.m</w:t>
-      </w:r>
-      <w:proofErr w:type="spellEnd"/>
-      <w:r>
-        <w:rPr>
-          <w:rFonts w:ascii="Arial" w:hAnsi="Arial" w:cs="Arial"/>
-          <w:sz w:val="22"/>
-          <w:szCs w:val="22"/>
-          <w:lang w:val="en-US"/>
-        </w:rPr>
-        <w:t>) from 10 to 11</w:t>
+      <w:r>
+        <w:rPr>
+          <w:rFonts w:ascii="Arial" w:hAnsi="Arial" w:cs="Arial"/>
+          <w:sz w:val="22"/>
+          <w:szCs w:val="22"/>
+          <w:lang w:val="en-US"/>
+        </w:rPr>
+        <w:t>Cryptocyst width at midline (cw.m) from 10 to 11</w:t>
       </w:r>
     </w:p>
     <w:p>
@@ -4194,47 +2817,14 @@
           <w:lang w:val="en-US"/>
         </w:rPr>
       </w:pPr>
-      <w:proofErr w:type="spellStart"/>
-      <w:r>
-        <w:rPr>
-          <w:rFonts w:ascii="Arial" w:hAnsi="Arial" w:cs="Arial"/>
-          <w:sz w:val="22"/>
-          <w:szCs w:val="22"/>
-          <w:lang w:val="en-US"/>
-        </w:rPr>
-        <w:t>Cryptocyst</w:t>
-      </w:r>
-      <w:proofErr w:type="spellEnd"/>
-      <w:r>
-        <w:rPr>
-          <w:rFonts w:ascii="Arial" w:hAnsi="Arial" w:cs="Arial"/>
-          <w:sz w:val="22"/>
-          <w:szCs w:val="22"/>
-          <w:lang w:val="en-US"/>
-        </w:rPr>
-        <w:t xml:space="preserve"> width at distal end (</w:t>
-      </w:r>
-      <w:proofErr w:type="spellStart"/>
-      <w:proofErr w:type="gramStart"/>
-      <w:r>
-        <w:rPr>
-          <w:rFonts w:ascii="Arial" w:hAnsi="Arial" w:cs="Arial"/>
-          <w:sz w:val="22"/>
-          <w:szCs w:val="22"/>
-          <w:lang w:val="en-US"/>
-        </w:rPr>
-        <w:t>cw.d</w:t>
-      </w:r>
-      <w:proofErr w:type="spellEnd"/>
-      <w:proofErr w:type="gramEnd"/>
-      <w:r>
-        <w:rPr>
-          <w:rFonts w:ascii="Arial" w:hAnsi="Arial" w:cs="Arial"/>
-          <w:sz w:val="22"/>
-          <w:szCs w:val="22"/>
-          <w:lang w:val="en-US"/>
-        </w:rPr>
-        <w:t>) from 8 to 7</w:t>
+      <w:r>
+        <w:rPr>
+          <w:rFonts w:ascii="Arial" w:hAnsi="Arial" w:cs="Arial"/>
+          <w:sz w:val="22"/>
+          <w:szCs w:val="22"/>
+          <w:lang w:val="en-US"/>
+        </w:rPr>
+        <w:t>Cryptocyst width at distal end (cw.d) from 8 to 7</w:t>
       </w:r>
     </w:p>
     <w:p>
@@ -4259,27 +2849,7 @@
           <w:szCs w:val="22"/>
           <w:lang w:val="en-US"/>
         </w:rPr>
-        <w:t>Operculum width at midline (</w:t>
-      </w:r>
-      <w:proofErr w:type="spellStart"/>
-      <w:r>
-        <w:rPr>
-          <w:rFonts w:ascii="Arial" w:hAnsi="Arial" w:cs="Arial"/>
-          <w:sz w:val="22"/>
-          <w:szCs w:val="22"/>
-          <w:lang w:val="en-US"/>
-        </w:rPr>
-        <w:t>ow.m</w:t>
-      </w:r>
-      <w:proofErr w:type="spellEnd"/>
-      <w:r>
-        <w:rPr>
-          <w:rFonts w:ascii="Arial" w:hAnsi="Arial" w:cs="Arial"/>
-          <w:sz w:val="22"/>
-          <w:szCs w:val="22"/>
-          <w:lang w:val="en-US"/>
-        </w:rPr>
-        <w:t>) from 19 to 0</w:t>
+        <w:t>Operculum width at midline (ow.m) from 19 to 0</w:t>
       </w:r>
     </w:p>
     <w:p>
@@ -4297,45 +2867,14 @@
           <w:lang w:val="en-US"/>
         </w:rPr>
       </w:pPr>
-      <w:proofErr w:type="gramStart"/>
-      <w:r>
-        <w:rPr>
-          <w:rFonts w:ascii="Arial" w:hAnsi="Arial" w:cs="Arial"/>
-          <w:sz w:val="22"/>
-          <w:szCs w:val="22"/>
-          <w:lang w:val="en-US"/>
-        </w:rPr>
-        <w:t>Similar to</w:t>
-      </w:r>
-      <w:proofErr w:type="gramEnd"/>
-      <w:r>
-        <w:rPr>
-          <w:rFonts w:ascii="Arial" w:hAnsi="Arial" w:cs="Arial"/>
-          <w:sz w:val="22"/>
-          <w:szCs w:val="22"/>
-          <w:lang w:val="en-US"/>
-        </w:rPr>
-        <w:t xml:space="preserve"> WO in </w:t>
-      </w:r>
-      <w:proofErr w:type="spellStart"/>
-      <w:r>
-        <w:rPr>
-          <w:rFonts w:ascii="Arial" w:hAnsi="Arial" w:cs="Arial"/>
-          <w:sz w:val="22"/>
-          <w:szCs w:val="22"/>
-          <w:lang w:val="en-US"/>
-        </w:rPr>
-        <w:t>Voje</w:t>
-      </w:r>
-      <w:proofErr w:type="spellEnd"/>
-      <w:r>
-        <w:rPr>
-          <w:rFonts w:ascii="Arial" w:hAnsi="Arial" w:cs="Arial"/>
-          <w:sz w:val="22"/>
-          <w:szCs w:val="22"/>
-          <w:lang w:val="en-US"/>
-        </w:rPr>
-        <w:t xml:space="preserve"> et al. 20</w:t>
+      <w:r>
+        <w:rPr>
+          <w:rFonts w:ascii="Arial" w:hAnsi="Arial" w:cs="Arial"/>
+          <w:sz w:val="22"/>
+          <w:szCs w:val="22"/>
+          <w:lang w:val="en-US"/>
+        </w:rPr>
+        <w:t>Similar to WO in Voje et al. 20</w:t>
       </w:r>
       <w:r>
         <w:rPr>
@@ -4380,7 +2919,6 @@
         </w:rPr>
         <w:sym w:font="Symbol" w:char="F06D"/>
       </w:r>
-      <w:proofErr w:type="gramStart"/>
       <w:r>
         <w:rPr>
           <w:rFonts w:ascii="Arial" w:hAnsi="Arial" w:cs="Arial"/>
@@ -4390,7 +2928,6 @@
         </w:rPr>
         <w:t>m</w:t>
       </w:r>
-      <w:proofErr w:type="gramEnd"/>
     </w:p>
     <w:p>
       <w:pPr>
@@ -4407,17 +2944,15 @@
           <w:lang w:val="en-US"/>
         </w:rPr>
       </w:pPr>
-      <w:proofErr w:type="gramStart"/>
-      <w:r>
-        <w:rPr>
-          <w:rFonts w:ascii="Arial" w:hAnsi="Arial" w:cs="Arial"/>
-          <w:sz w:val="22"/>
-          <w:szCs w:val="22"/>
-          <w:lang w:val="en-US"/>
-        </w:rPr>
-        <w:t>Natural-log</w:t>
-      </w:r>
-      <w:proofErr w:type="gramEnd"/>
+      <w:r>
+        <w:rPr>
+          <w:rFonts w:ascii="Arial" w:hAnsi="Arial" w:cs="Arial"/>
+          <w:sz w:val="22"/>
+          <w:szCs w:val="22"/>
+          <w:lang w:val="en-US"/>
+        </w:rPr>
+        <w:t>Log10</w:t>
+      </w:r>
       <w:r>
         <w:rPr>
           <w:rFonts w:ascii="Arial" w:hAnsi="Arial" w:cs="Arial"/>
@@ -4499,19 +3034,8 @@
           <w:szCs w:val="22"/>
           <w:lang w:val="en-US"/>
         </w:rPr>
-        <w:t xml:space="preserve"> </w:t>
-      </w:r>
-      <w:proofErr w:type="gramStart"/>
-      <w:r>
-        <w:rPr>
-          <w:rFonts w:ascii="Arial" w:hAnsi="Arial" w:cs="Arial"/>
-          <w:sz w:val="22"/>
-          <w:szCs w:val="22"/>
-          <w:lang w:val="en-US"/>
-        </w:rPr>
-        <w:t>traits</w:t>
-      </w:r>
-      <w:proofErr w:type="gramEnd"/>
+        <w:t xml:space="preserve"> traits</w:t>
+      </w:r>
     </w:p>
     <w:p>
       <w:pPr>
@@ -4601,27 +3125,14 @@
           <w:lang w:val="en-US"/>
         </w:rPr>
       </w:pPr>
-      <w:proofErr w:type="spellStart"/>
-      <w:proofErr w:type="gramStart"/>
-      <w:r>
-        <w:rPr>
-          <w:rFonts w:ascii="Arial" w:hAnsi="Arial" w:cs="Arial"/>
-          <w:sz w:val="22"/>
-          <w:szCs w:val="22"/>
-          <w:lang w:val="en-US"/>
-        </w:rPr>
-        <w:t>gp.R</w:t>
-      </w:r>
-      <w:proofErr w:type="spellEnd"/>
-      <w:proofErr w:type="gramEnd"/>
-      <w:r>
-        <w:rPr>
-          <w:rFonts w:ascii="Arial" w:hAnsi="Arial" w:cs="Arial"/>
-          <w:sz w:val="22"/>
-          <w:szCs w:val="22"/>
-          <w:lang w:val="en-US"/>
-        </w:rPr>
-        <w:t xml:space="preserve"> file reads in “traits.csv”</w:t>
+      <w:r>
+        <w:rPr>
+          <w:rFonts w:ascii="Arial" w:hAnsi="Arial" w:cs="Arial"/>
+          <w:sz w:val="22"/>
+          <w:szCs w:val="22"/>
+          <w:lang w:val="en-US"/>
+        </w:rPr>
+        <w:t>gp.R file reads in “traits.csv”</w:t>
       </w:r>
     </w:p>
     <w:p>
@@ -4649,7 +3160,6 @@
         </w:rPr>
         <w:t>scale data using discriminant analysis (</w:t>
       </w:r>
-      <w:proofErr w:type="spellStart"/>
       <w:r>
         <w:rPr>
           <w:rFonts w:ascii="Arial" w:hAnsi="Arial" w:cs="Arial"/>
@@ -4659,7 +3169,6 @@
         </w:rPr>
         <w:t>dat_lg_N</w:t>
       </w:r>
-      <w:proofErr w:type="spellEnd"/>
       <w:r>
         <w:rPr>
           <w:rFonts w:ascii="Arial" w:hAnsi="Arial" w:cs="Arial"/>
@@ -4693,47 +3202,7 @@
           <w:szCs w:val="22"/>
           <w:lang w:val="en-US"/>
         </w:rPr>
-        <w:t>create P matrix (</w:t>
-      </w:r>
-      <w:proofErr w:type="spellStart"/>
-      <w:r>
-        <w:rPr>
-          <w:rFonts w:ascii="Arial" w:hAnsi="Arial" w:cs="Arial"/>
-          <w:sz w:val="22"/>
-          <w:szCs w:val="22"/>
-          <w:lang w:val="en-US"/>
-        </w:rPr>
-        <w:t>phen.var</w:t>
-      </w:r>
-      <w:proofErr w:type="spellEnd"/>
-      <w:r>
-        <w:rPr>
-          <w:rFonts w:ascii="Arial" w:hAnsi="Arial" w:cs="Arial"/>
-          <w:sz w:val="22"/>
-          <w:szCs w:val="22"/>
-          <w:lang w:val="en-US"/>
-        </w:rPr>
-        <w:t xml:space="preserve">) as a covariate </w:t>
-      </w:r>
-      <w:proofErr w:type="gramStart"/>
-      <w:r>
-        <w:rPr>
-          <w:rFonts w:ascii="Arial" w:hAnsi="Arial" w:cs="Arial"/>
-          <w:sz w:val="22"/>
-          <w:szCs w:val="22"/>
-          <w:lang w:val="en-US"/>
-        </w:rPr>
-        <w:t>matrix</w:t>
-      </w:r>
-      <w:proofErr w:type="gramEnd"/>
-      <w:r>
-        <w:rPr>
-          <w:rFonts w:ascii="Arial" w:hAnsi="Arial" w:cs="Arial"/>
-          <w:sz w:val="22"/>
-          <w:szCs w:val="22"/>
-          <w:lang w:val="en-US"/>
-        </w:rPr>
-        <w:t xml:space="preserve"> </w:t>
+        <w:t xml:space="preserve">create P matrix (phen.var) as a covariate matrix </w:t>
       </w:r>
     </w:p>
     <w:p>
@@ -4785,19 +3254,8 @@
           <w:szCs w:val="22"/>
           <w:lang w:val="en-US"/>
         </w:rPr>
-        <w:t xml:space="preserve">Create G </w:t>
-      </w:r>
-      <w:proofErr w:type="gramStart"/>
-      <w:r>
-        <w:rPr>
-          <w:rFonts w:ascii="Arial" w:hAnsi="Arial" w:cs="Arial"/>
-          <w:sz w:val="22"/>
-          <w:szCs w:val="22"/>
-          <w:lang w:val="en-US"/>
-        </w:rPr>
-        <w:t>matrix</w:t>
-      </w:r>
-      <w:proofErr w:type="gramEnd"/>
+        <w:t>Create G matrix</w:t>
+      </w:r>
     </w:p>
     <w:p>
       <w:pPr>
@@ -4822,21 +3280,8 @@
           <w:szCs w:val="22"/>
           <w:lang w:val="en-US"/>
         </w:rPr>
-        <w:t xml:space="preserve">estimate priors for G and estimate G using MCMC </w:t>
-      </w:r>
-      <w:proofErr w:type="spellStart"/>
-      <w:proofErr w:type="gramStart"/>
-      <w:r>
-        <w:rPr>
-          <w:rFonts w:ascii="Arial" w:hAnsi="Arial" w:cs="Arial"/>
-          <w:sz w:val="22"/>
-          <w:szCs w:val="22"/>
-          <w:lang w:val="en-US"/>
-        </w:rPr>
-        <w:t>glmm</w:t>
-      </w:r>
-      <w:proofErr w:type="spellEnd"/>
-      <w:proofErr w:type="gramEnd"/>
+        <w:t>estimate priors for G and estimate G using MCMC glmm</w:t>
+      </w:r>
     </w:p>
     <w:p>
       <w:pPr>
@@ -4861,39 +3306,8 @@
           <w:szCs w:val="22"/>
           <w:lang w:val="en-US"/>
         </w:rPr>
-        <w:t xml:space="preserve">checked that </w:t>
-      </w:r>
-      <w:proofErr w:type="spellStart"/>
-      <w:r>
-        <w:rPr>
-          <w:rFonts w:ascii="Arial" w:hAnsi="Arial" w:cs="Arial"/>
-          <w:sz w:val="22"/>
-          <w:szCs w:val="22"/>
-          <w:lang w:val="en-US"/>
-        </w:rPr>
-        <w:t>samping</w:t>
-      </w:r>
-      <w:proofErr w:type="spellEnd"/>
-      <w:r>
-        <w:rPr>
-          <w:rFonts w:ascii="Arial" w:hAnsi="Arial" w:cs="Arial"/>
-          <w:sz w:val="22"/>
-          <w:szCs w:val="22"/>
-          <w:lang w:val="en-US"/>
-        </w:rPr>
-        <w:t xml:space="preserve"> from correct space in </w:t>
-      </w:r>
-      <w:proofErr w:type="gramStart"/>
-      <w:r>
-        <w:rPr>
-          <w:rFonts w:ascii="Arial" w:hAnsi="Arial" w:cs="Arial"/>
-          <w:sz w:val="22"/>
-          <w:szCs w:val="22"/>
-          <w:lang w:val="en-US"/>
-        </w:rPr>
-        <w:t>distribution</w:t>
-      </w:r>
-      <w:proofErr w:type="gramEnd"/>
+        <w:t>checked that samping from correct space in distribution</w:t>
+      </w:r>
     </w:p>
     <w:p>
       <w:pPr>
@@ -4964,19 +3378,8 @@
           <w:szCs w:val="22"/>
           <w:lang w:val="en-US"/>
         </w:rPr>
-        <w:t xml:space="preserve">standardize G by trait </w:t>
-      </w:r>
-      <w:proofErr w:type="gramStart"/>
-      <w:r>
-        <w:rPr>
-          <w:rFonts w:ascii="Arial" w:hAnsi="Arial" w:cs="Arial"/>
-          <w:sz w:val="22"/>
-          <w:szCs w:val="22"/>
-          <w:lang w:val="en-US"/>
-        </w:rPr>
-        <w:t>means</w:t>
-      </w:r>
-      <w:proofErr w:type="gramEnd"/>
+        <w:t>standardize G by trait means</w:t>
+      </w:r>
     </w:p>
     <w:p>
       <w:pPr>
@@ -6061,53 +4464,19 @@
         </w:rPr>
         <w:t xml:space="preserve"> Picture of a </w:t>
       </w:r>
-      <w:proofErr w:type="spellStart"/>
       <w:r>
         <w:rPr>
           <w:i w:val="0"/>
           <w:iCs w:val="0"/>
           <w:lang w:val="en-US"/>
         </w:rPr>
-        <w:t>Steginoporella</w:t>
-      </w:r>
-      <w:proofErr w:type="spellEnd"/>
-      <w:r>
-        <w:rPr>
-          <w:i w:val="0"/>
-          <w:iCs w:val="0"/>
-          <w:lang w:val="en-US"/>
-        </w:rPr>
-        <w:t xml:space="preserve"> </w:t>
-      </w:r>
-      <w:proofErr w:type="spellStart"/>
-      <w:r>
-        <w:rPr>
-          <w:i w:val="0"/>
-          <w:iCs w:val="0"/>
-          <w:lang w:val="en-US"/>
-        </w:rPr>
-        <w:t>magnifica</w:t>
-      </w:r>
-      <w:proofErr w:type="spellEnd"/>
-      <w:r>
-        <w:rPr>
-          <w:lang w:val="en-US"/>
-        </w:rPr>
-        <w:t xml:space="preserve"> zooid and landmarks 0-22 used for later extraction of linear </w:t>
-      </w:r>
-      <w:proofErr w:type="spellStart"/>
-      <w:r>
-        <w:rPr>
-          <w:lang w:val="en-US"/>
-        </w:rPr>
-        <w:t>measauremens</w:t>
-      </w:r>
-      <w:proofErr w:type="spellEnd"/>
-      <w:r>
-        <w:rPr>
-          <w:lang w:val="en-US"/>
-        </w:rPr>
-        <w:t>.</w:t>
+        <w:t>Steginoporella magnifica</w:t>
+      </w:r>
+      <w:r>
+        <w:rPr>
+          <w:lang w:val="en-US"/>
+        </w:rPr>
+        <w:t xml:space="preserve"> zooid and landmarks 0-22 used for later extraction of linear measauremens.</w:t>
       </w:r>
     </w:p>
     <w:p>

</xml_diff>

<commit_message>
Update Materials and Methods.docx
</commit_message>
<xml_diff>
--- a/Paper/Materials and Methods.docx
+++ b/Paper/Materials and Methods.docx
@@ -1,6 +1,6 @@
 
 <file path=word/document.xml><?xml version="1.0" encoding="utf-8"?>
-<w:document xmlns:wpc="http://schemas.microsoft.com/office/word/2010/wordprocessingCanvas" xmlns:cx="http://schemas.microsoft.com/office/drawing/2014/chartex" xmlns:cx1="http://schemas.microsoft.com/office/drawing/2015/9/8/chartex" xmlns:cx2="http://schemas.microsoft.com/office/drawing/2015/10/21/chartex" xmlns:cx3="http://schemas.microsoft.com/office/drawing/2016/5/9/chartex" xmlns:cx4="http://schemas.microsoft.com/office/drawing/2016/5/10/chartex" xmlns:cx5="http://schemas.microsoft.com/office/drawing/2016/5/11/chartex" xmlns:cx6="http://schemas.microsoft.com/office/drawing/2016/5/12/chartex" xmlns:cx7="http://schemas.microsoft.com/office/drawing/2016/5/13/chartex" xmlns:cx8="http://schemas.microsoft.com/office/drawing/2016/5/14/chartex" xmlns:mc="http://schemas.openxmlformats.org/markup-compatibility/2006" xmlns:aink="http://schemas.microsoft.com/office/drawing/2016/ink" xmlns:am3d="http://schemas.microsoft.com/office/drawing/2017/model3d" xmlns:o="urn:schemas-microsoft-com:office:office" xmlns:oel="http://schemas.microsoft.com/office/2019/extlst" xmlns:r="http://schemas.openxmlformats.org/officeDocument/2006/relationships" xmlns:m="http://schemas.openxmlformats.org/officeDocument/2006/math" xmlns:v="urn:schemas-microsoft-com:vml" xmlns:wp14="http://schemas.microsoft.com/office/word/2010/wordprocessingDrawing" xmlns:wp="http://schemas.openxmlformats.org/drawingml/2006/wordprocessingDrawing" xmlns:w10="urn:schemas-microsoft-com:office:word" xmlns:w="http://schemas.openxmlformats.org/wordprocessingml/2006/main" xmlns:w14="http://schemas.microsoft.com/office/word/2010/wordml" xmlns:w15="http://schemas.microsoft.com/office/word/2012/wordml" xmlns:w16cex="http://schemas.microsoft.com/office/word/2018/wordml/cex" xmlns:w16cid="http://schemas.microsoft.com/office/word/2016/wordml/cid" xmlns:w16="http://schemas.microsoft.com/office/word/2018/wordml" xmlns:w16du="http://schemas.microsoft.com/office/word/2023/wordml/word16du" xmlns:w16sdtdh="http://schemas.microsoft.com/office/word/2020/wordml/sdtdatahash" xmlns:w16se="http://schemas.microsoft.com/office/word/2015/wordml/symex" xmlns:wpg="http://schemas.microsoft.com/office/word/2010/wordprocessingGroup" xmlns:wpi="http://schemas.microsoft.com/office/word/2010/wordprocessingInk" xmlns:wne="http://schemas.microsoft.com/office/word/2006/wordml" xmlns:wps="http://schemas.microsoft.com/office/word/2010/wordprocessingShape" mc:Ignorable="w14 w15 w16se w16cid w16 w16cex w16sdtdh wp14">
+<w:document xmlns:wpc="http://schemas.microsoft.com/office/word/2010/wordprocessingCanvas" xmlns:cx="http://schemas.microsoft.com/office/drawing/2014/chartex" xmlns:cx1="http://schemas.microsoft.com/office/drawing/2015/9/8/chartex" xmlns:cx2="http://schemas.microsoft.com/office/drawing/2015/10/21/chartex" xmlns:cx3="http://schemas.microsoft.com/office/drawing/2016/5/9/chartex" xmlns:cx4="http://schemas.microsoft.com/office/drawing/2016/5/10/chartex" xmlns:cx5="http://schemas.microsoft.com/office/drawing/2016/5/11/chartex" xmlns:cx6="http://schemas.microsoft.com/office/drawing/2016/5/12/chartex" xmlns:cx7="http://schemas.microsoft.com/office/drawing/2016/5/13/chartex" xmlns:cx8="http://schemas.microsoft.com/office/drawing/2016/5/14/chartex" xmlns:mc="http://schemas.openxmlformats.org/markup-compatibility/2006" xmlns:aink="http://schemas.microsoft.com/office/drawing/2016/ink" xmlns:am3d="http://schemas.microsoft.com/office/drawing/2017/model3d" xmlns:o="urn:schemas-microsoft-com:office:office" xmlns:oel="http://schemas.microsoft.com/office/2019/extlst" xmlns:r="http://schemas.openxmlformats.org/officeDocument/2006/relationships" xmlns:m="http://schemas.openxmlformats.org/officeDocument/2006/math" xmlns:v="urn:schemas-microsoft-com:vml" xmlns:wp14="http://schemas.microsoft.com/office/word/2010/wordprocessingDrawing" xmlns:wp="http://schemas.openxmlformats.org/drawingml/2006/wordprocessingDrawing" xmlns:w10="urn:schemas-microsoft-com:office:word" xmlns:w="http://schemas.openxmlformats.org/wordprocessingml/2006/main" xmlns:w14="http://schemas.microsoft.com/office/word/2010/wordml" xmlns:w15="http://schemas.microsoft.com/office/word/2012/wordml" xmlns:w16cex="http://schemas.microsoft.com/office/word/2018/wordml/cex" xmlns:w16cid="http://schemas.microsoft.com/office/word/2016/wordml/cid" xmlns:w16="http://schemas.microsoft.com/office/word/2018/wordml" xmlns:w16sdtdh="http://schemas.microsoft.com/office/word/2020/wordml/sdtdatahash" xmlns:w16se="http://schemas.microsoft.com/office/word/2015/wordml/symex" xmlns:wpg="http://schemas.microsoft.com/office/word/2010/wordprocessingGroup" xmlns:wpi="http://schemas.microsoft.com/office/word/2010/wordprocessingInk" xmlns:wne="http://schemas.microsoft.com/office/word/2006/wordml" xmlns:wps="http://schemas.microsoft.com/office/word/2010/wordprocessingShape" mc:Ignorable="w14 w15 w16se w16cid w16 w16cex w16sdtdh wp14">
   <w:body>
     <w:p>
       <w:pPr>
@@ -122,7 +122,27 @@
           <w:szCs w:val="22"/>
           <w:lang w:val="en-US"/>
         </w:rPr>
-        <w:t xml:space="preserve">from Liow et al. </w:t>
+        <w:t xml:space="preserve">from </w:t>
+      </w:r>
+      <w:proofErr w:type="spellStart"/>
+      <w:r>
+        <w:rPr>
+          <w:rFonts w:ascii="Arial" w:hAnsi="Arial" w:cs="Arial"/>
+          <w:sz w:val="22"/>
+          <w:szCs w:val="22"/>
+          <w:lang w:val="en-US"/>
+        </w:rPr>
+        <w:t>Liow</w:t>
+      </w:r>
+      <w:proofErr w:type="spellEnd"/>
+      <w:r>
+        <w:rPr>
+          <w:rFonts w:ascii="Arial" w:hAnsi="Arial" w:cs="Arial"/>
+          <w:sz w:val="22"/>
+          <w:szCs w:val="22"/>
+          <w:lang w:val="en-US"/>
+        </w:rPr>
+        <w:t xml:space="preserve"> et al. </w:t>
       </w:r>
       <w:r>
         <w:rPr>
@@ -149,14 +169,25 @@
           <w:lang w:val="en-US"/>
         </w:rPr>
       </w:pPr>
-      <w:r>
-        <w:rPr>
-          <w:rFonts w:ascii="Arial" w:hAnsi="Arial" w:cs="Arial"/>
-          <w:sz w:val="22"/>
-          <w:szCs w:val="22"/>
-          <w:lang w:val="en-US"/>
-        </w:rPr>
-        <w:t>Cheilostome bryozoan-encrusted bivalves</w:t>
+      <w:proofErr w:type="spellStart"/>
+      <w:r>
+        <w:rPr>
+          <w:rFonts w:ascii="Arial" w:hAnsi="Arial" w:cs="Arial"/>
+          <w:sz w:val="22"/>
+          <w:szCs w:val="22"/>
+          <w:lang w:val="en-US"/>
+        </w:rPr>
+        <w:t>Cheilostome</w:t>
+      </w:r>
+      <w:proofErr w:type="spellEnd"/>
+      <w:r>
+        <w:rPr>
+          <w:rFonts w:ascii="Arial" w:hAnsi="Arial" w:cs="Arial"/>
+          <w:sz w:val="22"/>
+          <w:szCs w:val="22"/>
+          <w:lang w:val="en-US"/>
+        </w:rPr>
+        <w:t xml:space="preserve"> bryozoan-encrusted bivalves</w:t>
       </w:r>
     </w:p>
     <w:p>
@@ -181,7 +212,27 @@
           <w:szCs w:val="22"/>
           <w:lang w:val="en-US"/>
         </w:rPr>
-        <w:t xml:space="preserve">from Liow et al. </w:t>
+        <w:t xml:space="preserve">from </w:t>
+      </w:r>
+      <w:proofErr w:type="spellStart"/>
+      <w:r>
+        <w:rPr>
+          <w:rFonts w:ascii="Arial" w:hAnsi="Arial" w:cs="Arial"/>
+          <w:sz w:val="22"/>
+          <w:szCs w:val="22"/>
+          <w:lang w:val="en-US"/>
+        </w:rPr>
+        <w:t>Liow</w:t>
+      </w:r>
+      <w:proofErr w:type="spellEnd"/>
+      <w:r>
+        <w:rPr>
+          <w:rFonts w:ascii="Arial" w:hAnsi="Arial" w:cs="Arial"/>
+          <w:sz w:val="22"/>
+          <w:szCs w:val="22"/>
+          <w:lang w:val="en-US"/>
+        </w:rPr>
+        <w:t xml:space="preserve"> et al. </w:t>
       </w:r>
       <w:r>
         <w:rPr>
@@ -240,7 +291,27 @@
           <w:szCs w:val="22"/>
           <w:lang w:val="en-US"/>
         </w:rPr>
-        <w:t>Carter &amp; Naish 1998</w:t>
+        <w:t xml:space="preserve">Carter &amp; </w:t>
+      </w:r>
+      <w:proofErr w:type="spellStart"/>
+      <w:r>
+        <w:rPr>
+          <w:rFonts w:ascii="Arial" w:hAnsi="Arial" w:cs="Arial"/>
+          <w:sz w:val="22"/>
+          <w:szCs w:val="22"/>
+          <w:lang w:val="en-US"/>
+        </w:rPr>
+        <w:t>Naish</w:t>
+      </w:r>
+      <w:proofErr w:type="spellEnd"/>
+      <w:r>
+        <w:rPr>
+          <w:rFonts w:ascii="Arial" w:hAnsi="Arial" w:cs="Arial"/>
+          <w:sz w:val="22"/>
+          <w:szCs w:val="22"/>
+          <w:lang w:val="en-US"/>
+        </w:rPr>
+        <w:t xml:space="preserve"> 1998</w:t>
       </w:r>
     </w:p>
     <w:p>
@@ -383,7 +454,27 @@
           <w:szCs w:val="22"/>
           <w:lang w:val="en-US"/>
         </w:rPr>
-        <w:t>Pleistocene (2.3 mya)</w:t>
+        <w:t xml:space="preserve">Pleistocene (2.3 </w:t>
+      </w:r>
+      <w:proofErr w:type="spellStart"/>
+      <w:r>
+        <w:rPr>
+          <w:rFonts w:ascii="Arial" w:hAnsi="Arial" w:cs="Arial"/>
+          <w:sz w:val="22"/>
+          <w:szCs w:val="22"/>
+          <w:lang w:val="en-US"/>
+        </w:rPr>
+        <w:t>mya</w:t>
+      </w:r>
+      <w:proofErr w:type="spellEnd"/>
+      <w:r>
+        <w:rPr>
+          <w:rFonts w:ascii="Arial" w:hAnsi="Arial" w:cs="Arial"/>
+          <w:sz w:val="22"/>
+          <w:szCs w:val="22"/>
+          <w:lang w:val="en-US"/>
+        </w:rPr>
+        <w:t>)</w:t>
       </w:r>
       <w:r>
         <w:rPr>
@@ -419,23 +510,65 @@
           <w:lang w:val="en-US"/>
         </w:rPr>
       </w:pPr>
-      <w:r>
-        <w:rPr>
-          <w:rFonts w:ascii="Arial" w:hAnsi="Arial" w:cs="Arial"/>
-          <w:sz w:val="22"/>
-          <w:szCs w:val="22"/>
-          <w:lang w:val="en-US"/>
-        </w:rPr>
-        <w:t xml:space="preserve">Liow et al. 2017; cites Carter &amp; Naish 1998. </w:t>
-      </w:r>
-      <w:r>
-        <w:rPr>
-          <w:rFonts w:ascii="Arial" w:hAnsi="Arial" w:cs="Arial"/>
-          <w:sz w:val="22"/>
-          <w:szCs w:val="22"/>
-          <w:lang w:val="en-US"/>
-        </w:rPr>
-        <w:t>Naish et al. 1998, Abbott et al. 2005 &lt;NEED TO READ&gt;</w:t>
+      <w:proofErr w:type="spellStart"/>
+      <w:r>
+        <w:rPr>
+          <w:rFonts w:ascii="Arial" w:hAnsi="Arial" w:cs="Arial"/>
+          <w:sz w:val="22"/>
+          <w:szCs w:val="22"/>
+          <w:lang w:val="en-US"/>
+        </w:rPr>
+        <w:t>Liow</w:t>
+      </w:r>
+      <w:proofErr w:type="spellEnd"/>
+      <w:r>
+        <w:rPr>
+          <w:rFonts w:ascii="Arial" w:hAnsi="Arial" w:cs="Arial"/>
+          <w:sz w:val="22"/>
+          <w:szCs w:val="22"/>
+          <w:lang w:val="en-US"/>
+        </w:rPr>
+        <w:t xml:space="preserve"> et al. 2017; cites Carter &amp; </w:t>
+      </w:r>
+      <w:proofErr w:type="spellStart"/>
+      <w:r>
+        <w:rPr>
+          <w:rFonts w:ascii="Arial" w:hAnsi="Arial" w:cs="Arial"/>
+          <w:sz w:val="22"/>
+          <w:szCs w:val="22"/>
+          <w:lang w:val="en-US"/>
+        </w:rPr>
+        <w:t>Naish</w:t>
+      </w:r>
+      <w:proofErr w:type="spellEnd"/>
+      <w:r>
+        <w:rPr>
+          <w:rFonts w:ascii="Arial" w:hAnsi="Arial" w:cs="Arial"/>
+          <w:sz w:val="22"/>
+          <w:szCs w:val="22"/>
+          <w:lang w:val="en-US"/>
+        </w:rPr>
+        <w:t xml:space="preserve"> 1998. </w:t>
+      </w:r>
+      <w:proofErr w:type="spellStart"/>
+      <w:r>
+        <w:rPr>
+          <w:rFonts w:ascii="Arial" w:hAnsi="Arial" w:cs="Arial"/>
+          <w:sz w:val="22"/>
+          <w:szCs w:val="22"/>
+          <w:lang w:val="en-US"/>
+        </w:rPr>
+        <w:t>Naish</w:t>
+      </w:r>
+      <w:proofErr w:type="spellEnd"/>
+      <w:r>
+        <w:rPr>
+          <w:rFonts w:ascii="Arial" w:hAnsi="Arial" w:cs="Arial"/>
+          <w:sz w:val="22"/>
+          <w:szCs w:val="22"/>
+          <w:lang w:val="en-US"/>
+        </w:rPr>
+        <w:t xml:space="preserve"> et al. 1998, Abbott et al. 2005 &lt;NEED TO READ&gt;</w:t>
       </w:r>
     </w:p>
     <w:p>
@@ -522,6 +655,7 @@
           <w:lang w:val="en-US"/>
         </w:rPr>
       </w:pPr>
+      <w:proofErr w:type="spellStart"/>
       <w:r>
         <w:rPr>
           <w:rFonts w:ascii="Arial" w:hAnsi="Arial" w:cs="Arial"/>
@@ -531,8 +665,9 @@
           <w:shd w:val="clear" w:color="auto" w:fill="FFFFFF"/>
           <w:lang w:val="en-US"/>
         </w:rPr>
-        <w:t xml:space="preserve">Liow et al. 2016; cites </w:t>
-      </w:r>
+        <w:t>Liow</w:t>
+      </w:r>
+      <w:proofErr w:type="spellEnd"/>
       <w:r>
         <w:rPr>
           <w:rFonts w:ascii="Arial" w:hAnsi="Arial" w:cs="Arial"/>
@@ -542,7 +677,66 @@
           <w:shd w:val="clear" w:color="auto" w:fill="FFFFFF"/>
           <w:lang w:val="en-US"/>
         </w:rPr>
-        <w:t>Carter &amp; Naish 1998; Abbott et al. 2005; Naish et al. 2005; Proust et al. 2005</w:t>
+        <w:t xml:space="preserve"> et al. 2016; cites </w:t>
+      </w:r>
+      <w:r>
+        <w:rPr>
+          <w:rFonts w:ascii="Arial" w:hAnsi="Arial" w:cs="Arial"/>
+          <w:color w:val="000000" w:themeColor="text1"/>
+          <w:sz w:val="22"/>
+          <w:szCs w:val="22"/>
+          <w:shd w:val="clear" w:color="auto" w:fill="FFFFFF"/>
+          <w:lang w:val="en-US"/>
+        </w:rPr>
+        <w:t xml:space="preserve">Carter &amp; </w:t>
+      </w:r>
+      <w:proofErr w:type="spellStart"/>
+      <w:r>
+        <w:rPr>
+          <w:rFonts w:ascii="Arial" w:hAnsi="Arial" w:cs="Arial"/>
+          <w:color w:val="000000" w:themeColor="text1"/>
+          <w:sz w:val="22"/>
+          <w:szCs w:val="22"/>
+          <w:shd w:val="clear" w:color="auto" w:fill="FFFFFF"/>
+          <w:lang w:val="en-US"/>
+        </w:rPr>
+        <w:t>Naish</w:t>
+      </w:r>
+      <w:proofErr w:type="spellEnd"/>
+      <w:r>
+        <w:rPr>
+          <w:rFonts w:ascii="Arial" w:hAnsi="Arial" w:cs="Arial"/>
+          <w:color w:val="000000" w:themeColor="text1"/>
+          <w:sz w:val="22"/>
+          <w:szCs w:val="22"/>
+          <w:shd w:val="clear" w:color="auto" w:fill="FFFFFF"/>
+          <w:lang w:val="en-US"/>
+        </w:rPr>
+        <w:t xml:space="preserve"> 1998; Abbott et al. 2005; </w:t>
+      </w:r>
+      <w:proofErr w:type="spellStart"/>
+      <w:r>
+        <w:rPr>
+          <w:rFonts w:ascii="Arial" w:hAnsi="Arial" w:cs="Arial"/>
+          <w:color w:val="000000" w:themeColor="text1"/>
+          <w:sz w:val="22"/>
+          <w:szCs w:val="22"/>
+          <w:shd w:val="clear" w:color="auto" w:fill="FFFFFF"/>
+          <w:lang w:val="en-US"/>
+        </w:rPr>
+        <w:t>Naish</w:t>
+      </w:r>
+      <w:proofErr w:type="spellEnd"/>
+      <w:r>
+        <w:rPr>
+          <w:rFonts w:ascii="Arial" w:hAnsi="Arial" w:cs="Arial"/>
+          <w:color w:val="000000" w:themeColor="text1"/>
+          <w:sz w:val="22"/>
+          <w:szCs w:val="22"/>
+          <w:shd w:val="clear" w:color="auto" w:fill="FFFFFF"/>
+          <w:lang w:val="en-US"/>
+        </w:rPr>
+        <w:t xml:space="preserve"> et al. 2005; Proust et al. 2005</w:t>
       </w:r>
     </w:p>
     <w:p>
@@ -570,7 +764,31 @@
           <w:shd w:val="clear" w:color="auto" w:fill="FFFFFF"/>
           <w:lang w:val="en-US"/>
         </w:rPr>
-        <w:t>Collected from shellbeds with transgressive systems tracts (TST)</w:t>
+        <w:t xml:space="preserve">Collected from </w:t>
+      </w:r>
+      <w:proofErr w:type="spellStart"/>
+      <w:r>
+        <w:rPr>
+          <w:rFonts w:ascii="Arial" w:hAnsi="Arial" w:cs="Arial"/>
+          <w:color w:val="000000" w:themeColor="text1"/>
+          <w:sz w:val="22"/>
+          <w:szCs w:val="22"/>
+          <w:shd w:val="clear" w:color="auto" w:fill="FFFFFF"/>
+          <w:lang w:val="en-US"/>
+        </w:rPr>
+        <w:t>shellbeds</w:t>
+      </w:r>
+      <w:proofErr w:type="spellEnd"/>
+      <w:r>
+        <w:rPr>
+          <w:rFonts w:ascii="Arial" w:hAnsi="Arial" w:cs="Arial"/>
+          <w:color w:val="000000" w:themeColor="text1"/>
+          <w:sz w:val="22"/>
+          <w:szCs w:val="22"/>
+          <w:shd w:val="clear" w:color="auto" w:fill="FFFFFF"/>
+          <w:lang w:val="en-US"/>
+        </w:rPr>
+        <w:t xml:space="preserve"> with transgressive systems tracts (TST)</w:t>
       </w:r>
     </w:p>
     <w:p>
@@ -589,6 +807,7 @@
           <w:lang w:val="en-US"/>
         </w:rPr>
       </w:pPr>
+      <w:proofErr w:type="spellStart"/>
       <w:r>
         <w:rPr>
           <w:rFonts w:ascii="Arial" w:hAnsi="Arial" w:cs="Arial"/>
@@ -598,7 +817,19 @@
           <w:shd w:val="clear" w:color="auto" w:fill="FFFFFF"/>
           <w:lang w:val="en-US"/>
         </w:rPr>
-        <w:t>Liow et al. 2016</w:t>
+        <w:t>Liow</w:t>
+      </w:r>
+      <w:proofErr w:type="spellEnd"/>
+      <w:r>
+        <w:rPr>
+          <w:rFonts w:ascii="Arial" w:hAnsi="Arial" w:cs="Arial"/>
+          <w:color w:val="000000" w:themeColor="text1"/>
+          <w:sz w:val="22"/>
+          <w:szCs w:val="22"/>
+          <w:shd w:val="clear" w:color="auto" w:fill="FFFFFF"/>
+          <w:lang w:val="en-US"/>
+        </w:rPr>
+        <w:t xml:space="preserve"> et al. 2016</w:t>
       </w:r>
     </w:p>
     <w:p>
@@ -623,7 +854,27 @@
           <w:szCs w:val="22"/>
           <w:lang w:val="en-US"/>
         </w:rPr>
-        <w:t>Carter &amp; Naish 1998</w:t>
+        <w:t xml:space="preserve">Carter &amp; </w:t>
+      </w:r>
+      <w:proofErr w:type="spellStart"/>
+      <w:r>
+        <w:rPr>
+          <w:rFonts w:ascii="Arial" w:hAnsi="Arial" w:cs="Arial"/>
+          <w:sz w:val="22"/>
+          <w:szCs w:val="22"/>
+          <w:lang w:val="en-US"/>
+        </w:rPr>
+        <w:t>Naish</w:t>
+      </w:r>
+      <w:proofErr w:type="spellEnd"/>
+      <w:r>
+        <w:rPr>
+          <w:rFonts w:ascii="Arial" w:hAnsi="Arial" w:cs="Arial"/>
+          <w:sz w:val="22"/>
+          <w:szCs w:val="22"/>
+          <w:lang w:val="en-US"/>
+        </w:rPr>
+        <w:t xml:space="preserve"> 1998</w:t>
       </w:r>
     </w:p>
     <w:p>
@@ -641,14 +892,25 @@
           <w:lang w:val="en-US"/>
         </w:rPr>
       </w:pPr>
-      <w:r>
-        <w:rPr>
-          <w:rFonts w:ascii="Arial" w:hAnsi="Arial" w:cs="Arial"/>
-          <w:sz w:val="22"/>
-          <w:szCs w:val="22"/>
-          <w:lang w:val="en-US"/>
-        </w:rPr>
-        <w:t>Nukumaru Limestone (</w:t>
+      <w:proofErr w:type="spellStart"/>
+      <w:r>
+        <w:rPr>
+          <w:rFonts w:ascii="Arial" w:hAnsi="Arial" w:cs="Arial"/>
+          <w:sz w:val="22"/>
+          <w:szCs w:val="22"/>
+          <w:lang w:val="en-US"/>
+        </w:rPr>
+        <w:t>Nukumaru</w:t>
+      </w:r>
+      <w:proofErr w:type="spellEnd"/>
+      <w:r>
+        <w:rPr>
+          <w:rFonts w:ascii="Arial" w:hAnsi="Arial" w:cs="Arial"/>
+          <w:sz w:val="22"/>
+          <w:szCs w:val="22"/>
+          <w:lang w:val="en-US"/>
+        </w:rPr>
+        <w:t xml:space="preserve"> Limestone (</w:t>
       </w:r>
       <w:r>
         <w:rPr>
@@ -759,7 +1021,27 @@
           <w:szCs w:val="22"/>
           <w:lang w:val="en-US"/>
         </w:rPr>
-        <w:t>MIS 79 is top of limestone (Naish et al 2005)</w:t>
+        <w:t>MIS 79 is top of limestone (</w:t>
+      </w:r>
+      <w:proofErr w:type="spellStart"/>
+      <w:r>
+        <w:rPr>
+          <w:rFonts w:ascii="Arial" w:hAnsi="Arial" w:cs="Arial"/>
+          <w:sz w:val="22"/>
+          <w:szCs w:val="22"/>
+          <w:lang w:val="en-US"/>
+        </w:rPr>
+        <w:t>Naish</w:t>
+      </w:r>
+      <w:proofErr w:type="spellEnd"/>
+      <w:r>
+        <w:rPr>
+          <w:rFonts w:ascii="Arial" w:hAnsi="Arial" w:cs="Arial"/>
+          <w:sz w:val="22"/>
+          <w:szCs w:val="22"/>
+          <w:lang w:val="en-US"/>
+        </w:rPr>
+        <w:t xml:space="preserve"> et al 2005)</w:t>
       </w:r>
     </w:p>
     <w:p>
@@ -777,14 +1059,25 @@
           <w:lang w:val="en-US"/>
         </w:rPr>
       </w:pPr>
-      <w:r>
-        <w:rPr>
-          <w:rFonts w:ascii="Arial" w:hAnsi="Arial" w:cs="Arial"/>
-          <w:sz w:val="22"/>
-          <w:szCs w:val="22"/>
-          <w:lang w:val="en-US"/>
-        </w:rPr>
-        <w:t>Nukumaru Brown Sand (</w:t>
+      <w:proofErr w:type="spellStart"/>
+      <w:r>
+        <w:rPr>
+          <w:rFonts w:ascii="Arial" w:hAnsi="Arial" w:cs="Arial"/>
+          <w:sz w:val="22"/>
+          <w:szCs w:val="22"/>
+          <w:lang w:val="en-US"/>
+        </w:rPr>
+        <w:t>Nukumaru</w:t>
+      </w:r>
+      <w:proofErr w:type="spellEnd"/>
+      <w:r>
+        <w:rPr>
+          <w:rFonts w:ascii="Arial" w:hAnsi="Arial" w:cs="Arial"/>
+          <w:sz w:val="22"/>
+          <w:szCs w:val="22"/>
+          <w:lang w:val="en-US"/>
+        </w:rPr>
+        <w:t xml:space="preserve"> Brown Sand (</w:t>
       </w:r>
       <w:r>
         <w:rPr>
@@ -949,6 +1242,7 @@
           <w:lang w:val="en-US"/>
         </w:rPr>
       </w:pPr>
+      <w:proofErr w:type="spellStart"/>
       <w:r>
         <w:rPr>
           <w:rFonts w:ascii="Arial" w:hAnsi="Arial" w:cs="Arial"/>
@@ -958,6 +1252,7 @@
         </w:rPr>
         <w:t>Waipuru</w:t>
       </w:r>
+      <w:proofErr w:type="spellEnd"/>
     </w:p>
     <w:p>
       <w:pPr>
@@ -974,14 +1269,25 @@
           <w:lang w:val="en-US"/>
         </w:rPr>
       </w:pPr>
-      <w:r>
-        <w:rPr>
-          <w:rFonts w:ascii="Arial" w:hAnsi="Arial" w:cs="Arial"/>
-          <w:sz w:val="22"/>
-          <w:szCs w:val="22"/>
-          <w:lang w:val="en-US"/>
-        </w:rPr>
-        <w:t>Cyclothem 15, 68-70 isotope stage (Abbott et al. 1998)</w:t>
+      <w:proofErr w:type="spellStart"/>
+      <w:r>
+        <w:rPr>
+          <w:rFonts w:ascii="Arial" w:hAnsi="Arial" w:cs="Arial"/>
+          <w:sz w:val="22"/>
+          <w:szCs w:val="22"/>
+          <w:lang w:val="en-US"/>
+        </w:rPr>
+        <w:t>Cyclothem</w:t>
+      </w:r>
+      <w:proofErr w:type="spellEnd"/>
+      <w:r>
+        <w:rPr>
+          <w:rFonts w:ascii="Arial" w:hAnsi="Arial" w:cs="Arial"/>
+          <w:sz w:val="22"/>
+          <w:szCs w:val="22"/>
+          <w:lang w:val="en-US"/>
+        </w:rPr>
+        <w:t xml:space="preserve"> 15, 68-70 isotope stage (Abbott et al. 1998)</w:t>
       </w:r>
     </w:p>
     <w:p>
@@ -1047,7 +1353,27 @@
           <w:szCs w:val="22"/>
           <w:lang w:val="en-US"/>
         </w:rPr>
-        <w:t>Basin cycle 23-34 (Naish et al 2005)</w:t>
+        <w:t>Basin cycle 23-34 (</w:t>
+      </w:r>
+      <w:proofErr w:type="spellStart"/>
+      <w:r>
+        <w:rPr>
+          <w:rFonts w:ascii="Arial" w:hAnsi="Arial" w:cs="Arial"/>
+          <w:sz w:val="22"/>
+          <w:szCs w:val="22"/>
+          <w:lang w:val="en-US"/>
+        </w:rPr>
+        <w:t>Naish</w:t>
+      </w:r>
+      <w:proofErr w:type="spellEnd"/>
+      <w:r>
+        <w:rPr>
+          <w:rFonts w:ascii="Arial" w:hAnsi="Arial" w:cs="Arial"/>
+          <w:sz w:val="22"/>
+          <w:szCs w:val="22"/>
+          <w:lang w:val="en-US"/>
+        </w:rPr>
+        <w:t xml:space="preserve"> et al 2005)</w:t>
       </w:r>
     </w:p>
     <w:p>
@@ -1072,7 +1398,27 @@
           <w:szCs w:val="22"/>
           <w:lang w:val="en-US"/>
         </w:rPr>
-        <w:t>Sequence 38 (Naish et al 2005)</w:t>
+        <w:t>Sequence 38 (</w:t>
+      </w:r>
+      <w:proofErr w:type="spellStart"/>
+      <w:r>
+        <w:rPr>
+          <w:rFonts w:ascii="Arial" w:hAnsi="Arial" w:cs="Arial"/>
+          <w:sz w:val="22"/>
+          <w:szCs w:val="22"/>
+          <w:lang w:val="en-US"/>
+        </w:rPr>
+        <w:t>Naish</w:t>
+      </w:r>
+      <w:proofErr w:type="spellEnd"/>
+      <w:r>
+        <w:rPr>
+          <w:rFonts w:ascii="Arial" w:hAnsi="Arial" w:cs="Arial"/>
+          <w:sz w:val="22"/>
+          <w:szCs w:val="22"/>
+          <w:lang w:val="en-US"/>
+        </w:rPr>
+        <w:t xml:space="preserve"> et al 2005)</w:t>
       </w:r>
     </w:p>
     <w:p>
@@ -1097,7 +1443,27 @@
           <w:szCs w:val="22"/>
           <w:lang w:val="en-US"/>
         </w:rPr>
-        <w:t>MIS 17 (Naish et al 2005)</w:t>
+        <w:t>MIS 17 (</w:t>
+      </w:r>
+      <w:proofErr w:type="spellStart"/>
+      <w:r>
+        <w:rPr>
+          <w:rFonts w:ascii="Arial" w:hAnsi="Arial" w:cs="Arial"/>
+          <w:sz w:val="22"/>
+          <w:szCs w:val="22"/>
+          <w:lang w:val="en-US"/>
+        </w:rPr>
+        <w:t>Naish</w:t>
+      </w:r>
+      <w:proofErr w:type="spellEnd"/>
+      <w:r>
+        <w:rPr>
+          <w:rFonts w:ascii="Arial" w:hAnsi="Arial" w:cs="Arial"/>
+          <w:sz w:val="22"/>
+          <w:szCs w:val="22"/>
+          <w:lang w:val="en-US"/>
+        </w:rPr>
+        <w:t xml:space="preserve"> et al 2005)</w:t>
       </w:r>
     </w:p>
     <w:p>
@@ -1122,7 +1488,27 @@
           <w:szCs w:val="22"/>
           <w:lang w:val="en-US"/>
         </w:rPr>
-        <w:t>TST (Naish et al 2005)</w:t>
+        <w:t>TST (</w:t>
+      </w:r>
+      <w:proofErr w:type="spellStart"/>
+      <w:r>
+        <w:rPr>
+          <w:rFonts w:ascii="Arial" w:hAnsi="Arial" w:cs="Arial"/>
+          <w:sz w:val="22"/>
+          <w:szCs w:val="22"/>
+          <w:lang w:val="en-US"/>
+        </w:rPr>
+        <w:t>Naish</w:t>
+      </w:r>
+      <w:proofErr w:type="spellEnd"/>
+      <w:r>
+        <w:rPr>
+          <w:rFonts w:ascii="Arial" w:hAnsi="Arial" w:cs="Arial"/>
+          <w:sz w:val="22"/>
+          <w:szCs w:val="22"/>
+          <w:lang w:val="en-US"/>
+        </w:rPr>
+        <w:t xml:space="preserve"> et al 2005)</w:t>
       </w:r>
     </w:p>
     <w:p>
@@ -1183,7 +1569,27 @@
           <w:szCs w:val="22"/>
           <w:lang w:val="en-US"/>
         </w:rPr>
-        <w:t xml:space="preserve">; sequence/cyclothem </w:t>
+        <w:t>; sequence/</w:t>
+      </w:r>
+      <w:proofErr w:type="spellStart"/>
+      <w:r>
+        <w:rPr>
+          <w:rFonts w:ascii="Arial" w:hAnsi="Arial" w:cs="Arial"/>
+          <w:sz w:val="22"/>
+          <w:szCs w:val="22"/>
+          <w:lang w:val="en-US"/>
+        </w:rPr>
+        <w:t>cyclothem</w:t>
+      </w:r>
+      <w:proofErr w:type="spellEnd"/>
+      <w:r>
+        <w:rPr>
+          <w:rFonts w:ascii="Arial" w:hAnsi="Arial" w:cs="Arial"/>
+          <w:sz w:val="22"/>
+          <w:szCs w:val="22"/>
+          <w:lang w:val="en-US"/>
+        </w:rPr>
+        <w:t xml:space="preserve"> </w:t>
       </w:r>
       <w:r>
         <w:rPr>
@@ -1244,7 +1650,27 @@
           <w:szCs w:val="22"/>
           <w:lang w:val="en-US"/>
         </w:rPr>
-        <w:t>MIS 17 starts around 712 kya (wiki; check)</w:t>
+        <w:t xml:space="preserve">MIS 17 starts around 712 </w:t>
+      </w:r>
+      <w:proofErr w:type="spellStart"/>
+      <w:r>
+        <w:rPr>
+          <w:rFonts w:ascii="Arial" w:hAnsi="Arial" w:cs="Arial"/>
+          <w:sz w:val="22"/>
+          <w:szCs w:val="22"/>
+          <w:lang w:val="en-US"/>
+        </w:rPr>
+        <w:t>kya</w:t>
+      </w:r>
+      <w:proofErr w:type="spellEnd"/>
+      <w:r>
+        <w:rPr>
+          <w:rFonts w:ascii="Arial" w:hAnsi="Arial" w:cs="Arial"/>
+          <w:sz w:val="22"/>
+          <w:szCs w:val="22"/>
+          <w:lang w:val="en-US"/>
+        </w:rPr>
+        <w:t xml:space="preserve"> (wiki; check)</w:t>
       </w:r>
     </w:p>
     <w:p>
@@ -1296,14 +1722,36 @@
           <w:lang w:val="en-US"/>
         </w:rPr>
       </w:pPr>
-      <w:r>
-        <w:rPr>
-          <w:rFonts w:ascii="Arial" w:hAnsi="Arial" w:cs="Arial"/>
-          <w:sz w:val="22"/>
-          <w:szCs w:val="22"/>
-          <w:lang w:val="en-US"/>
-        </w:rPr>
-        <w:t>HST  (Naish et al 2005)</w:t>
+      <w:proofErr w:type="gramStart"/>
+      <w:r>
+        <w:rPr>
+          <w:rFonts w:ascii="Arial" w:hAnsi="Arial" w:cs="Arial"/>
+          <w:sz w:val="22"/>
+          <w:szCs w:val="22"/>
+          <w:lang w:val="en-US"/>
+        </w:rPr>
+        <w:t>HST  (</w:t>
+      </w:r>
+      <w:proofErr w:type="spellStart"/>
+      <w:proofErr w:type="gramEnd"/>
+      <w:r>
+        <w:rPr>
+          <w:rFonts w:ascii="Arial" w:hAnsi="Arial" w:cs="Arial"/>
+          <w:sz w:val="22"/>
+          <w:szCs w:val="22"/>
+          <w:lang w:val="en-US"/>
+        </w:rPr>
+        <w:t>Naish</w:t>
+      </w:r>
+      <w:proofErr w:type="spellEnd"/>
+      <w:r>
+        <w:rPr>
+          <w:rFonts w:ascii="Arial" w:hAnsi="Arial" w:cs="Arial"/>
+          <w:sz w:val="22"/>
+          <w:szCs w:val="22"/>
+          <w:lang w:val="en-US"/>
+        </w:rPr>
+        <w:t xml:space="preserve"> et al 2005)</w:t>
       </w:r>
     </w:p>
     <w:p>
@@ -1328,7 +1776,27 @@
           <w:szCs w:val="22"/>
           <w:lang w:val="en-US"/>
         </w:rPr>
-        <w:t>MIS 13-12 (Naish et al 2005)</w:t>
+        <w:t>MIS 13-12 (</w:t>
+      </w:r>
+      <w:proofErr w:type="spellStart"/>
+      <w:r>
+        <w:rPr>
+          <w:rFonts w:ascii="Arial" w:hAnsi="Arial" w:cs="Arial"/>
+          <w:sz w:val="22"/>
+          <w:szCs w:val="22"/>
+          <w:lang w:val="en-US"/>
+        </w:rPr>
+        <w:t>Naish</w:t>
+      </w:r>
+      <w:proofErr w:type="spellEnd"/>
+      <w:r>
+        <w:rPr>
+          <w:rFonts w:ascii="Arial" w:hAnsi="Arial" w:cs="Arial"/>
+          <w:sz w:val="22"/>
+          <w:szCs w:val="22"/>
+          <w:lang w:val="en-US"/>
+        </w:rPr>
+        <w:t xml:space="preserve"> et al 2005)</w:t>
       </w:r>
     </w:p>
     <w:p>
@@ -1353,7 +1821,27 @@
           <w:szCs w:val="22"/>
           <w:lang w:val="en-US"/>
         </w:rPr>
-        <w:t>Oxygen isotope stage 11; basin sequence 43; sequence/cyclothem 10 (</w:t>
+        <w:t>Oxygen isotope stage 11; basin sequence 43; sequence/</w:t>
+      </w:r>
+      <w:proofErr w:type="spellStart"/>
+      <w:r>
+        <w:rPr>
+          <w:rFonts w:ascii="Arial" w:hAnsi="Arial" w:cs="Arial"/>
+          <w:sz w:val="22"/>
+          <w:szCs w:val="22"/>
+          <w:lang w:val="en-US"/>
+        </w:rPr>
+        <w:t>cyclothem</w:t>
+      </w:r>
+      <w:proofErr w:type="spellEnd"/>
+      <w:r>
+        <w:rPr>
+          <w:rFonts w:ascii="Arial" w:hAnsi="Arial" w:cs="Arial"/>
+          <w:sz w:val="22"/>
+          <w:szCs w:val="22"/>
+          <w:lang w:val="en-US"/>
+        </w:rPr>
+        <w:t xml:space="preserve"> 10 (</w:t>
       </w:r>
       <w:r>
         <w:rPr>
@@ -1421,7 +1909,27 @@
           <w:szCs w:val="22"/>
           <w:lang w:val="en-US"/>
         </w:rPr>
-        <w:t>TST (Naish et al 2005)</w:t>
+        <w:t>TST (</w:t>
+      </w:r>
+      <w:proofErr w:type="spellStart"/>
+      <w:r>
+        <w:rPr>
+          <w:rFonts w:ascii="Arial" w:hAnsi="Arial" w:cs="Arial"/>
+          <w:sz w:val="22"/>
+          <w:szCs w:val="22"/>
+          <w:lang w:val="en-US"/>
+        </w:rPr>
+        <w:t>Naish</w:t>
+      </w:r>
+      <w:proofErr w:type="spellEnd"/>
+      <w:r>
+        <w:rPr>
+          <w:rFonts w:ascii="Arial" w:hAnsi="Arial" w:cs="Arial"/>
+          <w:sz w:val="22"/>
+          <w:szCs w:val="22"/>
+          <w:lang w:val="en-US"/>
+        </w:rPr>
+        <w:t xml:space="preserve"> et al 2005)</w:t>
       </w:r>
     </w:p>
     <w:p>
@@ -1446,7 +1954,27 @@
           <w:szCs w:val="22"/>
           <w:lang w:val="en-US"/>
         </w:rPr>
-        <w:t>MIS 13-12 (Naish et al 2005)</w:t>
+        <w:t>MIS 13-12 (</w:t>
+      </w:r>
+      <w:proofErr w:type="spellStart"/>
+      <w:r>
+        <w:rPr>
+          <w:rFonts w:ascii="Arial" w:hAnsi="Arial" w:cs="Arial"/>
+          <w:sz w:val="22"/>
+          <w:szCs w:val="22"/>
+          <w:lang w:val="en-US"/>
+        </w:rPr>
+        <w:t>Naish</w:t>
+      </w:r>
+      <w:proofErr w:type="spellEnd"/>
+      <w:r>
+        <w:rPr>
+          <w:rFonts w:ascii="Arial" w:hAnsi="Arial" w:cs="Arial"/>
+          <w:sz w:val="22"/>
+          <w:szCs w:val="22"/>
+          <w:lang w:val="en-US"/>
+        </w:rPr>
+        <w:t xml:space="preserve"> et al 2005)</w:t>
       </w:r>
     </w:p>
     <w:p>
@@ -1497,7 +2025,27 @@
           <w:szCs w:val="22"/>
           <w:lang w:val="en-US"/>
         </w:rPr>
-        <w:t>Oxygen isotope stage 13; basin sequence 42; sequence/cyclothem 9 (</w:t>
+        <w:t>Oxygen isotope stage 13; basin sequence 42; sequence/</w:t>
+      </w:r>
+      <w:proofErr w:type="spellStart"/>
+      <w:r>
+        <w:rPr>
+          <w:rFonts w:ascii="Arial" w:hAnsi="Arial" w:cs="Arial"/>
+          <w:sz w:val="22"/>
+          <w:szCs w:val="22"/>
+          <w:lang w:val="en-US"/>
+        </w:rPr>
+        <w:t>cyclothem</w:t>
+      </w:r>
+      <w:proofErr w:type="spellEnd"/>
+      <w:r>
+        <w:rPr>
+          <w:rFonts w:ascii="Arial" w:hAnsi="Arial" w:cs="Arial"/>
+          <w:sz w:val="22"/>
+          <w:szCs w:val="22"/>
+          <w:lang w:val="en-US"/>
+        </w:rPr>
+        <w:t xml:space="preserve"> 9 (</w:t>
       </w:r>
       <w:r>
         <w:rPr>
@@ -1583,7 +2131,27 @@
           <w:szCs w:val="22"/>
           <w:lang w:val="en-US"/>
         </w:rPr>
-        <w:t xml:space="preserve"> 524 kya; MIS 12 </w:t>
+        <w:t xml:space="preserve"> 524 </w:t>
+      </w:r>
+      <w:proofErr w:type="spellStart"/>
+      <w:r>
+        <w:rPr>
+          <w:rFonts w:ascii="Arial" w:hAnsi="Arial" w:cs="Arial"/>
+          <w:sz w:val="22"/>
+          <w:szCs w:val="22"/>
+          <w:lang w:val="en-US"/>
+        </w:rPr>
+        <w:t>kya</w:t>
+      </w:r>
+      <w:proofErr w:type="spellEnd"/>
+      <w:r>
+        <w:rPr>
+          <w:rFonts w:ascii="Arial" w:hAnsi="Arial" w:cs="Arial"/>
+          <w:sz w:val="22"/>
+          <w:szCs w:val="22"/>
+          <w:lang w:val="en-US"/>
+        </w:rPr>
+        <w:t xml:space="preserve">; MIS 12 </w:t>
       </w:r>
       <w:r>
         <w:rPr>
@@ -1601,7 +2169,27 @@
           <w:szCs w:val="22"/>
           <w:lang w:val="en-US"/>
         </w:rPr>
-        <w:t>478 kya (wiki; check)</w:t>
+        <w:t xml:space="preserve">478 </w:t>
+      </w:r>
+      <w:proofErr w:type="spellStart"/>
+      <w:r>
+        <w:rPr>
+          <w:rFonts w:ascii="Arial" w:hAnsi="Arial" w:cs="Arial"/>
+          <w:sz w:val="22"/>
+          <w:szCs w:val="22"/>
+          <w:lang w:val="en-US"/>
+        </w:rPr>
+        <w:t>kya</w:t>
+      </w:r>
+      <w:proofErr w:type="spellEnd"/>
+      <w:r>
+        <w:rPr>
+          <w:rFonts w:ascii="Arial" w:hAnsi="Arial" w:cs="Arial"/>
+          <w:sz w:val="22"/>
+          <w:szCs w:val="22"/>
+          <w:lang w:val="en-US"/>
+        </w:rPr>
+        <w:t xml:space="preserve"> (wiki; check)</w:t>
       </w:r>
     </w:p>
     <w:p>
@@ -1646,7 +2234,47 @@
           <w:szCs w:val="22"/>
           <w:lang w:val="en-US"/>
         </w:rPr>
-        <w:t>Basin cylces 11-12 correspond to MIS 78-57 (abbott 2005)</w:t>
+        <w:t xml:space="preserve">Basin </w:t>
+      </w:r>
+      <w:proofErr w:type="spellStart"/>
+      <w:r>
+        <w:rPr>
+          <w:rFonts w:ascii="Arial" w:hAnsi="Arial" w:cs="Arial"/>
+          <w:sz w:val="22"/>
+          <w:szCs w:val="22"/>
+          <w:lang w:val="en-US"/>
+        </w:rPr>
+        <w:t>cylces</w:t>
+      </w:r>
+      <w:proofErr w:type="spellEnd"/>
+      <w:r>
+        <w:rPr>
+          <w:rFonts w:ascii="Arial" w:hAnsi="Arial" w:cs="Arial"/>
+          <w:sz w:val="22"/>
+          <w:szCs w:val="22"/>
+          <w:lang w:val="en-US"/>
+        </w:rPr>
+        <w:t xml:space="preserve"> 11-12 correspond to MIS 78-57 (</w:t>
+      </w:r>
+      <w:proofErr w:type="spellStart"/>
+      <w:r>
+        <w:rPr>
+          <w:rFonts w:ascii="Arial" w:hAnsi="Arial" w:cs="Arial"/>
+          <w:sz w:val="22"/>
+          <w:szCs w:val="22"/>
+          <w:lang w:val="en-US"/>
+        </w:rPr>
+        <w:t>abbott</w:t>
+      </w:r>
+      <w:proofErr w:type="spellEnd"/>
+      <w:r>
+        <w:rPr>
+          <w:rFonts w:ascii="Arial" w:hAnsi="Arial" w:cs="Arial"/>
+          <w:sz w:val="22"/>
+          <w:szCs w:val="22"/>
+          <w:lang w:val="en-US"/>
+        </w:rPr>
+        <w:t xml:space="preserve"> 2005)</w:t>
       </w:r>
     </w:p>
     <w:p>
@@ -1661,6 +2289,7 @@
           <w:lang w:val="en-US"/>
         </w:rPr>
       </w:pPr>
+      <w:proofErr w:type="spellStart"/>
       <w:r>
         <w:rPr>
           <w:rFonts w:ascii="Arial" w:hAnsi="Arial" w:cs="Arial"/>
@@ -1670,7 +2299,43 @@
           <w:szCs w:val="22"/>
           <w:lang w:val="en-US"/>
         </w:rPr>
-        <w:t>Steginoporella magnifica processing</w:t>
+        <w:t>Steginoporella</w:t>
+      </w:r>
+      <w:proofErr w:type="spellEnd"/>
+      <w:r>
+        <w:rPr>
+          <w:rFonts w:ascii="Arial" w:hAnsi="Arial" w:cs="Arial"/>
+          <w:i/>
+          <w:iCs/>
+          <w:sz w:val="22"/>
+          <w:szCs w:val="22"/>
+          <w:lang w:val="en-US"/>
+        </w:rPr>
+        <w:t xml:space="preserve"> </w:t>
+      </w:r>
+      <w:proofErr w:type="spellStart"/>
+      <w:r>
+        <w:rPr>
+          <w:rFonts w:ascii="Arial" w:hAnsi="Arial" w:cs="Arial"/>
+          <w:i/>
+          <w:iCs/>
+          <w:sz w:val="22"/>
+          <w:szCs w:val="22"/>
+          <w:lang w:val="en-US"/>
+        </w:rPr>
+        <w:t>magnifica</w:t>
+      </w:r>
+      <w:proofErr w:type="spellEnd"/>
+      <w:r>
+        <w:rPr>
+          <w:rFonts w:ascii="Arial" w:hAnsi="Arial" w:cs="Arial"/>
+          <w:i/>
+          <w:iCs/>
+          <w:sz w:val="22"/>
+          <w:szCs w:val="22"/>
+          <w:lang w:val="en-US"/>
+        </w:rPr>
+        <w:t xml:space="preserve"> processing</w:t>
       </w:r>
     </w:p>
     <w:p>
@@ -1716,6 +2381,7 @@
           <w:lang w:val="en-US"/>
         </w:rPr>
       </w:pPr>
+      <w:proofErr w:type="spellStart"/>
       <w:r>
         <w:rPr>
           <w:rFonts w:ascii="Arial" w:hAnsi="Arial" w:cs="Arial"/>
@@ -1725,7 +2391,19 @@
           <w:shd w:val="clear" w:color="auto" w:fill="FFFFFF"/>
           <w:lang w:val="en-US"/>
         </w:rPr>
-        <w:t>Liow et al. 2016</w:t>
+        <w:t>Liow</w:t>
+      </w:r>
+      <w:proofErr w:type="spellEnd"/>
+      <w:r>
+        <w:rPr>
+          <w:rFonts w:ascii="Arial" w:hAnsi="Arial" w:cs="Arial"/>
+          <w:color w:val="000000" w:themeColor="text1"/>
+          <w:sz w:val="22"/>
+          <w:szCs w:val="22"/>
+          <w:shd w:val="clear" w:color="auto" w:fill="FFFFFF"/>
+          <w:lang w:val="en-US"/>
+        </w:rPr>
+        <w:t xml:space="preserve"> et al. 2016</w:t>
       </w:r>
     </w:p>
     <w:p>
@@ -1795,7 +2473,87 @@
           <w:szCs w:val="22"/>
           <w:lang w:val="en-US"/>
         </w:rPr>
-        <w:t>Specimens were given a specimenID and imageID. The specimenID is a number, whose range corresponds with a geologic site, and description of the facet of encrustation (CC = concave, CV = convex). The imageID is a number in sequential order always starting from 1, followed by the AV, magnification, and backscatter. The final code may look like: ###_CC/CV_1/n_15v_x30_BSE.</w:t>
+        <w:t xml:space="preserve">Specimens were given a </w:t>
+      </w:r>
+      <w:proofErr w:type="spellStart"/>
+      <w:r>
+        <w:rPr>
+          <w:rFonts w:ascii="Arial" w:hAnsi="Arial" w:cs="Arial"/>
+          <w:sz w:val="22"/>
+          <w:szCs w:val="22"/>
+          <w:lang w:val="en-US"/>
+        </w:rPr>
+        <w:t>specimenID</w:t>
+      </w:r>
+      <w:proofErr w:type="spellEnd"/>
+      <w:r>
+        <w:rPr>
+          <w:rFonts w:ascii="Arial" w:hAnsi="Arial" w:cs="Arial"/>
+          <w:sz w:val="22"/>
+          <w:szCs w:val="22"/>
+          <w:lang w:val="en-US"/>
+        </w:rPr>
+        <w:t xml:space="preserve"> and </w:t>
+      </w:r>
+      <w:proofErr w:type="spellStart"/>
+      <w:r>
+        <w:rPr>
+          <w:rFonts w:ascii="Arial" w:hAnsi="Arial" w:cs="Arial"/>
+          <w:sz w:val="22"/>
+          <w:szCs w:val="22"/>
+          <w:lang w:val="en-US"/>
+        </w:rPr>
+        <w:t>imageID</w:t>
+      </w:r>
+      <w:proofErr w:type="spellEnd"/>
+      <w:r>
+        <w:rPr>
+          <w:rFonts w:ascii="Arial" w:hAnsi="Arial" w:cs="Arial"/>
+          <w:sz w:val="22"/>
+          <w:szCs w:val="22"/>
+          <w:lang w:val="en-US"/>
+        </w:rPr>
+        <w:t xml:space="preserve">. The </w:t>
+      </w:r>
+      <w:proofErr w:type="spellStart"/>
+      <w:r>
+        <w:rPr>
+          <w:rFonts w:ascii="Arial" w:hAnsi="Arial" w:cs="Arial"/>
+          <w:sz w:val="22"/>
+          <w:szCs w:val="22"/>
+          <w:lang w:val="en-US"/>
+        </w:rPr>
+        <w:t>specimenID</w:t>
+      </w:r>
+      <w:proofErr w:type="spellEnd"/>
+      <w:r>
+        <w:rPr>
+          <w:rFonts w:ascii="Arial" w:hAnsi="Arial" w:cs="Arial"/>
+          <w:sz w:val="22"/>
+          <w:szCs w:val="22"/>
+          <w:lang w:val="en-US"/>
+        </w:rPr>
+        <w:t xml:space="preserve"> is a number, whose range corresponds with a geologic site, and description of the facet of encrustation (CC = concave, CV = convex). The </w:t>
+      </w:r>
+      <w:proofErr w:type="spellStart"/>
+      <w:r>
+        <w:rPr>
+          <w:rFonts w:ascii="Arial" w:hAnsi="Arial" w:cs="Arial"/>
+          <w:sz w:val="22"/>
+          <w:szCs w:val="22"/>
+          <w:lang w:val="en-US"/>
+        </w:rPr>
+        <w:t>imageID</w:t>
+      </w:r>
+      <w:proofErr w:type="spellEnd"/>
+      <w:r>
+        <w:rPr>
+          <w:rFonts w:ascii="Arial" w:hAnsi="Arial" w:cs="Arial"/>
+          <w:sz w:val="22"/>
+          <w:szCs w:val="22"/>
+          <w:lang w:val="en-US"/>
+        </w:rPr>
+        <w:t xml:space="preserve"> is a number in sequential order always starting from 1, followed by the AV, magnification, and backscatter. The final code may look like: ###_CC/CV_1/n_15v_x30_BSE.</w:t>
       </w:r>
     </w:p>
     <w:p>
@@ -1820,7 +2578,27 @@
           <w:szCs w:val="22"/>
           <w:lang w:val="en-US"/>
         </w:rPr>
-        <w:t xml:space="preserve">The images are saved as .tif files. </w:t>
+        <w:t>The images are saved as .</w:t>
+      </w:r>
+      <w:proofErr w:type="spellStart"/>
+      <w:r>
+        <w:rPr>
+          <w:rFonts w:ascii="Arial" w:hAnsi="Arial" w:cs="Arial"/>
+          <w:sz w:val="22"/>
+          <w:szCs w:val="22"/>
+          <w:lang w:val="en-US"/>
+        </w:rPr>
+        <w:t>tif</w:t>
+      </w:r>
+      <w:proofErr w:type="spellEnd"/>
+      <w:r>
+        <w:rPr>
+          <w:rFonts w:ascii="Arial" w:hAnsi="Arial" w:cs="Arial"/>
+          <w:sz w:val="22"/>
+          <w:szCs w:val="22"/>
+          <w:lang w:val="en-US"/>
+        </w:rPr>
+        <w:t xml:space="preserve"> files. </w:t>
       </w:r>
       <w:r>
         <w:rPr>
@@ -1881,7 +2659,27 @@
           <w:szCs w:val="22"/>
           <w:lang w:val="en-US"/>
         </w:rPr>
-        <w:t>The .tif files were turned into .jpg files for later processing.</w:t>
+        <w:t>The .</w:t>
+      </w:r>
+      <w:proofErr w:type="spellStart"/>
+      <w:r>
+        <w:rPr>
+          <w:rFonts w:ascii="Arial" w:hAnsi="Arial" w:cs="Arial"/>
+          <w:sz w:val="22"/>
+          <w:szCs w:val="22"/>
+          <w:lang w:val="en-US"/>
+        </w:rPr>
+        <w:t>tif</w:t>
+      </w:r>
+      <w:proofErr w:type="spellEnd"/>
+      <w:r>
+        <w:rPr>
+          <w:rFonts w:ascii="Arial" w:hAnsi="Arial" w:cs="Arial"/>
+          <w:sz w:val="22"/>
+          <w:szCs w:val="22"/>
+          <w:lang w:val="en-US"/>
+        </w:rPr>
+        <w:t xml:space="preserve"> files were turned into .jpg files for later processing.</w:t>
       </w:r>
     </w:p>
     <w:p>
@@ -1982,16 +2780,56 @@
           <w:szCs w:val="22"/>
           <w:lang w:val="en-US"/>
         </w:rPr>
-        <w:t xml:space="preserve">within the Voje lab </w:t>
-      </w:r>
-      <w:r>
-        <w:rPr>
-          <w:rFonts w:ascii="Arial" w:hAnsi="Arial" w:cs="Arial"/>
-          <w:sz w:val="22"/>
-          <w:szCs w:val="22"/>
-          <w:lang w:val="en-US"/>
-        </w:rPr>
-        <w:t xml:space="preserve">(Porto &amp; Voje 2020; </w:t>
+        <w:t xml:space="preserve">within the </w:t>
+      </w:r>
+      <w:proofErr w:type="spellStart"/>
+      <w:r>
+        <w:rPr>
+          <w:rFonts w:ascii="Arial" w:hAnsi="Arial" w:cs="Arial"/>
+          <w:sz w:val="22"/>
+          <w:szCs w:val="22"/>
+          <w:lang w:val="en-US"/>
+        </w:rPr>
+        <w:t>Voje</w:t>
+      </w:r>
+      <w:proofErr w:type="spellEnd"/>
+      <w:r>
+        <w:rPr>
+          <w:rFonts w:ascii="Arial" w:hAnsi="Arial" w:cs="Arial"/>
+          <w:sz w:val="22"/>
+          <w:szCs w:val="22"/>
+          <w:lang w:val="en-US"/>
+        </w:rPr>
+        <w:t xml:space="preserve"> lab </w:t>
+      </w:r>
+      <w:r>
+        <w:rPr>
+          <w:rFonts w:ascii="Arial" w:hAnsi="Arial" w:cs="Arial"/>
+          <w:sz w:val="22"/>
+          <w:szCs w:val="22"/>
+          <w:lang w:val="en-US"/>
+        </w:rPr>
+        <w:t xml:space="preserve">(Porto &amp; </w:t>
+      </w:r>
+      <w:proofErr w:type="spellStart"/>
+      <w:r>
+        <w:rPr>
+          <w:rFonts w:ascii="Arial" w:hAnsi="Arial" w:cs="Arial"/>
+          <w:sz w:val="22"/>
+          <w:szCs w:val="22"/>
+          <w:lang w:val="en-US"/>
+        </w:rPr>
+        <w:t>Voje</w:t>
+      </w:r>
+      <w:proofErr w:type="spellEnd"/>
+      <w:r>
+        <w:rPr>
+          <w:rFonts w:ascii="Arial" w:hAnsi="Arial" w:cs="Arial"/>
+          <w:sz w:val="22"/>
+          <w:szCs w:val="22"/>
+          <w:lang w:val="en-US"/>
+        </w:rPr>
+        <w:t xml:space="preserve"> 2020; </w:t>
       </w:r>
       <w:r>
         <w:rPr>
@@ -2009,7 +2847,27 @@
           <w:szCs w:val="22"/>
           <w:lang w:val="en-US"/>
         </w:rPr>
-        <w:t xml:space="preserve"> to create “Steginator” (</w:t>
+        <w:t xml:space="preserve"> to create “</w:t>
+      </w:r>
+      <w:proofErr w:type="spellStart"/>
+      <w:r>
+        <w:rPr>
+          <w:rFonts w:ascii="Arial" w:hAnsi="Arial" w:cs="Arial"/>
+          <w:sz w:val="22"/>
+          <w:szCs w:val="22"/>
+          <w:lang w:val="en-US"/>
+        </w:rPr>
+        <w:t>Steginator</w:t>
+      </w:r>
+      <w:proofErr w:type="spellEnd"/>
+      <w:r>
+        <w:rPr>
+          <w:rFonts w:ascii="Arial" w:hAnsi="Arial" w:cs="Arial"/>
+          <w:sz w:val="22"/>
+          <w:szCs w:val="22"/>
+          <w:lang w:val="en-US"/>
+        </w:rPr>
+        <w:t>” (</w:t>
       </w:r>
       <w:hyperlink r:id="rId7" w:history="1">
         <w:r>
@@ -2076,8 +2934,29 @@
           <w:szCs w:val="22"/>
           <w:lang w:val="en-US"/>
         </w:rPr>
-        <w:t xml:space="preserve">This pipeline connects the identification of zooids (deepBryo) of </w:t>
-      </w:r>
+        <w:t>This pipeline connects the identification of zooids (</w:t>
+      </w:r>
+      <w:proofErr w:type="spellStart"/>
+      <w:r>
+        <w:rPr>
+          <w:rFonts w:ascii="Arial" w:hAnsi="Arial" w:cs="Arial"/>
+          <w:sz w:val="22"/>
+          <w:szCs w:val="22"/>
+          <w:lang w:val="en-US"/>
+        </w:rPr>
+        <w:t>deepBryo</w:t>
+      </w:r>
+      <w:proofErr w:type="spellEnd"/>
+      <w:r>
+        <w:rPr>
+          <w:rFonts w:ascii="Arial" w:hAnsi="Arial" w:cs="Arial"/>
+          <w:sz w:val="22"/>
+          <w:szCs w:val="22"/>
+          <w:lang w:val="en-US"/>
+        </w:rPr>
+        <w:t xml:space="preserve">) of </w:t>
+      </w:r>
+      <w:proofErr w:type="spellStart"/>
       <w:r>
         <w:rPr>
           <w:rFonts w:ascii="Arial" w:hAnsi="Arial" w:cs="Arial"/>
@@ -2087,8 +2966,33 @@
           <w:szCs w:val="22"/>
           <w:lang w:val="en-US"/>
         </w:rPr>
-        <w:t>Steginoporella magnifica</w:t>
-      </w:r>
+        <w:t>Steginoporella</w:t>
+      </w:r>
+      <w:proofErr w:type="spellEnd"/>
+      <w:r>
+        <w:rPr>
+          <w:rFonts w:ascii="Arial" w:hAnsi="Arial" w:cs="Arial"/>
+          <w:i/>
+          <w:iCs/>
+          <w:sz w:val="22"/>
+          <w:szCs w:val="22"/>
+          <w:lang w:val="en-US"/>
+        </w:rPr>
+        <w:t xml:space="preserve"> </w:t>
+      </w:r>
+      <w:proofErr w:type="spellStart"/>
+      <w:r>
+        <w:rPr>
+          <w:rFonts w:ascii="Arial" w:hAnsi="Arial" w:cs="Arial"/>
+          <w:i/>
+          <w:iCs/>
+          <w:sz w:val="22"/>
+          <w:szCs w:val="22"/>
+          <w:lang w:val="en-US"/>
+        </w:rPr>
+        <w:t>magnifica</w:t>
+      </w:r>
+      <w:proofErr w:type="spellEnd"/>
       <w:r>
         <w:rPr>
           <w:rFonts w:ascii="Arial" w:hAnsi="Arial" w:cs="Arial"/>
@@ -2159,6 +3063,7 @@
         </w:rPr>
         <w:t xml:space="preserve">of </w:t>
       </w:r>
+      <w:proofErr w:type="spellStart"/>
       <w:r>
         <w:rPr>
           <w:rFonts w:ascii="Arial" w:hAnsi="Arial" w:cs="Arial"/>
@@ -2168,39 +3073,10 @@
           <w:szCs w:val="22"/>
           <w:lang w:val="en-US"/>
         </w:rPr>
-        <w:t>Steginoporella magnifica</w:t>
-      </w:r>
-      <w:r>
-        <w:rPr>
-          <w:rFonts w:ascii="Arial" w:hAnsi="Arial" w:cs="Arial"/>
-          <w:sz w:val="22"/>
-          <w:szCs w:val="22"/>
-          <w:lang w:val="en-US"/>
-        </w:rPr>
-        <w:t xml:space="preserve"> (see </w:t>
-      </w:r>
-      <w:r>
-        <w:rPr>
-          <w:rFonts w:ascii="Arial" w:hAnsi="Arial" w:cs="Arial"/>
-          <w:sz w:val="22"/>
-          <w:szCs w:val="22"/>
-          <w:lang w:val="en-US"/>
-        </w:rPr>
-        <w:t>above</w:t>
-      </w:r>
-      <w:r>
-        <w:rPr>
-          <w:rFonts w:ascii="Arial" w:hAnsi="Arial" w:cs="Arial"/>
-          <w:sz w:val="22"/>
-          <w:szCs w:val="22"/>
-          <w:lang w:val="en-US"/>
-        </w:rPr>
-        <w:t>) based on predetermined filtering (see below).</w:t>
-      </w:r>
-    </w:p>
-    <w:p>
-      <w:pPr>
-        <w:spacing w:after="120"/>
+        <w:t>Steginoporella</w:t>
+      </w:r>
+      <w:proofErr w:type="spellEnd"/>
+      <w:r>
         <w:rPr>
           <w:rFonts w:ascii="Arial" w:hAnsi="Arial" w:cs="Arial"/>
           <w:i/>
@@ -2209,7 +3085,9 @@
           <w:szCs w:val="22"/>
           <w:lang w:val="en-US"/>
         </w:rPr>
-      </w:pPr>
+        <w:t xml:space="preserve"> </w:t>
+      </w:r>
+      <w:proofErr w:type="spellStart"/>
       <w:r>
         <w:rPr>
           <w:rFonts w:ascii="Arial" w:hAnsi="Arial" w:cs="Arial"/>
@@ -2219,6 +3097,58 @@
           <w:szCs w:val="22"/>
           <w:lang w:val="en-US"/>
         </w:rPr>
+        <w:t>magnifica</w:t>
+      </w:r>
+      <w:proofErr w:type="spellEnd"/>
+      <w:r>
+        <w:rPr>
+          <w:rFonts w:ascii="Arial" w:hAnsi="Arial" w:cs="Arial"/>
+          <w:sz w:val="22"/>
+          <w:szCs w:val="22"/>
+          <w:lang w:val="en-US"/>
+        </w:rPr>
+        <w:t xml:space="preserve"> (see </w:t>
+      </w:r>
+      <w:r>
+        <w:rPr>
+          <w:rFonts w:ascii="Arial" w:hAnsi="Arial" w:cs="Arial"/>
+          <w:sz w:val="22"/>
+          <w:szCs w:val="22"/>
+          <w:lang w:val="en-US"/>
+        </w:rPr>
+        <w:t>above</w:t>
+      </w:r>
+      <w:r>
+        <w:rPr>
+          <w:rFonts w:ascii="Arial" w:hAnsi="Arial" w:cs="Arial"/>
+          <w:sz w:val="22"/>
+          <w:szCs w:val="22"/>
+          <w:lang w:val="en-US"/>
+        </w:rPr>
+        <w:t>) based on predetermined filtering (see below).</w:t>
+      </w:r>
+    </w:p>
+    <w:p>
+      <w:pPr>
+        <w:spacing w:after="120"/>
+        <w:rPr>
+          <w:rFonts w:ascii="Arial" w:hAnsi="Arial" w:cs="Arial"/>
+          <w:i/>
+          <w:iCs/>
+          <w:sz w:val="22"/>
+          <w:szCs w:val="22"/>
+          <w:lang w:val="en-US"/>
+        </w:rPr>
+      </w:pPr>
+      <w:r>
+        <w:rPr>
+          <w:rFonts w:ascii="Arial" w:hAnsi="Arial" w:cs="Arial"/>
+          <w:i/>
+          <w:iCs/>
+          <w:sz w:val="22"/>
+          <w:szCs w:val="22"/>
+          <w:lang w:val="en-US"/>
+        </w:rPr>
         <w:t>Image selection</w:t>
       </w:r>
     </w:p>
@@ -2246,14 +3176,25 @@
         </w:rPr>
         <w:t xml:space="preserve">Images were filtered to include only those taken at 30 </w:t>
       </w:r>
-      <w:r>
-        <w:rPr>
-          <w:rFonts w:ascii="Arial" w:hAnsi="Arial" w:cs="Arial"/>
-          <w:sz w:val="22"/>
-          <w:szCs w:val="22"/>
-          <w:lang w:val="en-US"/>
-        </w:rPr>
-        <w:t>magnification.</w:t>
+      <w:proofErr w:type="gramStart"/>
+      <w:r>
+        <w:rPr>
+          <w:rFonts w:ascii="Arial" w:hAnsi="Arial" w:cs="Arial"/>
+          <w:sz w:val="22"/>
+          <w:szCs w:val="22"/>
+          <w:lang w:val="en-US"/>
+        </w:rPr>
+        <w:t>magnification</w:t>
+      </w:r>
+      <w:proofErr w:type="gramEnd"/>
+      <w:r>
+        <w:rPr>
+          <w:rFonts w:ascii="Arial" w:hAnsi="Arial" w:cs="Arial"/>
+          <w:sz w:val="22"/>
+          <w:szCs w:val="22"/>
+          <w:lang w:val="en-US"/>
+        </w:rPr>
+        <w:t>.</w:t>
       </w:r>
     </w:p>
     <w:p>
@@ -2280,6 +3221,7 @@
         </w:rPr>
         <w:t xml:space="preserve">Images of only </w:t>
       </w:r>
+      <w:proofErr w:type="spellStart"/>
       <w:r>
         <w:rPr>
           <w:rFonts w:ascii="Arial" w:hAnsi="Arial" w:cs="Arial"/>
@@ -2289,8 +3231,33 @@
           <w:szCs w:val="22"/>
           <w:lang w:val="en-US"/>
         </w:rPr>
-        <w:t>Steginoporella magnifica</w:t>
-      </w:r>
+        <w:t>Steginoporella</w:t>
+      </w:r>
+      <w:proofErr w:type="spellEnd"/>
+      <w:r>
+        <w:rPr>
+          <w:rFonts w:ascii="Arial" w:hAnsi="Arial" w:cs="Arial"/>
+          <w:i/>
+          <w:iCs/>
+          <w:sz w:val="22"/>
+          <w:szCs w:val="22"/>
+          <w:lang w:val="en-US"/>
+        </w:rPr>
+        <w:t xml:space="preserve"> </w:t>
+      </w:r>
+      <w:proofErr w:type="spellStart"/>
+      <w:r>
+        <w:rPr>
+          <w:rFonts w:ascii="Arial" w:hAnsi="Arial" w:cs="Arial"/>
+          <w:i/>
+          <w:iCs/>
+          <w:sz w:val="22"/>
+          <w:szCs w:val="22"/>
+          <w:lang w:val="en-US"/>
+        </w:rPr>
+        <w:t>magnifica</w:t>
+      </w:r>
+      <w:proofErr w:type="spellEnd"/>
       <w:r>
         <w:rPr>
           <w:rFonts w:ascii="Arial" w:hAnsi="Arial" w:cs="Arial"/>
@@ -2464,7 +3431,27 @@
           <w:lang w:val="en-US"/>
         </w:rPr>
         <w:lastRenderedPageBreak/>
-        <w:t>Created separate GitHub repository, magnifica (</w:t>
+        <w:t xml:space="preserve">Created separate GitHub repository, </w:t>
+      </w:r>
+      <w:proofErr w:type="spellStart"/>
+      <w:r>
+        <w:rPr>
+          <w:rFonts w:ascii="Arial" w:hAnsi="Arial" w:cs="Arial"/>
+          <w:sz w:val="22"/>
+          <w:szCs w:val="22"/>
+          <w:lang w:val="en-US"/>
+        </w:rPr>
+        <w:t>magnifica</w:t>
+      </w:r>
+      <w:proofErr w:type="spellEnd"/>
+      <w:r>
+        <w:rPr>
+          <w:rFonts w:ascii="Arial" w:hAnsi="Arial" w:cs="Arial"/>
+          <w:sz w:val="22"/>
+          <w:szCs w:val="22"/>
+          <w:lang w:val="en-US"/>
+        </w:rPr>
+        <w:t xml:space="preserve"> (</w:t>
       </w:r>
       <w:hyperlink r:id="rId9" w:history="1">
         <w:r>
@@ -2577,7 +3564,47 @@
           <w:szCs w:val="22"/>
           <w:lang w:val="en-US"/>
         </w:rPr>
-        <w:t>Use outputMetadata.R to combine output.csv from ML processing (Steingator-magnifica) with metadata file (“</w:t>
+        <w:t xml:space="preserve">Use </w:t>
+      </w:r>
+      <w:proofErr w:type="spellStart"/>
+      <w:r>
+        <w:rPr>
+          <w:rFonts w:ascii="Arial" w:hAnsi="Arial" w:cs="Arial"/>
+          <w:sz w:val="22"/>
+          <w:szCs w:val="22"/>
+          <w:lang w:val="en-US"/>
+        </w:rPr>
+        <w:t>outputMetadata.R</w:t>
+      </w:r>
+      <w:proofErr w:type="spellEnd"/>
+      <w:r>
+        <w:rPr>
+          <w:rFonts w:ascii="Arial" w:hAnsi="Arial" w:cs="Arial"/>
+          <w:sz w:val="22"/>
+          <w:szCs w:val="22"/>
+          <w:lang w:val="en-US"/>
+        </w:rPr>
+        <w:t xml:space="preserve"> to combine output.csv from ML processing (</w:t>
+      </w:r>
+      <w:proofErr w:type="spellStart"/>
+      <w:r>
+        <w:rPr>
+          <w:rFonts w:ascii="Arial" w:hAnsi="Arial" w:cs="Arial"/>
+          <w:sz w:val="22"/>
+          <w:szCs w:val="22"/>
+          <w:lang w:val="en-US"/>
+        </w:rPr>
+        <w:t>Steingator-magnifica</w:t>
+      </w:r>
+      <w:proofErr w:type="spellEnd"/>
+      <w:r>
+        <w:rPr>
+          <w:rFonts w:ascii="Arial" w:hAnsi="Arial" w:cs="Arial"/>
+          <w:sz w:val="22"/>
+          <w:szCs w:val="22"/>
+          <w:lang w:val="en-US"/>
+        </w:rPr>
+        <w:t>) with metadata file (“</w:t>
       </w:r>
       <w:r>
         <w:rPr>
@@ -2663,7 +3690,27 @@
           <w:szCs w:val="22"/>
           <w:lang w:val="en-US"/>
         </w:rPr>
-        <w:t>Use exploratoryAnalysis.R read in “</w:t>
+        <w:t xml:space="preserve">Use </w:t>
+      </w:r>
+      <w:proofErr w:type="spellStart"/>
+      <w:r>
+        <w:rPr>
+          <w:rFonts w:ascii="Arial" w:hAnsi="Arial" w:cs="Arial"/>
+          <w:sz w:val="22"/>
+          <w:szCs w:val="22"/>
+          <w:lang w:val="en-US"/>
+        </w:rPr>
+        <w:t>exploratoryAnalysis.R</w:t>
+      </w:r>
+      <w:proofErr w:type="spellEnd"/>
+      <w:r>
+        <w:rPr>
+          <w:rFonts w:ascii="Arial" w:hAnsi="Arial" w:cs="Arial"/>
+          <w:sz w:val="22"/>
+          <w:szCs w:val="22"/>
+          <w:lang w:val="en-US"/>
+        </w:rPr>
+        <w:t xml:space="preserve"> read in “</w:t>
       </w:r>
       <w:r>
         <w:rPr>
@@ -2774,7 +3821,27 @@
           <w:szCs w:val="22"/>
           <w:lang w:val="en-US"/>
         </w:rPr>
-        <w:t>Zooid height (zh) from 4 to 12</w:t>
+        <w:t>Zooid height (</w:t>
+      </w:r>
+      <w:proofErr w:type="spellStart"/>
+      <w:r>
+        <w:rPr>
+          <w:rFonts w:ascii="Arial" w:hAnsi="Arial" w:cs="Arial"/>
+          <w:sz w:val="22"/>
+          <w:szCs w:val="22"/>
+          <w:lang w:val="en-US"/>
+        </w:rPr>
+        <w:t>zh</w:t>
+      </w:r>
+      <w:proofErr w:type="spellEnd"/>
+      <w:r>
+        <w:rPr>
+          <w:rFonts w:ascii="Arial" w:hAnsi="Arial" w:cs="Arial"/>
+          <w:sz w:val="22"/>
+          <w:szCs w:val="22"/>
+          <w:lang w:val="en-US"/>
+        </w:rPr>
+        <w:t>) from 4 to 12</w:t>
       </w:r>
     </w:p>
     <w:p>
@@ -2801,14 +3868,25 @@
         </w:rPr>
         <w:t xml:space="preserve">Similar to LZ in </w:t>
       </w:r>
-      <w:r>
-        <w:rPr>
-          <w:rFonts w:ascii="Arial" w:hAnsi="Arial" w:cs="Arial"/>
-          <w:sz w:val="22"/>
-          <w:szCs w:val="22"/>
-          <w:lang w:val="en-US"/>
-        </w:rPr>
-        <w:t>Voje et al. 20</w:t>
+      <w:proofErr w:type="spellStart"/>
+      <w:r>
+        <w:rPr>
+          <w:rFonts w:ascii="Arial" w:hAnsi="Arial" w:cs="Arial"/>
+          <w:sz w:val="22"/>
+          <w:szCs w:val="22"/>
+          <w:lang w:val="en-US"/>
+        </w:rPr>
+        <w:t>Voje</w:t>
+      </w:r>
+      <w:proofErr w:type="spellEnd"/>
+      <w:r>
+        <w:rPr>
+          <w:rFonts w:ascii="Arial" w:hAnsi="Arial" w:cs="Arial"/>
+          <w:sz w:val="22"/>
+          <w:szCs w:val="22"/>
+          <w:lang w:val="en-US"/>
+        </w:rPr>
+        <w:t xml:space="preserve"> et al. 20</w:t>
       </w:r>
       <w:r>
         <w:rPr>
@@ -2842,7 +3920,29 @@
           <w:szCs w:val="22"/>
           <w:lang w:val="en-US"/>
         </w:rPr>
-        <w:t>Median process width at the base (mpw.b) from 5 to 6</w:t>
+        <w:t>Median process width at the base (</w:t>
+      </w:r>
+      <w:proofErr w:type="spellStart"/>
+      <w:proofErr w:type="gramStart"/>
+      <w:r>
+        <w:rPr>
+          <w:rFonts w:ascii="Arial" w:hAnsi="Arial" w:cs="Arial"/>
+          <w:sz w:val="22"/>
+          <w:szCs w:val="22"/>
+          <w:lang w:val="en-US"/>
+        </w:rPr>
+        <w:t>mpw.b</w:t>
+      </w:r>
+      <w:proofErr w:type="spellEnd"/>
+      <w:proofErr w:type="gramEnd"/>
+      <w:r>
+        <w:rPr>
+          <w:rFonts w:ascii="Arial" w:hAnsi="Arial" w:cs="Arial"/>
+          <w:sz w:val="22"/>
+          <w:szCs w:val="22"/>
+          <w:lang w:val="en-US"/>
+        </w:rPr>
+        <w:t>) from 5 to 6</w:t>
       </w:r>
     </w:p>
     <w:p>
@@ -2860,14 +3960,45 @@
           <w:lang w:val="en-US"/>
         </w:rPr>
       </w:pPr>
-      <w:r>
-        <w:rPr>
-          <w:rFonts w:ascii="Arial" w:hAnsi="Arial" w:cs="Arial"/>
-          <w:sz w:val="22"/>
-          <w:szCs w:val="22"/>
-          <w:lang w:val="en-US"/>
-        </w:rPr>
-        <w:t>Cryptocyst width at midline (cw.m) from 10 to 11</w:t>
+      <w:proofErr w:type="spellStart"/>
+      <w:r>
+        <w:rPr>
+          <w:rFonts w:ascii="Arial" w:hAnsi="Arial" w:cs="Arial"/>
+          <w:sz w:val="22"/>
+          <w:szCs w:val="22"/>
+          <w:lang w:val="en-US"/>
+        </w:rPr>
+        <w:t>Cryptocyst</w:t>
+      </w:r>
+      <w:proofErr w:type="spellEnd"/>
+      <w:r>
+        <w:rPr>
+          <w:rFonts w:ascii="Arial" w:hAnsi="Arial" w:cs="Arial"/>
+          <w:sz w:val="22"/>
+          <w:szCs w:val="22"/>
+          <w:lang w:val="en-US"/>
+        </w:rPr>
+        <w:t xml:space="preserve"> width at midline (</w:t>
+      </w:r>
+      <w:proofErr w:type="spellStart"/>
+      <w:r>
+        <w:rPr>
+          <w:rFonts w:ascii="Arial" w:hAnsi="Arial" w:cs="Arial"/>
+          <w:sz w:val="22"/>
+          <w:szCs w:val="22"/>
+          <w:lang w:val="en-US"/>
+        </w:rPr>
+        <w:t>cw.m</w:t>
+      </w:r>
+      <w:proofErr w:type="spellEnd"/>
+      <w:r>
+        <w:rPr>
+          <w:rFonts w:ascii="Arial" w:hAnsi="Arial" w:cs="Arial"/>
+          <w:sz w:val="22"/>
+          <w:szCs w:val="22"/>
+          <w:lang w:val="en-US"/>
+        </w:rPr>
+        <w:t>) from 10 to 11</w:t>
       </w:r>
     </w:p>
     <w:p>
@@ -2885,14 +4016,47 @@
           <w:lang w:val="en-US"/>
         </w:rPr>
       </w:pPr>
-      <w:r>
-        <w:rPr>
-          <w:rFonts w:ascii="Arial" w:hAnsi="Arial" w:cs="Arial"/>
-          <w:sz w:val="22"/>
-          <w:szCs w:val="22"/>
-          <w:lang w:val="en-US"/>
-        </w:rPr>
-        <w:t>Cryptocyst width at distal end (cw.d) from 8 to 7</w:t>
+      <w:proofErr w:type="spellStart"/>
+      <w:r>
+        <w:rPr>
+          <w:rFonts w:ascii="Arial" w:hAnsi="Arial" w:cs="Arial"/>
+          <w:sz w:val="22"/>
+          <w:szCs w:val="22"/>
+          <w:lang w:val="en-US"/>
+        </w:rPr>
+        <w:t>Cryptocyst</w:t>
+      </w:r>
+      <w:proofErr w:type="spellEnd"/>
+      <w:r>
+        <w:rPr>
+          <w:rFonts w:ascii="Arial" w:hAnsi="Arial" w:cs="Arial"/>
+          <w:sz w:val="22"/>
+          <w:szCs w:val="22"/>
+          <w:lang w:val="en-US"/>
+        </w:rPr>
+        <w:t xml:space="preserve"> width at distal end (</w:t>
+      </w:r>
+      <w:proofErr w:type="spellStart"/>
+      <w:proofErr w:type="gramStart"/>
+      <w:r>
+        <w:rPr>
+          <w:rFonts w:ascii="Arial" w:hAnsi="Arial" w:cs="Arial"/>
+          <w:sz w:val="22"/>
+          <w:szCs w:val="22"/>
+          <w:lang w:val="en-US"/>
+        </w:rPr>
+        <w:t>cw.d</w:t>
+      </w:r>
+      <w:proofErr w:type="spellEnd"/>
+      <w:proofErr w:type="gramEnd"/>
+      <w:r>
+        <w:rPr>
+          <w:rFonts w:ascii="Arial" w:hAnsi="Arial" w:cs="Arial"/>
+          <w:sz w:val="22"/>
+          <w:szCs w:val="22"/>
+          <w:lang w:val="en-US"/>
+        </w:rPr>
+        <w:t>) from 8 to 7</w:t>
       </w:r>
     </w:p>
     <w:p>
@@ -2917,7 +4081,27 @@
           <w:szCs w:val="22"/>
           <w:lang w:val="en-US"/>
         </w:rPr>
-        <w:t>Operculum width at midline (ow.m) from 19 to 0</w:t>
+        <w:t>Operculum width at midline (</w:t>
+      </w:r>
+      <w:proofErr w:type="spellStart"/>
+      <w:r>
+        <w:rPr>
+          <w:rFonts w:ascii="Arial" w:hAnsi="Arial" w:cs="Arial"/>
+          <w:sz w:val="22"/>
+          <w:szCs w:val="22"/>
+          <w:lang w:val="en-US"/>
+        </w:rPr>
+        <w:t>ow.m</w:t>
+      </w:r>
+      <w:proofErr w:type="spellEnd"/>
+      <w:r>
+        <w:rPr>
+          <w:rFonts w:ascii="Arial" w:hAnsi="Arial" w:cs="Arial"/>
+          <w:sz w:val="22"/>
+          <w:szCs w:val="22"/>
+          <w:lang w:val="en-US"/>
+        </w:rPr>
+        <w:t>) from 19 to 0</w:t>
       </w:r>
     </w:p>
     <w:p>
@@ -2942,7 +4126,27 @@
           <w:szCs w:val="22"/>
           <w:lang w:val="en-US"/>
         </w:rPr>
-        <w:t>Similar to WO in Voje et al. 20</w:t>
+        <w:t xml:space="preserve">Similar to WO in </w:t>
+      </w:r>
+      <w:proofErr w:type="spellStart"/>
+      <w:r>
+        <w:rPr>
+          <w:rFonts w:ascii="Arial" w:hAnsi="Arial" w:cs="Arial"/>
+          <w:sz w:val="22"/>
+          <w:szCs w:val="22"/>
+          <w:lang w:val="en-US"/>
+        </w:rPr>
+        <w:t>Voje</w:t>
+      </w:r>
+      <w:proofErr w:type="spellEnd"/>
+      <w:r>
+        <w:rPr>
+          <w:rFonts w:ascii="Arial" w:hAnsi="Arial" w:cs="Arial"/>
+          <w:sz w:val="22"/>
+          <w:szCs w:val="22"/>
+          <w:lang w:val="en-US"/>
+        </w:rPr>
+        <w:t xml:space="preserve"> et al. 20</w:t>
       </w:r>
       <w:r>
         <w:rPr>
@@ -3193,14 +4397,27 @@
           <w:lang w:val="en-US"/>
         </w:rPr>
       </w:pPr>
-      <w:r>
-        <w:rPr>
-          <w:rFonts w:ascii="Arial" w:hAnsi="Arial" w:cs="Arial"/>
-          <w:sz w:val="22"/>
-          <w:szCs w:val="22"/>
-          <w:lang w:val="en-US"/>
-        </w:rPr>
-        <w:t>gp.R file reads in “traits.csv”</w:t>
+      <w:proofErr w:type="spellStart"/>
+      <w:proofErr w:type="gramStart"/>
+      <w:r>
+        <w:rPr>
+          <w:rFonts w:ascii="Arial" w:hAnsi="Arial" w:cs="Arial"/>
+          <w:sz w:val="22"/>
+          <w:szCs w:val="22"/>
+          <w:lang w:val="en-US"/>
+        </w:rPr>
+        <w:t>gp.R</w:t>
+      </w:r>
+      <w:proofErr w:type="spellEnd"/>
+      <w:proofErr w:type="gramEnd"/>
+      <w:r>
+        <w:rPr>
+          <w:rFonts w:ascii="Arial" w:hAnsi="Arial" w:cs="Arial"/>
+          <w:sz w:val="22"/>
+          <w:szCs w:val="22"/>
+          <w:lang w:val="en-US"/>
+        </w:rPr>
+        <w:t xml:space="preserve"> file reads in “traits.csv”</w:t>
       </w:r>
     </w:p>
     <w:p>
@@ -3228,6 +4445,7 @@
         </w:rPr>
         <w:t>scale data using discriminant analysis (</w:t>
       </w:r>
+      <w:proofErr w:type="spellStart"/>
       <w:r>
         <w:rPr>
           <w:rFonts w:ascii="Arial" w:hAnsi="Arial" w:cs="Arial"/>
@@ -3237,6 +4455,7 @@
         </w:rPr>
         <w:t>dat_lg_N</w:t>
       </w:r>
+      <w:proofErr w:type="spellEnd"/>
       <w:r>
         <w:rPr>
           <w:rFonts w:ascii="Arial" w:hAnsi="Arial" w:cs="Arial"/>
@@ -3270,7 +4489,27 @@
           <w:szCs w:val="22"/>
           <w:lang w:val="en-US"/>
         </w:rPr>
-        <w:t xml:space="preserve">create P matrix (phen.var) as a covariate matrix </w:t>
+        <w:t>create P matrix (</w:t>
+      </w:r>
+      <w:proofErr w:type="spellStart"/>
+      <w:r>
+        <w:rPr>
+          <w:rFonts w:ascii="Arial" w:hAnsi="Arial" w:cs="Arial"/>
+          <w:sz w:val="22"/>
+          <w:szCs w:val="22"/>
+          <w:lang w:val="en-US"/>
+        </w:rPr>
+        <w:t>phen.var</w:t>
+      </w:r>
+      <w:proofErr w:type="spellEnd"/>
+      <w:r>
+        <w:rPr>
+          <w:rFonts w:ascii="Arial" w:hAnsi="Arial" w:cs="Arial"/>
+          <w:sz w:val="22"/>
+          <w:szCs w:val="22"/>
+          <w:lang w:val="en-US"/>
+        </w:rPr>
+        <w:t xml:space="preserve">) as a covariate matrix </w:t>
       </w:r>
     </w:p>
     <w:p>
@@ -3348,8 +4587,19 @@
           <w:szCs w:val="22"/>
           <w:lang w:val="en-US"/>
         </w:rPr>
-        <w:t>estimate priors for G and estimate G using MCMC glmm</w:t>
-      </w:r>
+        <w:t xml:space="preserve">estimate priors for G and estimate G using MCMC </w:t>
+      </w:r>
+      <w:proofErr w:type="spellStart"/>
+      <w:r>
+        <w:rPr>
+          <w:rFonts w:ascii="Arial" w:hAnsi="Arial" w:cs="Arial"/>
+          <w:sz w:val="22"/>
+          <w:szCs w:val="22"/>
+          <w:lang w:val="en-US"/>
+        </w:rPr>
+        <w:t>glmm</w:t>
+      </w:r>
+      <w:proofErr w:type="spellEnd"/>
     </w:p>
     <w:p>
       <w:pPr>
@@ -3374,7 +4624,27 @@
           <w:szCs w:val="22"/>
           <w:lang w:val="en-US"/>
         </w:rPr>
-        <w:t>used same priors for individual Gs and global G</w:t>
+        <w:t xml:space="preserve">used same priors for individual </w:t>
+      </w:r>
+      <w:proofErr w:type="spellStart"/>
+      <w:r>
+        <w:rPr>
+          <w:rFonts w:ascii="Arial" w:hAnsi="Arial" w:cs="Arial"/>
+          <w:sz w:val="22"/>
+          <w:szCs w:val="22"/>
+          <w:lang w:val="en-US"/>
+        </w:rPr>
+        <w:t>Gs</w:t>
+      </w:r>
+      <w:proofErr w:type="spellEnd"/>
+      <w:r>
+        <w:rPr>
+          <w:rFonts w:ascii="Arial" w:hAnsi="Arial" w:cs="Arial"/>
+          <w:sz w:val="22"/>
+          <w:szCs w:val="22"/>
+          <w:lang w:val="en-US"/>
+        </w:rPr>
+        <w:t xml:space="preserve"> and global G</w:t>
       </w:r>
     </w:p>
     <w:p>
@@ -3400,7 +4670,27 @@
           <w:szCs w:val="22"/>
           <w:lang w:val="en-US"/>
         </w:rPr>
-        <w:t>checked that samping from correct space in distribution</w:t>
+        <w:t xml:space="preserve">checked that </w:t>
+      </w:r>
+      <w:proofErr w:type="spellStart"/>
+      <w:r>
+        <w:rPr>
+          <w:rFonts w:ascii="Arial" w:hAnsi="Arial" w:cs="Arial"/>
+          <w:sz w:val="22"/>
+          <w:szCs w:val="22"/>
+          <w:lang w:val="en-US"/>
+        </w:rPr>
+        <w:t>samping</w:t>
+      </w:r>
+      <w:proofErr w:type="spellEnd"/>
+      <w:r>
+        <w:rPr>
+          <w:rFonts w:ascii="Arial" w:hAnsi="Arial" w:cs="Arial"/>
+          <w:sz w:val="22"/>
+          <w:szCs w:val="22"/>
+          <w:lang w:val="en-US"/>
+        </w:rPr>
+        <w:t xml:space="preserve"> from correct space in distribution</w:t>
       </w:r>
     </w:p>
     <w:p>
@@ -3556,6 +4846,220 @@
     </w:p>
     <w:p>
       <w:pPr>
+        <w:spacing w:after="120"/>
+        <w:rPr>
+          <w:rFonts w:ascii="Arial" w:hAnsi="Arial" w:cs="Arial"/>
+          <w:sz w:val="22"/>
+          <w:szCs w:val="22"/>
+          <w:lang w:val="en-US"/>
+        </w:rPr>
+      </w:pPr>
+      <w:r>
+        <w:rPr>
+          <w:rFonts w:ascii="Arial" w:hAnsi="Arial" w:cs="Arial"/>
+          <w:sz w:val="22"/>
+          <w:szCs w:val="22"/>
+          <w:lang w:val="en-US"/>
+        </w:rPr>
+        <w:t xml:space="preserve">Got d18O and age values from DiMartino &amp; </w:t>
+      </w:r>
+      <w:proofErr w:type="spellStart"/>
+      <w:r>
+        <w:rPr>
+          <w:rFonts w:ascii="Arial" w:hAnsi="Arial" w:cs="Arial"/>
+          <w:sz w:val="22"/>
+          <w:szCs w:val="22"/>
+          <w:lang w:val="en-US"/>
+        </w:rPr>
+        <w:t>Liow</w:t>
+      </w:r>
+      <w:proofErr w:type="spellEnd"/>
+      <w:r>
+        <w:rPr>
+          <w:rFonts w:ascii="Arial" w:hAnsi="Arial" w:cs="Arial"/>
+          <w:sz w:val="22"/>
+          <w:szCs w:val="22"/>
+          <w:lang w:val="en-US"/>
+        </w:rPr>
+        <w:t xml:space="preserve"> 2021 (</w:t>
+      </w:r>
+      <w:hyperlink r:id="rId10" w:history="1">
+        <w:r>
+          <w:rPr>
+            <w:rStyle w:val="Hyperlink"/>
+            <w:rFonts w:ascii="Arial" w:hAnsi="Arial" w:cs="Arial"/>
+            <w:sz w:val="22"/>
+            <w:szCs w:val="22"/>
+            <w:lang w:val="en-US"/>
+          </w:rPr>
+          <w:t>https://royalsocietypublishing.org/doi/full/10.1098/rspb.2020.2047#d1e1096</w:t>
+        </w:r>
+      </w:hyperlink>
+      <w:r>
+        <w:rPr>
+          <w:rFonts w:ascii="Arial" w:hAnsi="Arial" w:cs="Arial"/>
+          <w:sz w:val="22"/>
+          <w:szCs w:val="22"/>
+          <w:lang w:val="en-US"/>
+        </w:rPr>
+        <w:t>) supplementary material (</w:t>
+      </w:r>
+      <w:hyperlink r:id="rId11" w:history="1">
+        <w:r>
+          <w:rPr>
+            <w:rStyle w:val="Hyperlink"/>
+            <w:rFonts w:ascii="Arial" w:hAnsi="Arial" w:cs="Arial"/>
+            <w:sz w:val="22"/>
+            <w:szCs w:val="22"/>
+            <w:lang w:val="en-US"/>
+          </w:rPr>
+          <w:t>https://datadryad.org/stash/dataset/doi:10.5061/dryad.dz08kprw9</w:t>
+        </w:r>
+      </w:hyperlink>
+      <w:r>
+        <w:rPr>
+          <w:rFonts w:ascii="Arial" w:hAnsi="Arial" w:cs="Arial"/>
+          <w:sz w:val="22"/>
+          <w:szCs w:val="22"/>
+          <w:lang w:val="en-US"/>
+        </w:rPr>
+        <w:t>)</w:t>
+      </w:r>
+    </w:p>
+    <w:p>
+      <w:pPr>
+        <w:pStyle w:val="ListParagraph"/>
+        <w:numPr>
+          <w:ilvl w:val="0"/>
+          <w:numId w:val="4"/>
+        </w:numPr>
+        <w:spacing w:after="120"/>
+        <w:rPr>
+          <w:rFonts w:ascii="Arial" w:hAnsi="Arial" w:cs="Arial"/>
+          <w:sz w:val="22"/>
+          <w:szCs w:val="22"/>
+          <w:lang w:val="en-US"/>
+        </w:rPr>
+      </w:pPr>
+      <w:proofErr w:type="spellStart"/>
+      <w:r>
+        <w:rPr>
+          <w:rFonts w:ascii="Arial" w:hAnsi="Arial" w:cs="Arial"/>
+          <w:sz w:val="22"/>
+          <w:szCs w:val="22"/>
+          <w:lang w:val="en-US"/>
+        </w:rPr>
+        <w:t>Dimartino</w:t>
+      </w:r>
+      <w:proofErr w:type="spellEnd"/>
+      <w:r>
+        <w:rPr>
+          <w:rFonts w:ascii="Arial" w:hAnsi="Arial" w:cs="Arial"/>
+          <w:sz w:val="22"/>
+          <w:szCs w:val="22"/>
+          <w:lang w:val="en-US"/>
+        </w:rPr>
+        <w:t xml:space="preserve"> took all values </w:t>
+      </w:r>
+      <w:proofErr w:type="spellStart"/>
+      <w:r>
+        <w:rPr>
+          <w:rFonts w:ascii="Arial" w:hAnsi="Arial" w:cs="Arial"/>
+          <w:sz w:val="22"/>
+          <w:szCs w:val="22"/>
+          <w:lang w:val="en-US"/>
+        </w:rPr>
+        <w:t>inbeween</w:t>
+      </w:r>
+      <w:proofErr w:type="spellEnd"/>
+      <w:r>
+        <w:rPr>
+          <w:rFonts w:ascii="Arial" w:hAnsi="Arial" w:cs="Arial"/>
+          <w:sz w:val="22"/>
+          <w:szCs w:val="22"/>
+          <w:lang w:val="en-US"/>
+        </w:rPr>
+        <w:t xml:space="preserve"> bottom and top of formation and took median of 018 values then </w:t>
+      </w:r>
+      <w:proofErr w:type="spellStart"/>
+      <w:r>
+        <w:rPr>
+          <w:rFonts w:ascii="Arial" w:hAnsi="Arial" w:cs="Arial"/>
+          <w:sz w:val="22"/>
+          <w:szCs w:val="22"/>
+          <w:lang w:val="en-US"/>
+        </w:rPr>
+        <w:t>sd</w:t>
+      </w:r>
+      <w:proofErr w:type="spellEnd"/>
+      <w:r>
+        <w:rPr>
+          <w:rFonts w:ascii="Arial" w:hAnsi="Arial" w:cs="Arial"/>
+          <w:sz w:val="22"/>
+          <w:szCs w:val="22"/>
+          <w:lang w:val="en-US"/>
+        </w:rPr>
+        <w:t xml:space="preserve"> of those values too</w:t>
+      </w:r>
+    </w:p>
+    <w:p>
+      <w:pPr>
+        <w:pStyle w:val="ListParagraph"/>
+        <w:numPr>
+          <w:ilvl w:val="0"/>
+          <w:numId w:val="4"/>
+        </w:numPr>
+        <w:spacing w:after="120"/>
+        <w:rPr>
+          <w:rFonts w:ascii="Arial" w:hAnsi="Arial" w:cs="Arial"/>
+          <w:sz w:val="22"/>
+          <w:szCs w:val="22"/>
+          <w:lang w:val="en-US"/>
+        </w:rPr>
+      </w:pPr>
+      <w:r>
+        <w:rPr>
+          <w:rFonts w:ascii="Arial" w:hAnsi="Arial" w:cs="Arial"/>
+          <w:sz w:val="22"/>
+          <w:szCs w:val="22"/>
+          <w:lang w:val="en-US"/>
+        </w:rPr>
+        <w:t xml:space="preserve">Ranges for NKBS, </w:t>
+      </w:r>
+      <w:proofErr w:type="spellStart"/>
+      <w:r>
+        <w:rPr>
+          <w:rFonts w:ascii="Arial" w:hAnsi="Arial" w:cs="Arial"/>
+          <w:sz w:val="22"/>
+          <w:szCs w:val="22"/>
+          <w:lang w:val="en-US"/>
+        </w:rPr>
+        <w:t>Waipuru</w:t>
+      </w:r>
+      <w:proofErr w:type="spellEnd"/>
+      <w:r>
+        <w:rPr>
+          <w:rFonts w:ascii="Arial" w:hAnsi="Arial" w:cs="Arial"/>
+          <w:sz w:val="22"/>
+          <w:szCs w:val="22"/>
+          <w:lang w:val="en-US"/>
+        </w:rPr>
+        <w:t>, and Upper Kai-Iwi are not that different and if anything warmer...</w:t>
+      </w:r>
+    </w:p>
+    <w:p>
+      <w:pPr>
+        <w:spacing w:after="120"/>
+        <w:rPr>
+          <w:rFonts w:ascii="Arial" w:hAnsi="Arial" w:cs="Arial"/>
+          <w:sz w:val="22"/>
+          <w:szCs w:val="22"/>
+          <w:lang w:val="en-US"/>
+        </w:rPr>
+      </w:pPr>
+    </w:p>
+    <w:p>
+      <w:pPr>
         <w:rPr>
           <w:rFonts w:ascii="Arial" w:hAnsi="Arial" w:cs="Arial"/>
           <w:b/>
@@ -3574,6 +5078,7 @@
           <w:szCs w:val="22"/>
           <w:lang w:val="en-US"/>
         </w:rPr>
+        <w:lastRenderedPageBreak/>
         <w:t>Supplemental</w:t>
       </w:r>
     </w:p>
@@ -3622,7 +5127,7 @@
                     <pic:cNvPicPr/>
                   </pic:nvPicPr>
                   <pic:blipFill>
-                    <a:blip r:embed="rId10">
+                    <a:blip r:embed="rId12">
                       <a:extLst>
                         <a:ext uri="{28A0092B-C50C-407E-A947-70E740481C1C}">
                           <a14:useLocalDpi xmlns:a14="http://schemas.microsoft.com/office/drawing/2010/main" val="0"/>
@@ -3672,7 +5177,7 @@
                     <pic:cNvPicPr/>
                   </pic:nvPicPr>
                   <pic:blipFill>
-                    <a:blip r:embed="rId11">
+                    <a:blip r:embed="rId13">
                       <a:extLst>
                         <a:ext uri="{28A0092B-C50C-407E-A947-70E740481C1C}">
                           <a14:useLocalDpi xmlns:a14="http://schemas.microsoft.com/office/drawing/2010/main" val="0"/>
@@ -4708,7 +6213,7 @@
                     <pic:cNvPicPr/>
                   </pic:nvPicPr>
                   <pic:blipFill>
-                    <a:blip r:embed="rId12">
+                    <a:blip r:embed="rId14">
                       <a:extLst>
                         <a:ext uri="{28A0092B-C50C-407E-A947-70E740481C1C}">
                           <a14:useLocalDpi xmlns:a14="http://schemas.microsoft.com/office/drawing/2010/main" val="0"/>
@@ -4757,19 +6262,53 @@
         </w:rPr>
         <w:t xml:space="preserve"> Picture of a </w:t>
       </w:r>
+      <w:proofErr w:type="spellStart"/>
       <w:r>
         <w:rPr>
           <w:i w:val="0"/>
           <w:iCs w:val="0"/>
           <w:lang w:val="en-US"/>
         </w:rPr>
-        <w:t>Steginoporella magnifica</w:t>
-      </w:r>
-      <w:r>
-        <w:rPr>
-          <w:lang w:val="en-US"/>
-        </w:rPr>
-        <w:t xml:space="preserve"> zooid and landmarks 0-22 used for later extraction of linear measauremens.</w:t>
+        <w:t>Steginoporella</w:t>
+      </w:r>
+      <w:proofErr w:type="spellEnd"/>
+      <w:r>
+        <w:rPr>
+          <w:i w:val="0"/>
+          <w:iCs w:val="0"/>
+          <w:lang w:val="en-US"/>
+        </w:rPr>
+        <w:t xml:space="preserve"> </w:t>
+      </w:r>
+      <w:proofErr w:type="spellStart"/>
+      <w:r>
+        <w:rPr>
+          <w:i w:val="0"/>
+          <w:iCs w:val="0"/>
+          <w:lang w:val="en-US"/>
+        </w:rPr>
+        <w:t>magnifica</w:t>
+      </w:r>
+      <w:proofErr w:type="spellEnd"/>
+      <w:r>
+        <w:rPr>
+          <w:lang w:val="en-US"/>
+        </w:rPr>
+        <w:t xml:space="preserve"> zooid and landmarks 0-22 used for later extraction of linear </w:t>
+      </w:r>
+      <w:proofErr w:type="spellStart"/>
+      <w:r>
+        <w:rPr>
+          <w:lang w:val="en-US"/>
+        </w:rPr>
+        <w:t>measauremens</w:t>
+      </w:r>
+      <w:proofErr w:type="spellEnd"/>
+      <w:r>
+        <w:rPr>
+          <w:lang w:val="en-US"/>
+        </w:rPr>
+        <w:t>.</w:t>
       </w:r>
     </w:p>
     <w:p>
@@ -4797,7 +6336,7 @@
                     <pic:cNvPicPr/>
                   </pic:nvPicPr>
                   <pic:blipFill>
-                    <a:blip r:embed="rId13">
+                    <a:blip r:embed="rId15">
                       <a:extLst>
                         <a:ext uri="{28A0092B-C50C-407E-A947-70E740481C1C}">
                           <a14:useLocalDpi xmlns:a14="http://schemas.microsoft.com/office/drawing/2010/main" val="0"/>
@@ -4852,7 +6391,7 @@
 </file>
 
 <file path=word/endnotes.xml><?xml version="1.0" encoding="utf-8"?>
-<w:endnotes xmlns:wpc="http://schemas.microsoft.com/office/word/2010/wordprocessingCanvas" xmlns:cx="http://schemas.microsoft.com/office/drawing/2014/chartex" xmlns:cx1="http://schemas.microsoft.com/office/drawing/2015/9/8/chartex" xmlns:cx2="http://schemas.microsoft.com/office/drawing/2015/10/21/chartex" xmlns:cx3="http://schemas.microsoft.com/office/drawing/2016/5/9/chartex" xmlns:cx4="http://schemas.microsoft.com/office/drawing/2016/5/10/chartex" xmlns:cx5="http://schemas.microsoft.com/office/drawing/2016/5/11/chartex" xmlns:cx6="http://schemas.microsoft.com/office/drawing/2016/5/12/chartex" xmlns:cx7="http://schemas.microsoft.com/office/drawing/2016/5/13/chartex" xmlns:cx8="http://schemas.microsoft.com/office/drawing/2016/5/14/chartex" xmlns:mc="http://schemas.openxmlformats.org/markup-compatibility/2006" xmlns:aink="http://schemas.microsoft.com/office/drawing/2016/ink" xmlns:am3d="http://schemas.microsoft.com/office/drawing/2017/model3d" xmlns:o="urn:schemas-microsoft-com:office:office" xmlns:oel="http://schemas.microsoft.com/office/2019/extlst" xmlns:r="http://schemas.openxmlformats.org/officeDocument/2006/relationships" xmlns:m="http://schemas.openxmlformats.org/officeDocument/2006/math" xmlns:v="urn:schemas-microsoft-com:vml" xmlns:wp14="http://schemas.microsoft.com/office/word/2010/wordprocessingDrawing" xmlns:wp="http://schemas.openxmlformats.org/drawingml/2006/wordprocessingDrawing" xmlns:w10="urn:schemas-microsoft-com:office:word" xmlns:w="http://schemas.openxmlformats.org/wordprocessingml/2006/main" xmlns:w14="http://schemas.microsoft.com/office/word/2010/wordml" xmlns:w15="http://schemas.microsoft.com/office/word/2012/wordml" xmlns:w16cex="http://schemas.microsoft.com/office/word/2018/wordml/cex" xmlns:w16cid="http://schemas.microsoft.com/office/word/2016/wordml/cid" xmlns:w16="http://schemas.microsoft.com/office/word/2018/wordml" xmlns:w16du="http://schemas.microsoft.com/office/word/2023/wordml/word16du" xmlns:w16sdtdh="http://schemas.microsoft.com/office/word/2020/wordml/sdtdatahash" xmlns:w16se="http://schemas.microsoft.com/office/word/2015/wordml/symex" xmlns:wpg="http://schemas.microsoft.com/office/word/2010/wordprocessingGroup" xmlns:wpi="http://schemas.microsoft.com/office/word/2010/wordprocessingInk" xmlns:wne="http://schemas.microsoft.com/office/word/2006/wordml" xmlns:wps="http://schemas.microsoft.com/office/word/2010/wordprocessingShape" mc:Ignorable="w14 w15 w16se w16cid w16 w16cex w16sdtdh wp14">
+<w:endnotes xmlns:wpc="http://schemas.microsoft.com/office/word/2010/wordprocessingCanvas" xmlns:cx="http://schemas.microsoft.com/office/drawing/2014/chartex" xmlns:cx1="http://schemas.microsoft.com/office/drawing/2015/9/8/chartex" xmlns:cx2="http://schemas.microsoft.com/office/drawing/2015/10/21/chartex" xmlns:cx3="http://schemas.microsoft.com/office/drawing/2016/5/9/chartex" xmlns:cx4="http://schemas.microsoft.com/office/drawing/2016/5/10/chartex" xmlns:cx5="http://schemas.microsoft.com/office/drawing/2016/5/11/chartex" xmlns:cx6="http://schemas.microsoft.com/office/drawing/2016/5/12/chartex" xmlns:cx7="http://schemas.microsoft.com/office/drawing/2016/5/13/chartex" xmlns:cx8="http://schemas.microsoft.com/office/drawing/2016/5/14/chartex" xmlns:mc="http://schemas.openxmlformats.org/markup-compatibility/2006" xmlns:aink="http://schemas.microsoft.com/office/drawing/2016/ink" xmlns:am3d="http://schemas.microsoft.com/office/drawing/2017/model3d" xmlns:o="urn:schemas-microsoft-com:office:office" xmlns:oel="http://schemas.microsoft.com/office/2019/extlst" xmlns:r="http://schemas.openxmlformats.org/officeDocument/2006/relationships" xmlns:m="http://schemas.openxmlformats.org/officeDocument/2006/math" xmlns:v="urn:schemas-microsoft-com:vml" xmlns:wp14="http://schemas.microsoft.com/office/word/2010/wordprocessingDrawing" xmlns:wp="http://schemas.openxmlformats.org/drawingml/2006/wordprocessingDrawing" xmlns:w10="urn:schemas-microsoft-com:office:word" xmlns:w="http://schemas.openxmlformats.org/wordprocessingml/2006/main" xmlns:w14="http://schemas.microsoft.com/office/word/2010/wordml" xmlns:w15="http://schemas.microsoft.com/office/word/2012/wordml" xmlns:w16cex="http://schemas.microsoft.com/office/word/2018/wordml/cex" xmlns:w16cid="http://schemas.microsoft.com/office/word/2016/wordml/cid" xmlns:w16="http://schemas.microsoft.com/office/word/2018/wordml" xmlns:w16sdtdh="http://schemas.microsoft.com/office/word/2020/wordml/sdtdatahash" xmlns:w16se="http://schemas.microsoft.com/office/word/2015/wordml/symex" xmlns:wpg="http://schemas.microsoft.com/office/word/2010/wordprocessingGroup" xmlns:wpi="http://schemas.microsoft.com/office/word/2010/wordprocessingInk" xmlns:wne="http://schemas.microsoft.com/office/word/2006/wordml" xmlns:wps="http://schemas.microsoft.com/office/word/2010/wordprocessingShape" mc:Ignorable="w14 w15 w16se w16cid w16 w16cex w16sdtdh wp14">
   <w:endnote w:type="separator" w:id="-1">
     <w:p>
       <w:r>
@@ -4871,7 +6410,7 @@
 </file>
 
 <file path=word/footnotes.xml><?xml version="1.0" encoding="utf-8"?>
-<w:footnotes xmlns:wpc="http://schemas.microsoft.com/office/word/2010/wordprocessingCanvas" xmlns:cx="http://schemas.microsoft.com/office/drawing/2014/chartex" xmlns:cx1="http://schemas.microsoft.com/office/drawing/2015/9/8/chartex" xmlns:cx2="http://schemas.microsoft.com/office/drawing/2015/10/21/chartex" xmlns:cx3="http://schemas.microsoft.com/office/drawing/2016/5/9/chartex" xmlns:cx4="http://schemas.microsoft.com/office/drawing/2016/5/10/chartex" xmlns:cx5="http://schemas.microsoft.com/office/drawing/2016/5/11/chartex" xmlns:cx6="http://schemas.microsoft.com/office/drawing/2016/5/12/chartex" xmlns:cx7="http://schemas.microsoft.com/office/drawing/2016/5/13/chartex" xmlns:cx8="http://schemas.microsoft.com/office/drawing/2016/5/14/chartex" xmlns:mc="http://schemas.openxmlformats.org/markup-compatibility/2006" xmlns:aink="http://schemas.microsoft.com/office/drawing/2016/ink" xmlns:am3d="http://schemas.microsoft.com/office/drawing/2017/model3d" xmlns:o="urn:schemas-microsoft-com:office:office" xmlns:oel="http://schemas.microsoft.com/office/2019/extlst" xmlns:r="http://schemas.openxmlformats.org/officeDocument/2006/relationships" xmlns:m="http://schemas.openxmlformats.org/officeDocument/2006/math" xmlns:v="urn:schemas-microsoft-com:vml" xmlns:wp14="http://schemas.microsoft.com/office/word/2010/wordprocessingDrawing" xmlns:wp="http://schemas.openxmlformats.org/drawingml/2006/wordprocessingDrawing" xmlns:w10="urn:schemas-microsoft-com:office:word" xmlns:w="http://schemas.openxmlformats.org/wordprocessingml/2006/main" xmlns:w14="http://schemas.microsoft.com/office/word/2010/wordml" xmlns:w15="http://schemas.microsoft.com/office/word/2012/wordml" xmlns:w16cex="http://schemas.microsoft.com/office/word/2018/wordml/cex" xmlns:w16cid="http://schemas.microsoft.com/office/word/2016/wordml/cid" xmlns:w16="http://schemas.microsoft.com/office/word/2018/wordml" xmlns:w16du="http://schemas.microsoft.com/office/word/2023/wordml/word16du" xmlns:w16sdtdh="http://schemas.microsoft.com/office/word/2020/wordml/sdtdatahash" xmlns:w16se="http://schemas.microsoft.com/office/word/2015/wordml/symex" xmlns:wpg="http://schemas.microsoft.com/office/word/2010/wordprocessingGroup" xmlns:wpi="http://schemas.microsoft.com/office/word/2010/wordprocessingInk" xmlns:wne="http://schemas.microsoft.com/office/word/2006/wordml" xmlns:wps="http://schemas.microsoft.com/office/word/2010/wordprocessingShape" mc:Ignorable="w14 w15 w16se w16cid w16 w16cex w16sdtdh wp14">
+<w:footnotes xmlns:wpc="http://schemas.microsoft.com/office/word/2010/wordprocessingCanvas" xmlns:cx="http://schemas.microsoft.com/office/drawing/2014/chartex" xmlns:cx1="http://schemas.microsoft.com/office/drawing/2015/9/8/chartex" xmlns:cx2="http://schemas.microsoft.com/office/drawing/2015/10/21/chartex" xmlns:cx3="http://schemas.microsoft.com/office/drawing/2016/5/9/chartex" xmlns:cx4="http://schemas.microsoft.com/office/drawing/2016/5/10/chartex" xmlns:cx5="http://schemas.microsoft.com/office/drawing/2016/5/11/chartex" xmlns:cx6="http://schemas.microsoft.com/office/drawing/2016/5/12/chartex" xmlns:cx7="http://schemas.microsoft.com/office/drawing/2016/5/13/chartex" xmlns:cx8="http://schemas.microsoft.com/office/drawing/2016/5/14/chartex" xmlns:mc="http://schemas.openxmlformats.org/markup-compatibility/2006" xmlns:aink="http://schemas.microsoft.com/office/drawing/2016/ink" xmlns:am3d="http://schemas.microsoft.com/office/drawing/2017/model3d" xmlns:o="urn:schemas-microsoft-com:office:office" xmlns:oel="http://schemas.microsoft.com/office/2019/extlst" xmlns:r="http://schemas.openxmlformats.org/officeDocument/2006/relationships" xmlns:m="http://schemas.openxmlformats.org/officeDocument/2006/math" xmlns:v="urn:schemas-microsoft-com:vml" xmlns:wp14="http://schemas.microsoft.com/office/word/2010/wordprocessingDrawing" xmlns:wp="http://schemas.openxmlformats.org/drawingml/2006/wordprocessingDrawing" xmlns:w10="urn:schemas-microsoft-com:office:word" xmlns:w="http://schemas.openxmlformats.org/wordprocessingml/2006/main" xmlns:w14="http://schemas.microsoft.com/office/word/2010/wordml" xmlns:w15="http://schemas.microsoft.com/office/word/2012/wordml" xmlns:w16cex="http://schemas.microsoft.com/office/word/2018/wordml/cex" xmlns:w16cid="http://schemas.microsoft.com/office/word/2016/wordml/cid" xmlns:w16="http://schemas.microsoft.com/office/word/2018/wordml" xmlns:w16sdtdh="http://schemas.microsoft.com/office/word/2020/wordml/sdtdatahash" xmlns:w16se="http://schemas.microsoft.com/office/word/2015/wordml/symex" xmlns:wpg="http://schemas.microsoft.com/office/word/2010/wordprocessingGroup" xmlns:wpi="http://schemas.microsoft.com/office/word/2010/wordprocessingInk" xmlns:wne="http://schemas.microsoft.com/office/word/2006/wordml" xmlns:wps="http://schemas.microsoft.com/office/word/2010/wordprocessingShape" mc:Ignorable="w14 w15 w16se w16cid w16 w16cex w16sdtdh wp14">
   <w:footnote w:type="separator" w:id="-1">
     <w:p>
       <w:r>
@@ -4890,7 +6429,7 @@
 </file>
 
 <file path=word/numbering.xml><?xml version="1.0" encoding="utf-8"?>
-<w:numbering xmlns:wpc="http://schemas.microsoft.com/office/word/2010/wordprocessingCanvas" xmlns:cx="http://schemas.microsoft.com/office/drawing/2014/chartex" xmlns:cx1="http://schemas.microsoft.com/office/drawing/2015/9/8/chartex" xmlns:cx2="http://schemas.microsoft.com/office/drawing/2015/10/21/chartex" xmlns:cx3="http://schemas.microsoft.com/office/drawing/2016/5/9/chartex" xmlns:cx4="http://schemas.microsoft.com/office/drawing/2016/5/10/chartex" xmlns:cx5="http://schemas.microsoft.com/office/drawing/2016/5/11/chartex" xmlns:cx6="http://schemas.microsoft.com/office/drawing/2016/5/12/chartex" xmlns:cx7="http://schemas.microsoft.com/office/drawing/2016/5/13/chartex" xmlns:cx8="http://schemas.microsoft.com/office/drawing/2016/5/14/chartex" xmlns:mc="http://schemas.openxmlformats.org/markup-compatibility/2006" xmlns:aink="http://schemas.microsoft.com/office/drawing/2016/ink" xmlns:am3d="http://schemas.microsoft.com/office/drawing/2017/model3d" xmlns:o="urn:schemas-microsoft-com:office:office" xmlns:oel="http://schemas.microsoft.com/office/2019/extlst" xmlns:r="http://schemas.openxmlformats.org/officeDocument/2006/relationships" xmlns:m="http://schemas.openxmlformats.org/officeDocument/2006/math" xmlns:v="urn:schemas-microsoft-com:vml" xmlns:wp14="http://schemas.microsoft.com/office/word/2010/wordprocessingDrawing" xmlns:wp="http://schemas.openxmlformats.org/drawingml/2006/wordprocessingDrawing" xmlns:w10="urn:schemas-microsoft-com:office:word" xmlns:w="http://schemas.openxmlformats.org/wordprocessingml/2006/main" xmlns:w14="http://schemas.microsoft.com/office/word/2010/wordml" xmlns:w15="http://schemas.microsoft.com/office/word/2012/wordml" xmlns:w16cex="http://schemas.microsoft.com/office/word/2018/wordml/cex" xmlns:w16cid="http://schemas.microsoft.com/office/word/2016/wordml/cid" xmlns:w16="http://schemas.microsoft.com/office/word/2018/wordml" xmlns:w16du="http://schemas.microsoft.com/office/word/2023/wordml/word16du" xmlns:w16sdtdh="http://schemas.microsoft.com/office/word/2020/wordml/sdtdatahash" xmlns:w16se="http://schemas.microsoft.com/office/word/2015/wordml/symex" xmlns:wpg="http://schemas.microsoft.com/office/word/2010/wordprocessingGroup" xmlns:wpi="http://schemas.microsoft.com/office/word/2010/wordprocessingInk" xmlns:wne="http://schemas.microsoft.com/office/word/2006/wordml" xmlns:wps="http://schemas.microsoft.com/office/word/2010/wordprocessingShape" mc:Ignorable="w14 w15 w16se w16cid w16 w16cex w16sdtdh wp14">
+<w:numbering xmlns:wpc="http://schemas.microsoft.com/office/word/2010/wordprocessingCanvas" xmlns:cx="http://schemas.microsoft.com/office/drawing/2014/chartex" xmlns:cx1="http://schemas.microsoft.com/office/drawing/2015/9/8/chartex" xmlns:cx2="http://schemas.microsoft.com/office/drawing/2015/10/21/chartex" xmlns:cx3="http://schemas.microsoft.com/office/drawing/2016/5/9/chartex" xmlns:cx4="http://schemas.microsoft.com/office/drawing/2016/5/10/chartex" xmlns:cx5="http://schemas.microsoft.com/office/drawing/2016/5/11/chartex" xmlns:cx6="http://schemas.microsoft.com/office/drawing/2016/5/12/chartex" xmlns:cx7="http://schemas.microsoft.com/office/drawing/2016/5/13/chartex" xmlns:cx8="http://schemas.microsoft.com/office/drawing/2016/5/14/chartex" xmlns:mc="http://schemas.openxmlformats.org/markup-compatibility/2006" xmlns:aink="http://schemas.microsoft.com/office/drawing/2016/ink" xmlns:am3d="http://schemas.microsoft.com/office/drawing/2017/model3d" xmlns:o="urn:schemas-microsoft-com:office:office" xmlns:oel="http://schemas.microsoft.com/office/2019/extlst" xmlns:r="http://schemas.openxmlformats.org/officeDocument/2006/relationships" xmlns:m="http://schemas.openxmlformats.org/officeDocument/2006/math" xmlns:v="urn:schemas-microsoft-com:vml" xmlns:wp14="http://schemas.microsoft.com/office/word/2010/wordprocessingDrawing" xmlns:wp="http://schemas.openxmlformats.org/drawingml/2006/wordprocessingDrawing" xmlns:w10="urn:schemas-microsoft-com:office:word" xmlns:w="http://schemas.openxmlformats.org/wordprocessingml/2006/main" xmlns:w14="http://schemas.microsoft.com/office/word/2010/wordml" xmlns:w15="http://schemas.microsoft.com/office/word/2012/wordml" xmlns:w16cex="http://schemas.microsoft.com/office/word/2018/wordml/cex" xmlns:w16cid="http://schemas.microsoft.com/office/word/2016/wordml/cid" xmlns:w16="http://schemas.microsoft.com/office/word/2018/wordml" xmlns:w16sdtdh="http://schemas.microsoft.com/office/word/2020/wordml/sdtdatahash" xmlns:w16se="http://schemas.microsoft.com/office/word/2015/wordml/symex" xmlns:wpg="http://schemas.microsoft.com/office/word/2010/wordprocessingGroup" xmlns:wpi="http://schemas.microsoft.com/office/word/2010/wordprocessingInk" xmlns:wne="http://schemas.microsoft.com/office/word/2006/wordml" xmlns:wps="http://schemas.microsoft.com/office/word/2010/wordprocessingShape" mc:Ignorable="w14 w15 w16se w16cid w16 w16cex w16sdtdh wp14">
   <w:abstractNum w:abstractNumId="0" w15:restartNumberingAfterBreak="0">
     <w:nsid w:val="09D61570"/>
     <w:multiLevelType w:val="hybridMultilevel"/>
@@ -5094,6 +6633,118 @@
     </w:lvl>
   </w:abstractNum>
   <w:abstractNum w:abstractNumId="2" w15:restartNumberingAfterBreak="0">
+    <w:nsid w:val="625A584F"/>
+    <w:multiLevelType w:val="hybridMultilevel"/>
+    <w:tmpl w:val="5F744454"/>
+    <w:lvl w:ilvl="0" w:tplc="F384BC96">
+      <w:numFmt w:val="bullet"/>
+      <w:lvlText w:val="-"/>
+      <w:lvlJc w:val="left"/>
+      <w:pPr>
+        <w:ind w:left="720" w:hanging="360"/>
+      </w:pPr>
+      <w:rPr>
+        <w:rFonts w:ascii="Arial" w:eastAsiaTheme="minorHAnsi" w:hAnsi="Arial" w:cs="Arial" w:hint="default"/>
+      </w:rPr>
+    </w:lvl>
+    <w:lvl w:ilvl="1" w:tplc="04090003" w:tentative="1">
+      <w:start w:val="1"/>
+      <w:numFmt w:val="bullet"/>
+      <w:lvlText w:val="o"/>
+      <w:lvlJc w:val="left"/>
+      <w:pPr>
+        <w:ind w:left="1440" w:hanging="360"/>
+      </w:pPr>
+      <w:rPr>
+        <w:rFonts w:ascii="Courier New" w:hAnsi="Courier New" w:cs="Courier New" w:hint="default"/>
+      </w:rPr>
+    </w:lvl>
+    <w:lvl w:ilvl="2" w:tplc="04090005" w:tentative="1">
+      <w:start w:val="1"/>
+      <w:numFmt w:val="bullet"/>
+      <w:lvlText w:val=""/>
+      <w:lvlJc w:val="left"/>
+      <w:pPr>
+        <w:ind w:left="2160" w:hanging="360"/>
+      </w:pPr>
+      <w:rPr>
+        <w:rFonts w:ascii="Wingdings" w:hAnsi="Wingdings" w:hint="default"/>
+      </w:rPr>
+    </w:lvl>
+    <w:lvl w:ilvl="3" w:tplc="04090001" w:tentative="1">
+      <w:start w:val="1"/>
+      <w:numFmt w:val="bullet"/>
+      <w:lvlText w:val=""/>
+      <w:lvlJc w:val="left"/>
+      <w:pPr>
+        <w:ind w:left="2880" w:hanging="360"/>
+      </w:pPr>
+      <w:rPr>
+        <w:rFonts w:ascii="Symbol" w:hAnsi="Symbol" w:hint="default"/>
+      </w:rPr>
+    </w:lvl>
+    <w:lvl w:ilvl="4" w:tplc="04090003" w:tentative="1">
+      <w:start w:val="1"/>
+      <w:numFmt w:val="bullet"/>
+      <w:lvlText w:val="o"/>
+      <w:lvlJc w:val="left"/>
+      <w:pPr>
+        <w:ind w:left="3600" w:hanging="360"/>
+      </w:pPr>
+      <w:rPr>
+        <w:rFonts w:ascii="Courier New" w:hAnsi="Courier New" w:cs="Courier New" w:hint="default"/>
+      </w:rPr>
+    </w:lvl>
+    <w:lvl w:ilvl="5" w:tplc="04090005" w:tentative="1">
+      <w:start w:val="1"/>
+      <w:numFmt w:val="bullet"/>
+      <w:lvlText w:val=""/>
+      <w:lvlJc w:val="left"/>
+      <w:pPr>
+        <w:ind w:left="4320" w:hanging="360"/>
+      </w:pPr>
+      <w:rPr>
+        <w:rFonts w:ascii="Wingdings" w:hAnsi="Wingdings" w:hint="default"/>
+      </w:rPr>
+    </w:lvl>
+    <w:lvl w:ilvl="6" w:tplc="04090001" w:tentative="1">
+      <w:start w:val="1"/>
+      <w:numFmt w:val="bullet"/>
+      <w:lvlText w:val=""/>
+      <w:lvlJc w:val="left"/>
+      <w:pPr>
+        <w:ind w:left="5040" w:hanging="360"/>
+      </w:pPr>
+      <w:rPr>
+        <w:rFonts w:ascii="Symbol" w:hAnsi="Symbol" w:hint="default"/>
+      </w:rPr>
+    </w:lvl>
+    <w:lvl w:ilvl="7" w:tplc="04090003" w:tentative="1">
+      <w:start w:val="1"/>
+      <w:numFmt w:val="bullet"/>
+      <w:lvlText w:val="o"/>
+      <w:lvlJc w:val="left"/>
+      <w:pPr>
+        <w:ind w:left="5760" w:hanging="360"/>
+      </w:pPr>
+      <w:rPr>
+        <w:rFonts w:ascii="Courier New" w:hAnsi="Courier New" w:cs="Courier New" w:hint="default"/>
+      </w:rPr>
+    </w:lvl>
+    <w:lvl w:ilvl="8" w:tplc="04090005" w:tentative="1">
+      <w:start w:val="1"/>
+      <w:numFmt w:val="bullet"/>
+      <w:lvlText w:val=""/>
+      <w:lvlJc w:val="left"/>
+      <w:pPr>
+        <w:ind w:left="6480" w:hanging="360"/>
+      </w:pPr>
+      <w:rPr>
+        <w:rFonts w:ascii="Wingdings" w:hAnsi="Wingdings" w:hint="default"/>
+      </w:rPr>
+    </w:lvl>
+  </w:abstractNum>
+  <w:abstractNum w:abstractNumId="3" w15:restartNumberingAfterBreak="0">
     <w:nsid w:val="724B7499"/>
     <w:multiLevelType w:val="hybridMultilevel"/>
     <w:tmpl w:val="B2A29708"/>
@@ -5213,6 +6864,9 @@
     <w:abstractNumId w:val="1"/>
   </w:num>
   <w:num w:numId="3" w16cid:durableId="947540579">
+    <w:abstractNumId w:val="3"/>
+  </w:num>
+  <w:num w:numId="4" w16cid:durableId="713114114">
     <w:abstractNumId w:val="2"/>
   </w:num>
 </w:numbering>
@@ -5227,7 +6881,7 @@
         <w:kern w:val="2"/>
         <w:sz w:val="24"/>
         <w:szCs w:val="24"/>
-        <w:lang w:val="en-NO" w:eastAsia="en-US" w:bidi="ar-SA"/>
+        <w:lang w:eastAsia="en-US" w:bidi="ar-SA"/>
         <w14:ligatures w14:val="standardContextual"/>
       </w:rPr>
     </w:rPrDefault>

</xml_diff>